<commit_message>
Ques.1 - Part of b
</commit_message>
<xml_diff>
--- a/ex5.docx
+++ b/ex5.docx
@@ -1,31 +1,32 @@
 
 <file path=word/document.xml><?xml version="1.0" encoding="utf-8"?>
-<w:document xmlns:wpc="http://schemas.microsoft.com/office/word/2010/wordprocessingCanvas" xmlns:mc="http://schemas.openxmlformats.org/markup-compatibility/2006" xmlns:o="urn:schemas-microsoft-com:office:office" xmlns:r="http://schemas.openxmlformats.org/officeDocument/2006/relationships" xmlns:m="http://schemas.openxmlformats.org/officeDocument/2006/math" xmlns:v="urn:schemas-microsoft-com:vml" xmlns:wp14="http://schemas.microsoft.com/office/word/2010/wordprocessingDrawing" xmlns:wp="http://schemas.openxmlformats.org/drawingml/2006/wordprocessingDrawing" xmlns:w10="urn:schemas-microsoft-com:office:word" xmlns:w="http://schemas.openxmlformats.org/wordprocessingml/2006/main" xmlns:w14="http://schemas.microsoft.com/office/word/2010/wordml" xmlns:w15="http://schemas.microsoft.com/office/word/2012/wordml" xmlns:wpg="http://schemas.microsoft.com/office/word/2010/wordprocessingGroup" xmlns:wpi="http://schemas.microsoft.com/office/word/2010/wordprocessingInk" xmlns:wne="http://schemas.microsoft.com/office/word/2006/wordml" xmlns:wps="http://schemas.microsoft.com/office/word/2010/wordprocessingShape" mc:Ignorable="w14 w15 wp14">
+<w:document xmlns:wpc="http://schemas.microsoft.com/office/word/2010/wordprocessingCanvas" xmlns:cx="http://schemas.microsoft.com/office/drawing/2014/chartex" xmlns:cx1="http://schemas.microsoft.com/office/drawing/2015/9/8/chartex" xmlns:cx2="http://schemas.microsoft.com/office/drawing/2015/10/21/chartex" xmlns:cx3="http://schemas.microsoft.com/office/drawing/2016/5/9/chartex" xmlns:cx4="http://schemas.microsoft.com/office/drawing/2016/5/10/chartex" xmlns:cx5="http://schemas.microsoft.com/office/drawing/2016/5/11/chartex" xmlns:cx6="http://schemas.microsoft.com/office/drawing/2016/5/12/chartex" xmlns:cx7="http://schemas.microsoft.com/office/drawing/2016/5/13/chartex" xmlns:cx8="http://schemas.microsoft.com/office/drawing/2016/5/14/chartex" xmlns:mc="http://schemas.openxmlformats.org/markup-compatibility/2006" xmlns:aink="http://schemas.microsoft.com/office/drawing/2016/ink" xmlns:am3d="http://schemas.microsoft.com/office/drawing/2017/model3d" xmlns:o="urn:schemas-microsoft-com:office:office" xmlns:r="http://schemas.openxmlformats.org/officeDocument/2006/relationships" xmlns:m="http://schemas.openxmlformats.org/officeDocument/2006/math" xmlns:v="urn:schemas-microsoft-com:vml" xmlns:wp14="http://schemas.microsoft.com/office/word/2010/wordprocessingDrawing" xmlns:wp="http://schemas.openxmlformats.org/drawingml/2006/wordprocessingDrawing" xmlns:w10="urn:schemas-microsoft-com:office:word" xmlns:w="http://schemas.openxmlformats.org/wordprocessingml/2006/main" xmlns:w14="http://schemas.microsoft.com/office/word/2010/wordml" xmlns:w15="http://schemas.microsoft.com/office/word/2012/wordml" xmlns:w16cid="http://schemas.microsoft.com/office/word/2016/wordml/cid" xmlns:w16se="http://schemas.microsoft.com/office/word/2015/wordml/symex" xmlns:wpg="http://schemas.microsoft.com/office/word/2010/wordprocessingGroup" xmlns:wpi="http://schemas.microsoft.com/office/word/2010/wordprocessingInk" xmlns:wne="http://schemas.microsoft.com/office/word/2006/wordml" xmlns:wps="http://schemas.microsoft.com/office/word/2010/wordprocessingShape" mc:Ignorable="w14 w15 w16se w16cid wp14">
   <w:body>
     <w:p>
       <w:pPr>
-        <w:pStyle w:val="a4"/>
-        <w:rPr>
-          <w:rtl/>
-        </w:rPr>
-      </w:pPr>
-      <w:r>
-        <w:rPr>
-          <w:rFonts w:hint="cs"/>
+        <w:pStyle w:val="IntenseQuote"/>
+        <w:rPr>
+          <w:rFonts w:ascii="Consolas" w:hAnsi="Consolas"/>
+          <w:rtl/>
+        </w:rPr>
+      </w:pPr>
+      <w:r>
+        <w:rPr>
+          <w:rFonts w:ascii="Consolas" w:hAnsi="Consolas"/>
           <w:rtl/>
         </w:rPr>
         <w:t xml:space="preserve">עבודה </w:t>
       </w:r>
       <w:r>
         <w:rPr>
-          <w:rFonts w:hint="cs"/>
+          <w:rFonts w:ascii="Consolas" w:hAnsi="Consolas"/>
           <w:rtl/>
         </w:rPr>
         <w:t>5</w:t>
       </w:r>
       <w:r>
         <w:rPr>
-          <w:rFonts w:hint="cs"/>
+          <w:rFonts w:ascii="Consolas" w:hAnsi="Consolas"/>
           <w:rtl/>
         </w:rPr>
         <w:t xml:space="preserve"> בעקרונות שפות תכנות</w:t>
@@ -33,26 +34,30 @@
     </w:p>
     <w:p>
       <w:pPr>
-        <w:pStyle w:val="1"/>
-        <w:rPr>
-          <w:rtl/>
-        </w:rPr>
-      </w:pPr>
-    </w:p>
-    <w:p>
-      <w:pPr>
-        <w:pStyle w:val="1"/>
-      </w:pPr>
-      <w:r>
-        <w:rPr>
-          <w:rFonts w:hint="cs"/>
+        <w:pStyle w:val="Heading1"/>
+        <w:rPr>
+          <w:rFonts w:ascii="Consolas" w:hAnsi="Consolas"/>
+          <w:rtl/>
+        </w:rPr>
+      </w:pPr>
+    </w:p>
+    <w:p>
+      <w:pPr>
+        <w:pStyle w:val="Heading1"/>
+        <w:rPr>
+          <w:rFonts w:ascii="Consolas" w:hAnsi="Consolas"/>
+        </w:rPr>
+      </w:pPr>
+      <w:r>
+        <w:rPr>
+          <w:rFonts w:ascii="Consolas" w:hAnsi="Consolas"/>
           <w:rtl/>
         </w:rPr>
         <w:t>שאלה</w:t>
       </w:r>
       <w:r>
         <w:rPr>
-          <w:rFonts w:hint="cs"/>
+          <w:rFonts w:ascii="Consolas" w:hAnsi="Consolas"/>
           <w:rtl/>
         </w:rPr>
         <w:t xml:space="preserve"> 1</w:t>
@@ -61,27 +66,29 @@
     <w:p>
       <w:pPr>
         <w:rPr>
-          <w:rtl/>
-        </w:rPr>
-      </w:pPr>
-    </w:p>
-    <w:p>
-      <w:pPr>
-        <w:pStyle w:val="2"/>
-        <w:rPr>
-          <w:rtl/>
-        </w:rPr>
-      </w:pPr>
-      <w:r>
-        <w:rPr>
-          <w:rFonts w:hint="cs"/>
+          <w:rFonts w:ascii="Consolas" w:hAnsi="Consolas"/>
+          <w:rtl/>
+        </w:rPr>
+      </w:pPr>
+    </w:p>
+    <w:p>
+      <w:pPr>
+        <w:pStyle w:val="Heading2"/>
+        <w:rPr>
+          <w:rFonts w:ascii="Consolas" w:hAnsi="Consolas"/>
+          <w:rtl/>
+        </w:rPr>
+      </w:pPr>
+      <w:r>
+        <w:rPr>
+          <w:rFonts w:ascii="Consolas" w:hAnsi="Consolas"/>
           <w:rtl/>
         </w:rPr>
         <w:t>שאלה 1</w:t>
       </w:r>
       <w:r>
         <w:rPr>
-          <w:rFonts w:hint="cs"/>
+          <w:rFonts w:ascii="Consolas" w:hAnsi="Consolas"/>
           <w:rtl/>
         </w:rPr>
         <w:t>.1</w:t>
@@ -89,226 +96,81 @@
     </w:p>
     <w:p>
       <w:pPr>
-        <w:pStyle w:val="3"/>
-      </w:pPr>
-      <w:r>
-        <w:rPr>
-          <w:rFonts w:hint="cs"/>
+        <w:pStyle w:val="Heading3"/>
+        <w:rPr>
+          <w:rFonts w:ascii="Consolas" w:hAnsi="Consolas"/>
+        </w:rPr>
+      </w:pPr>
+      <w:r>
+        <w:rPr>
+          <w:rFonts w:ascii="Consolas" w:hAnsi="Consolas"/>
           <w:rtl/>
         </w:rPr>
         <w:t xml:space="preserve">סעיף </w:t>
       </w:r>
       <w:r>
+        <w:rPr>
+          <w:rFonts w:ascii="Consolas" w:hAnsi="Consolas"/>
+        </w:rPr>
         <w:t>a</w:t>
       </w:r>
     </w:p>
     <w:p>
       <w:pPr>
         <w:rPr>
-          <w:rFonts w:hint="cs"/>
-          <w:rtl/>
-        </w:rPr>
-      </w:pPr>
-      <w:r>
-        <w:rPr>
-          <w:rFonts w:hint="cs"/>
+          <w:rFonts w:ascii="Consolas" w:hAnsi="Consolas"/>
+          <w:rtl/>
+        </w:rPr>
+      </w:pPr>
+      <w:r>
+        <w:rPr>
+          <w:rFonts w:ascii="Consolas" w:hAnsi="Consolas"/>
           <w:rtl/>
         </w:rPr>
         <w:t xml:space="preserve">שני </w:t>
       </w:r>
       <w:r>
+        <w:rPr>
+          <w:rFonts w:ascii="Consolas" w:hAnsi="Consolas"/>
+        </w:rPr>
         <w:t>lazy lists</w:t>
       </w:r>
       <w:r>
         <w:rPr>
-          <w:rFonts w:hint="cs"/>
+          <w:rFonts w:ascii="Consolas" w:hAnsi="Consolas"/>
           <w:rtl/>
         </w:rPr>
         <w:t xml:space="preserve"> (נסמנם </w:t>
       </w:r>
       <w:r>
+        <w:rPr>
+          <w:rFonts w:ascii="Consolas" w:hAnsi="Consolas"/>
+        </w:rPr>
         <w:t>lzl1, lzl2</w:t>
       </w:r>
       <w:r>
         <w:rPr>
-          <w:rFonts w:hint="cs"/>
-          <w:rtl/>
-        </w:rPr>
-        <w:t>) שקולים זה לזה אם</w:t>
-      </w:r>
-      <w:r>
-        <w:rPr>
-          <w:rFonts w:hint="cs"/>
-          <w:rtl/>
-        </w:rPr>
-        <w:t xml:space="preserve"> </w:t>
-      </w:r>
-      <w:r>
-        <w:rPr>
-          <w:rFonts w:hint="cs"/>
-          <w:rtl/>
-        </w:rPr>
-        <w:t xml:space="preserve">לכל </w:t>
-      </w:r>
-      <w:r>
-        <w:t>n</w:t>
-      </w:r>
-      <w:r>
-        <w:rPr>
-          <w:rFonts w:hint="cs"/>
-          <w:rtl/>
-        </w:rPr>
-        <w:t xml:space="preserve">, הפעלת </w:t>
-      </w:r>
-      <w:r>
-        <w:t>(</w:t>
-      </w:r>
-      <w:r>
-        <w:t>take</w:t>
-      </w:r>
-      <w:r>
-        <w:t xml:space="preserve"> lzl1 n)</w:t>
-      </w:r>
-      <w:r>
-        <w:rPr>
-          <w:rFonts w:hint="cs"/>
-          <w:rtl/>
-        </w:rPr>
-        <w:t xml:space="preserve"> והפעלת </w:t>
-      </w:r>
-      <w:r>
-        <w:rPr>
-          <w:rtl/>
-        </w:rPr>
-        <w:br/>
-      </w:r>
-      <w:r>
-        <w:t>(</w:t>
-      </w:r>
-      <w:r>
-        <w:t>take</w:t>
-      </w:r>
-      <w:r>
-        <w:t xml:space="preserve"> lzl</w:t>
-      </w:r>
-      <w:r>
-        <w:t>2</w:t>
-      </w:r>
-      <w:r>
-        <w:t xml:space="preserve"> n)</w:t>
-      </w:r>
-      <w:r>
-        <w:rPr>
-          <w:rFonts w:hint="cs"/>
-          <w:rtl/>
-        </w:rPr>
-        <w:t xml:space="preserve"> תניב את אותו הערך </w:t>
-      </w:r>
-      <w:r>
-        <w:rPr>
-          <w:rFonts w:hint="cs"/>
-          <w:rtl/>
-        </w:rPr>
-        <w:t xml:space="preserve">(הפונקציה </w:t>
-      </w:r>
-      <w:r>
-        <w:t>take</w:t>
-      </w:r>
-      <w:r>
-        <w:rPr>
-          <w:rFonts w:hint="cs"/>
-          <w:rtl/>
-        </w:rPr>
-        <w:t xml:space="preserve"> </w:t>
-      </w:r>
-      <w:r>
-        <w:rPr>
-          <w:rFonts w:hint="cs"/>
-          <w:rtl/>
-        </w:rPr>
-        <w:t xml:space="preserve">- </w:t>
-      </w:r>
-      <w:r>
-        <w:rPr>
-          <w:rFonts w:hint="cs"/>
-          <w:rtl/>
-        </w:rPr>
-        <w:t>כפי שהוגדרה בהרצאה)</w:t>
-      </w:r>
-      <w:r>
-        <w:rPr>
-          <w:rFonts w:hint="cs"/>
-          <w:rtl/>
-        </w:rPr>
-        <w:t>.</w:t>
-      </w:r>
-    </w:p>
-    <w:p>
-      <w:pPr>
-        <w:rPr>
-          <w:rtl/>
-        </w:rPr>
-      </w:pPr>
-      <w:r>
-        <w:rPr>
-          <w:rFonts w:hint="cs"/>
-          <w:rtl/>
-        </w:rPr>
-        <w:t>נרחיב:</w:t>
-      </w:r>
-    </w:p>
-    <w:p>
-      <w:pPr>
-        <w:rPr>
-          <w:rtl/>
-        </w:rPr>
-      </w:pPr>
-      <w:r>
-        <w:rPr>
-          <w:rFonts w:hint="cs"/>
-          <w:rtl/>
-        </w:rPr>
-        <w:t xml:space="preserve">שני </w:t>
-      </w:r>
-      <w:r>
-        <w:t>lazy lists</w:t>
-      </w:r>
-      <w:r>
-        <w:rPr>
-          <w:rFonts w:hint="cs"/>
-          <w:rtl/>
-        </w:rPr>
-        <w:t xml:space="preserve"> (נסמנם </w:t>
-      </w:r>
-      <w:r>
-        <w:t>lzl1, lzl2</w:t>
-      </w:r>
-      <w:r>
-        <w:rPr>
-          <w:rFonts w:hint="cs"/>
-          <w:rtl/>
-        </w:rPr>
-        <w:t>) שקולים זה לזה אם</w:t>
-      </w:r>
-      <w:r>
-        <w:rPr>
-          <w:rFonts w:hint="cs"/>
-          <w:rtl/>
-        </w:rPr>
-        <w:t>:</w:t>
-      </w:r>
-    </w:p>
-    <w:p>
-      <w:pPr>
-        <w:pStyle w:val="a3"/>
+          <w:rFonts w:ascii="Consolas" w:hAnsi="Consolas"/>
+          <w:rtl/>
+        </w:rPr>
+        <w:t>) שקולים זה לזה אם:</w:t>
+      </w:r>
+    </w:p>
+    <w:p>
+      <w:pPr>
+        <w:pStyle w:val="ListParagraph"/>
         <w:numPr>
           <w:ilvl w:val="0"/>
           <w:numId w:val="6"/>
         </w:numPr>
-      </w:pPr>
-      <w:r>
-        <w:rPr>
-          <w:rFonts w:hint="cs"/>
+        <w:ind w:left="360"/>
+        <w:rPr>
+          <w:rFonts w:ascii="Consolas" w:hAnsi="Consolas"/>
+        </w:rPr>
+      </w:pPr>
+      <w:r>
+        <w:rPr>
+          <w:rFonts w:ascii="Consolas" w:hAnsi="Consolas"/>
           <w:rtl/>
         </w:rPr>
         <w:t xml:space="preserve">שתי הרשימות ריקות (הן </w:t>
@@ -321,14 +183,14 @@
       </w:r>
       <w:r>
         <w:rPr>
-          <w:rFonts w:hint="cs"/>
+          <w:rFonts w:ascii="Consolas" w:hAnsi="Consolas"/>
           <w:rtl/>
         </w:rPr>
         <w:t xml:space="preserve"> </w:t>
       </w:r>
       <w:r>
         <w:rPr>
-          <w:rFonts w:hint="cs"/>
+          <w:rFonts w:ascii="Consolas" w:hAnsi="Consolas"/>
           <w:rtl/>
         </w:rPr>
         <w:t>)</w:t>
@@ -336,14 +198,16 @@
     </w:p>
     <w:p>
       <w:pPr>
-        <w:pStyle w:val="a3"/>
-        <w:rPr>
-          <w:rtl/>
-        </w:rPr>
-      </w:pPr>
-      <w:r>
-        <w:rPr>
-          <w:rFonts w:hint="cs"/>
+        <w:pStyle w:val="ListParagraph"/>
+        <w:ind w:left="360"/>
+        <w:rPr>
+          <w:rFonts w:ascii="Consolas" w:hAnsi="Consolas"/>
+          <w:rtl/>
+        </w:rPr>
+      </w:pPr>
+      <w:r>
+        <w:rPr>
+          <w:rFonts w:ascii="Consolas" w:hAnsi="Consolas"/>
           <w:rtl/>
         </w:rPr>
         <w:t>או;</w:t>
@@ -351,374 +215,2078 @@
     </w:p>
     <w:p>
       <w:pPr>
-        <w:pStyle w:val="a3"/>
+        <w:pStyle w:val="ListParagraph"/>
         <w:numPr>
           <w:ilvl w:val="0"/>
           <w:numId w:val="6"/>
         </w:numPr>
-      </w:pPr>
-    </w:p>
-    <w:p>
-      <w:pPr>
-        <w:pStyle w:val="a3"/>
+        <w:ind w:left="360"/>
+        <w:rPr>
+          <w:rFonts w:ascii="Consolas" w:hAnsi="Consolas"/>
+        </w:rPr>
+      </w:pPr>
+    </w:p>
+    <w:p>
+      <w:pPr>
+        <w:pStyle w:val="ListParagraph"/>
         <w:numPr>
           <w:ilvl w:val="1"/>
           <w:numId w:val="6"/>
         </w:numPr>
-      </w:pPr>
-      <w:r>
-        <w:rPr>
-          <w:rFonts w:hint="cs"/>
+        <w:ind w:left="360"/>
+        <w:rPr>
+          <w:rFonts w:ascii="Consolas" w:hAnsi="Consolas"/>
+        </w:rPr>
+      </w:pPr>
+      <w:r>
+        <w:rPr>
+          <w:rFonts w:ascii="Consolas" w:hAnsi="Consolas"/>
           <w:rtl/>
         </w:rPr>
         <w:t xml:space="preserve">במקרה ששתי הרשימות העצלות </w:t>
       </w:r>
       <w:r>
         <w:rPr>
-          <w:rFonts w:hint="cs"/>
+          <w:rFonts w:ascii="Consolas" w:hAnsi="Consolas"/>
           <w:rtl/>
         </w:rPr>
         <w:t>אינסופיות:</w:t>
       </w:r>
       <w:r>
         <w:rPr>
+          <w:rFonts w:ascii="Consolas" w:hAnsi="Consolas"/>
           <w:rtl/>
         </w:rPr>
         <w:br/>
       </w:r>
       <w:r>
         <w:rPr>
-          <w:rFonts w:hint="cs"/>
+          <w:rFonts w:ascii="Consolas" w:hAnsi="Consolas"/>
           <w:rtl/>
         </w:rPr>
         <w:t xml:space="preserve">לכל </w:t>
       </w:r>
       <w:r>
+        <w:rPr>
+          <w:rFonts w:ascii="Consolas" w:hAnsi="Consolas"/>
+        </w:rPr>
         <w:t>n</w:t>
       </w:r>
       <w:r>
         <w:rPr>
-          <w:rFonts w:hint="cs"/>
+          <w:rFonts w:ascii="Consolas" w:hAnsi="Consolas"/>
           <w:rtl/>
         </w:rPr>
         <w:t xml:space="preserve">, הפעלה </w:t>
       </w:r>
       <w:r>
+        <w:rPr>
+          <w:rFonts w:ascii="Consolas" w:hAnsi="Consolas"/>
+        </w:rPr>
         <w:t>n</w:t>
       </w:r>
       <w:r>
         <w:rPr>
-          <w:rFonts w:hint="cs"/>
+          <w:rFonts w:ascii="Consolas" w:hAnsi="Consolas"/>
           <w:rtl/>
         </w:rPr>
         <w:t xml:space="preserve"> פעמים של הפונקציה </w:t>
       </w:r>
       <w:r>
+        <w:rPr>
+          <w:rFonts w:ascii="Consolas" w:hAnsi="Consolas"/>
+        </w:rPr>
         <w:t>tail</w:t>
       </w:r>
       <w:r>
         <w:rPr>
-          <w:rFonts w:hint="cs"/>
+          <w:rFonts w:ascii="Consolas" w:hAnsi="Consolas"/>
           <w:rtl/>
         </w:rPr>
         <w:t xml:space="preserve"> על </w:t>
       </w:r>
       <w:r>
+        <w:rPr>
+          <w:rFonts w:ascii="Consolas" w:hAnsi="Consolas"/>
+        </w:rPr>
         <w:t>lzl1</w:t>
       </w:r>
       <w:r>
         <w:rPr>
-          <w:rFonts w:hint="cs"/>
+          <w:rFonts w:ascii="Consolas" w:hAnsi="Consolas"/>
           <w:rtl/>
         </w:rPr>
         <w:t xml:space="preserve"> ולאחר מכן הפעלת </w:t>
       </w:r>
       <w:r>
+        <w:rPr>
+          <w:rFonts w:ascii="Consolas" w:hAnsi="Consolas"/>
+        </w:rPr>
         <w:t>head</w:t>
       </w:r>
       <w:r>
         <w:rPr>
-          <w:rFonts w:hint="cs"/>
+          <w:rFonts w:ascii="Consolas" w:hAnsi="Consolas"/>
           <w:rtl/>
         </w:rPr>
         <w:t xml:space="preserve"> על התוצאה, והפעלה </w:t>
       </w:r>
       <w:r>
+        <w:rPr>
+          <w:rFonts w:ascii="Consolas" w:hAnsi="Consolas"/>
+        </w:rPr>
         <w:t>n</w:t>
       </w:r>
       <w:r>
         <w:rPr>
-          <w:rFonts w:hint="cs"/>
+          <w:rFonts w:ascii="Consolas" w:hAnsi="Consolas"/>
           <w:rtl/>
         </w:rPr>
         <w:t xml:space="preserve"> פעמים של הפונקציה </w:t>
       </w:r>
       <w:r>
+        <w:rPr>
+          <w:rFonts w:ascii="Consolas" w:hAnsi="Consolas"/>
+        </w:rPr>
         <w:t>tail</w:t>
       </w:r>
       <w:r>
         <w:rPr>
-          <w:rFonts w:hint="cs"/>
+          <w:rFonts w:ascii="Consolas" w:hAnsi="Consolas"/>
           <w:rtl/>
         </w:rPr>
         <w:t xml:space="preserve"> על </w:t>
       </w:r>
       <w:r>
-        <w:t>lzl</w:t>
-      </w:r>
-      <w:r>
-        <w:t>2</w:t>
-      </w:r>
-      <w:r>
-        <w:rPr>
-          <w:rFonts w:hint="cs"/>
+        <w:rPr>
+          <w:rFonts w:ascii="Consolas" w:hAnsi="Consolas"/>
+        </w:rPr>
+        <w:t>lzl2</w:t>
+      </w:r>
+      <w:r>
+        <w:rPr>
+          <w:rFonts w:ascii="Consolas" w:hAnsi="Consolas"/>
           <w:rtl/>
         </w:rPr>
         <w:t xml:space="preserve"> ולאחר מכן הפעלת </w:t>
       </w:r>
       <w:r>
+        <w:rPr>
+          <w:rFonts w:ascii="Consolas" w:hAnsi="Consolas"/>
+        </w:rPr>
         <w:t>head</w:t>
       </w:r>
       <w:r>
         <w:rPr>
-          <w:rFonts w:hint="cs"/>
-          <w:rtl/>
-        </w:rPr>
-        <w:t xml:space="preserve"> על התוצאה,</w:t>
-      </w:r>
-      <w:r>
-        <w:rPr>
-          <w:rFonts w:hint="cs"/>
-          <w:rtl/>
-        </w:rPr>
-        <w:t xml:space="preserve"> תניב את אותו הערך. כלומר,</w:t>
-      </w:r>
-      <w:r>
-        <w:rPr>
-          <w:rtl/>
-        </w:rPr>
-        <w:br/>
-      </w:r>
-      <w:r>
-        <w:t xml:space="preserve">(head (tail (tail (tail (… (tail lzl1)))))) = </w:t>
-      </w:r>
-      <w:r>
-        <w:t>(head (tail (tail (tail (… (tail lzl</w:t>
-      </w:r>
-      <w:r>
-        <w:t>2</w:t>
-      </w:r>
-      <w:r>
-        <w:t>))))))</w:t>
-      </w:r>
-    </w:p>
-    <w:p>
-      <w:pPr>
-        <w:pStyle w:val="a3"/>
+          <w:rFonts w:ascii="Consolas" w:hAnsi="Consolas"/>
+          <w:rtl/>
+        </w:rPr>
+        <w:t xml:space="preserve"> על התוצאה, תניב את אותו הערך. כלומר,</w:t>
+      </w:r>
+    </w:p>
+    <w:p>
+      <w:pPr>
+        <w:pStyle w:val="ListParagraph"/>
+        <w:ind w:left="-1080"/>
+        <w:jc w:val="center"/>
+        <w:rPr>
+          <w:rFonts w:ascii="Consolas" w:hAnsi="Consolas"/>
+        </w:rPr>
+      </w:pPr>
+      <w:r>
+        <w:rPr>
+          <w:rFonts w:ascii="Consolas" w:hAnsi="Consolas"/>
+        </w:rPr>
+        <w:t>(head (tail (tail (… (tail lzl1))))) = (head (tail (tail (… (tail lzl2)))))</w:t>
+      </w:r>
+    </w:p>
+    <w:p>
+      <w:pPr>
+        <w:pStyle w:val="ListParagraph"/>
+        <w:ind w:left="-1080"/>
+        <w:jc w:val="center"/>
+        <w:rPr>
+          <w:rFonts w:ascii="Consolas" w:hAnsi="Consolas"/>
+        </w:rPr>
+      </w:pPr>
+    </w:p>
+    <w:p>
+      <w:pPr>
+        <w:pStyle w:val="ListParagraph"/>
         <w:numPr>
           <w:ilvl w:val="1"/>
           <w:numId w:val="6"/>
         </w:numPr>
-      </w:pPr>
+        <w:ind w:left="360"/>
+        <w:rPr>
+          <w:rFonts w:ascii="Consolas" w:hAnsi="Consolas"/>
+        </w:rPr>
+      </w:pPr>
+      <w:r>
+        <w:rPr>
+          <w:rFonts w:ascii="Consolas" w:hAnsi="Consolas"/>
+          <w:rtl/>
+        </w:rPr>
+        <w:t>במקרה ששתי הרשימות העצלות אינן אינסופיות:</w:t>
+      </w:r>
+      <w:r>
+        <w:rPr>
+          <w:rFonts w:ascii="Consolas" w:hAnsi="Consolas"/>
+          <w:rtl/>
+        </w:rPr>
+        <w:br/>
+        <w:t xml:space="preserve">קיים </w:t>
+      </w:r>
+      <w:r>
+        <w:rPr>
+          <w:rFonts w:ascii="Consolas" w:hAnsi="Consolas"/>
+        </w:rPr>
+        <w:t>n</w:t>
+      </w:r>
+      <w:r>
+        <w:rPr>
+          <w:rFonts w:ascii="Consolas" w:hAnsi="Consolas"/>
+          <w:rtl/>
+        </w:rPr>
+        <w:t xml:space="preserve"> כך שהפעלה </w:t>
+      </w:r>
+      <w:r>
+        <w:rPr>
+          <w:rFonts w:ascii="Consolas" w:hAnsi="Consolas"/>
+        </w:rPr>
+        <w:t>n</w:t>
+      </w:r>
+      <w:r>
+        <w:rPr>
+          <w:rFonts w:ascii="Consolas" w:hAnsi="Consolas"/>
+          <w:rtl/>
+        </w:rPr>
+        <w:t xml:space="preserve"> פעמים של הפונקציה </w:t>
+      </w:r>
+      <w:r>
+        <w:rPr>
+          <w:rFonts w:ascii="Consolas" w:hAnsi="Consolas"/>
+        </w:rPr>
+        <w:t>tail</w:t>
+      </w:r>
+      <w:r>
+        <w:rPr>
+          <w:rFonts w:ascii="Consolas" w:hAnsi="Consolas"/>
+          <w:rtl/>
+        </w:rPr>
+        <w:t xml:space="preserve"> על </w:t>
+      </w:r>
+      <w:r>
+        <w:rPr>
+          <w:rFonts w:ascii="Consolas" w:hAnsi="Consolas"/>
+        </w:rPr>
+        <w:t>lzl1</w:t>
+      </w:r>
+      <w:r>
+        <w:rPr>
+          <w:rFonts w:ascii="Consolas" w:hAnsi="Consolas"/>
+          <w:rtl/>
+        </w:rPr>
+        <w:t xml:space="preserve"> תניב את הערך </w:t>
+      </w:r>
+      <w:r>
+        <w:rPr>
+          <w:rFonts w:ascii="Consolas" w:hAnsi="Consolas"/>
+        </w:rPr>
+        <w:t>'()</w:t>
+      </w:r>
+      <w:r>
+        <w:rPr>
+          <w:rFonts w:ascii="Consolas" w:hAnsi="Consolas"/>
+          <w:rtl/>
+        </w:rPr>
+        <w:t xml:space="preserve">, וגם הפעלה </w:t>
+      </w:r>
+      <w:r>
+        <w:rPr>
+          <w:rFonts w:ascii="Consolas" w:hAnsi="Consolas"/>
+        </w:rPr>
+        <w:t>n</w:t>
+      </w:r>
+      <w:r>
+        <w:rPr>
+          <w:rFonts w:ascii="Consolas" w:hAnsi="Consolas"/>
+          <w:rtl/>
+        </w:rPr>
+        <w:t xml:space="preserve"> פעמים של הפונקציה </w:t>
+      </w:r>
+      <w:r>
+        <w:rPr>
+          <w:rFonts w:ascii="Consolas" w:hAnsi="Consolas"/>
+        </w:rPr>
+        <w:t>tail</w:t>
+      </w:r>
+      <w:r>
+        <w:rPr>
+          <w:rFonts w:ascii="Consolas" w:hAnsi="Consolas"/>
+          <w:rtl/>
+        </w:rPr>
+        <w:t xml:space="preserve"> על </w:t>
+      </w:r>
+      <w:r>
+        <w:rPr>
+          <w:rFonts w:ascii="Consolas" w:hAnsi="Consolas"/>
+        </w:rPr>
+        <w:t>lzl2</w:t>
+      </w:r>
+      <w:r>
+        <w:rPr>
+          <w:rFonts w:ascii="Consolas" w:hAnsi="Consolas"/>
+          <w:rtl/>
+        </w:rPr>
+        <w:t xml:space="preserve"> תניב את הערך </w:t>
+      </w:r>
+      <w:r>
+        <w:rPr>
+          <w:rFonts w:ascii="Consolas" w:hAnsi="Consolas"/>
+        </w:rPr>
+        <w:t>'()</w:t>
+      </w:r>
+      <w:r>
+        <w:rPr>
+          <w:rFonts w:ascii="Consolas" w:hAnsi="Consolas"/>
+          <w:rtl/>
+        </w:rPr>
+        <w:t>. כלומר,</w:t>
+      </w:r>
+      <w:r>
+        <w:rPr>
+          <w:rFonts w:ascii="Consolas" w:hAnsi="Consolas"/>
+          <w:rtl/>
+        </w:rPr>
+        <w:br/>
+      </w:r>
+    </w:p>
+    <w:p>
+      <w:pPr>
+        <w:pStyle w:val="ListParagraph"/>
+        <w:ind w:left="0"/>
+        <w:rPr>
+          <w:rFonts w:ascii="Consolas" w:hAnsi="Consolas"/>
+          <w:rtl/>
+        </w:rPr>
+      </w:pPr>
+      <w:r>
+        <w:rPr>
+          <w:rFonts w:ascii="Consolas" w:hAnsi="Consolas"/>
+        </w:rPr>
+        <w:t>(tail (tail (tail (… (tail lzl1))))) = (tail (tail (tail (… (tail lzl2))))) = '()</w:t>
+      </w:r>
+      <w:r>
+        <w:rPr>
+          <w:rFonts w:ascii="Consolas" w:hAnsi="Consolas"/>
+          <w:rtl/>
+        </w:rPr>
+        <w:br/>
+      </w:r>
+    </w:p>
+    <w:p>
+      <w:pPr>
+        <w:pStyle w:val="ListParagraph"/>
+        <w:ind w:left="0"/>
+        <w:rPr>
+          <w:rFonts w:ascii="Consolas" w:hAnsi="Consolas"/>
+        </w:rPr>
+      </w:pPr>
+      <w:r>
+        <w:rPr>
+          <w:rFonts w:ascii="Consolas" w:hAnsi="Consolas"/>
+          <w:rtl/>
+        </w:rPr>
+        <w:t xml:space="preserve">וגם לכל </w:t>
+      </w:r>
+      <w:proofErr w:type="spellStart"/>
+      <w:r>
+        <w:rPr>
+          <w:rFonts w:ascii="Consolas" w:hAnsi="Consolas"/>
+        </w:rPr>
+        <w:t>i</w:t>
+      </w:r>
+      <w:proofErr w:type="spellEnd"/>
+      <w:r>
+        <w:rPr>
+          <w:rFonts w:ascii="Consolas" w:hAnsi="Consolas"/>
+        </w:rPr>
+        <w:t>&lt;n</w:t>
+      </w:r>
+      <w:r>
+        <w:rPr>
+          <w:rFonts w:ascii="Consolas" w:hAnsi="Consolas"/>
+          <w:rtl/>
+        </w:rPr>
+        <w:t xml:space="preserve">, מתקיים התנאי שבסעיף </w:t>
+      </w:r>
+      <w:r>
+        <w:rPr>
+          <w:rFonts w:ascii="Consolas" w:hAnsi="Consolas"/>
+        </w:rPr>
+        <w:t>a</w:t>
+      </w:r>
+      <w:r>
+        <w:rPr>
+          <w:rFonts w:ascii="Consolas" w:hAnsi="Consolas"/>
+          <w:rtl/>
+        </w:rPr>
+        <w:t>.</w:t>
+      </w:r>
+    </w:p>
+    <w:p>
+      <w:pPr>
+        <w:pStyle w:val="Heading3"/>
+        <w:rPr>
+          <w:rFonts w:ascii="Consolas" w:hAnsi="Consolas"/>
+          <w:rtl/>
+        </w:rPr>
+      </w:pPr>
+      <w:r>
+        <w:rPr>
+          <w:rFonts w:ascii="Consolas" w:hAnsi="Consolas"/>
+          <w:rtl/>
+        </w:rPr>
+        <w:t xml:space="preserve">סעיף </w:t>
+      </w:r>
+      <w:r>
+        <w:rPr>
+          <w:rFonts w:ascii="Consolas" w:hAnsi="Consolas"/>
+        </w:rPr>
+        <w:t>b</w:t>
+      </w:r>
+    </w:p>
+    <w:p>
+      <w:pPr>
+        <w:rPr>
+          <w:rFonts w:ascii="Consolas" w:hAnsi="Consolas"/>
+          <w:rtl/>
+        </w:rPr>
+      </w:pPr>
+      <w:r>
+        <w:rPr>
+          <w:rFonts w:ascii="Consolas" w:hAnsi="Consolas"/>
+          <w:rtl/>
+        </w:rPr>
+        <w:t xml:space="preserve">נראה כי </w:t>
+      </w:r>
+      <w:r>
+        <w:rPr>
+          <w:rFonts w:ascii="Consolas" w:hAnsi="Consolas"/>
+        </w:rPr>
+        <w:t>even-squares-1</w:t>
+      </w:r>
+      <w:r>
+        <w:rPr>
+          <w:rFonts w:ascii="Consolas" w:hAnsi="Consolas"/>
+          <w:rtl/>
+        </w:rPr>
+        <w:t xml:space="preserve"> שקול ל </w:t>
+      </w:r>
+      <w:r>
+        <w:rPr>
+          <w:rFonts w:ascii="Consolas" w:hAnsi="Consolas"/>
+        </w:rPr>
+        <w:t>even-squares-2</w:t>
+      </w:r>
+      <w:r>
+        <w:rPr>
+          <w:rFonts w:ascii="Consolas" w:hAnsi="Consolas"/>
+          <w:rtl/>
+        </w:rPr>
+        <w:t xml:space="preserve"> על פי ההגדרה מסעיף </w:t>
+      </w:r>
+      <w:r>
+        <w:rPr>
+          <w:rFonts w:ascii="Consolas" w:hAnsi="Consolas"/>
+        </w:rPr>
+        <w:t>a</w:t>
+      </w:r>
+      <w:r>
+        <w:rPr>
+          <w:rFonts w:ascii="Consolas" w:hAnsi="Consolas" w:hint="cs"/>
+          <w:rtl/>
+        </w:rPr>
+        <w:t>:</w:t>
+      </w:r>
+    </w:p>
+    <w:p>
+      <w:pPr>
+        <w:rPr>
+          <w:rFonts w:ascii="Consolas" w:hAnsi="Consolas"/>
+          <w:rtl/>
+        </w:rPr>
+      </w:pPr>
+      <w:r>
+        <w:rPr>
+          <w:rFonts w:ascii="Consolas" w:hAnsi="Consolas" w:hint="cs"/>
+          <w:rtl/>
+        </w:rPr>
+        <w:t xml:space="preserve">באופן כללי, </w:t>
+      </w:r>
+      <w:r>
+        <w:rPr>
+          <w:rFonts w:ascii="Consolas" w:hAnsi="Consolas" w:hint="cs"/>
+          <w:rtl/>
+        </w:rPr>
+        <w:t>הרשימה העצלה</w:t>
+      </w:r>
+      <w:r>
+        <w:rPr>
+          <w:rFonts w:ascii="Consolas" w:hAnsi="Consolas" w:hint="cs"/>
+          <w:rtl/>
+        </w:rPr>
+        <w:t xml:space="preserve"> </w:t>
+      </w:r>
+      <w:r>
+        <w:rPr>
+          <w:rFonts w:ascii="Consolas" w:hAnsi="Consolas"/>
+        </w:rPr>
+        <w:t>even-squares-1</w:t>
+      </w:r>
+      <w:r>
+        <w:rPr>
+          <w:rFonts w:ascii="Consolas" w:hAnsi="Consolas" w:hint="cs"/>
+          <w:rtl/>
+        </w:rPr>
+        <w:t>:</w:t>
+      </w:r>
+    </w:p>
+    <w:p>
+      <w:pPr>
+        <w:pStyle w:val="ListParagraph"/>
+        <w:numPr>
+          <w:ilvl w:val="0"/>
+          <w:numId w:val="7"/>
+        </w:numPr>
+        <w:rPr>
+          <w:rFonts w:ascii="Consolas" w:hAnsi="Consolas"/>
+        </w:rPr>
+      </w:pPr>
+      <w:r>
+        <w:rPr>
+          <w:rFonts w:ascii="Consolas" w:hAnsi="Consolas" w:hint="cs"/>
+          <w:rtl/>
+        </w:rPr>
+        <w:t>מייצרת</w:t>
+      </w:r>
+      <w:r>
+        <w:rPr>
+          <w:rFonts w:ascii="Consolas" w:hAnsi="Consolas" w:hint="cs"/>
+          <w:rtl/>
+        </w:rPr>
+        <w:t xml:space="preserve"> מספר טבעי.</w:t>
+      </w:r>
+    </w:p>
+    <w:p>
+      <w:pPr>
+        <w:pStyle w:val="ListParagraph"/>
+        <w:numPr>
+          <w:ilvl w:val="0"/>
+          <w:numId w:val="7"/>
+        </w:numPr>
+        <w:rPr>
+          <w:rFonts w:ascii="Consolas" w:hAnsi="Consolas"/>
+        </w:rPr>
+      </w:pPr>
+      <w:r>
+        <w:rPr>
+          <w:rFonts w:ascii="Consolas" w:hAnsi="Consolas" w:hint="cs"/>
+          <w:rtl/>
+        </w:rPr>
+        <w:t>מעלה אותו בריבוע.</w:t>
+      </w:r>
+    </w:p>
+    <w:p>
+      <w:pPr>
+        <w:pStyle w:val="ListParagraph"/>
+        <w:numPr>
+          <w:ilvl w:val="0"/>
+          <w:numId w:val="7"/>
+        </w:numPr>
+        <w:rPr>
+          <w:rFonts w:ascii="Consolas" w:hAnsi="Consolas"/>
+        </w:rPr>
+      </w:pPr>
+      <w:r>
+        <w:rPr>
+          <w:rFonts w:ascii="Consolas" w:hAnsi="Consolas" w:hint="cs"/>
+          <w:rtl/>
+        </w:rPr>
+        <w:t>בודקת האם הוא זוגי</w:t>
+      </w:r>
+      <w:r>
+        <w:rPr>
+          <w:rFonts w:ascii="Consolas" w:hAnsi="Consolas" w:hint="cs"/>
+          <w:rtl/>
+        </w:rPr>
+        <w:t>, ואם כן מחזירה אותו</w:t>
+      </w:r>
+      <w:r>
+        <w:rPr>
+          <w:rFonts w:ascii="Consolas" w:hAnsi="Consolas" w:hint="cs"/>
+          <w:rtl/>
+        </w:rPr>
+        <w:t xml:space="preserve">; אחרת </w:t>
+      </w:r>
+      <w:r>
+        <w:rPr>
+          <w:rFonts w:ascii="Consolas" w:hAnsi="Consolas"/>
+          <w:rtl/>
+        </w:rPr>
+        <w:t>–</w:t>
+      </w:r>
+      <w:r>
+        <w:rPr>
+          <w:rFonts w:ascii="Consolas" w:hAnsi="Consolas" w:hint="cs"/>
+          <w:rtl/>
+        </w:rPr>
+        <w:t xml:space="preserve"> מייצרת את המספר הטבעי הבא. </w:t>
+      </w:r>
+    </w:p>
+    <w:p>
+      <w:pPr>
+        <w:rPr>
+          <w:rFonts w:ascii="Consolas" w:hAnsi="Consolas"/>
+          <w:rtl/>
+        </w:rPr>
+      </w:pPr>
+      <w:r>
+        <w:rPr>
+          <w:rFonts w:ascii="Consolas" w:hAnsi="Consolas" w:hint="cs"/>
+          <w:rtl/>
+        </w:rPr>
+        <w:t>ו</w:t>
+      </w:r>
+      <w:r>
+        <w:rPr>
+          <w:rFonts w:ascii="Consolas" w:hAnsi="Consolas" w:hint="cs"/>
+          <w:rtl/>
+        </w:rPr>
+        <w:t xml:space="preserve">הרשימה העצלה </w:t>
+      </w:r>
+      <w:r>
+        <w:rPr>
+          <w:rFonts w:ascii="Consolas" w:hAnsi="Consolas"/>
+        </w:rPr>
+        <w:t>even-squares-2</w:t>
+      </w:r>
+      <w:r>
+        <w:rPr>
+          <w:rFonts w:ascii="Consolas" w:hAnsi="Consolas" w:hint="cs"/>
+          <w:rtl/>
+        </w:rPr>
+        <w:t>:</w:t>
+      </w:r>
+    </w:p>
+    <w:p>
+      <w:pPr>
+        <w:pStyle w:val="ListParagraph"/>
+        <w:numPr>
+          <w:ilvl w:val="0"/>
+          <w:numId w:val="7"/>
+        </w:numPr>
+        <w:rPr>
+          <w:rFonts w:ascii="Consolas" w:hAnsi="Consolas"/>
+        </w:rPr>
+      </w:pPr>
+      <w:r>
+        <w:rPr>
+          <w:rFonts w:ascii="Consolas" w:hAnsi="Consolas" w:hint="cs"/>
+          <w:rtl/>
+        </w:rPr>
+        <w:t>מייצרת</w:t>
+      </w:r>
+      <w:r>
+        <w:rPr>
+          <w:rFonts w:ascii="Consolas" w:hAnsi="Consolas" w:hint="cs"/>
+          <w:rtl/>
+        </w:rPr>
+        <w:t xml:space="preserve"> מספר טבעי.</w:t>
+      </w:r>
+    </w:p>
+    <w:p>
+      <w:pPr>
+        <w:pStyle w:val="ListParagraph"/>
+        <w:numPr>
+          <w:ilvl w:val="0"/>
+          <w:numId w:val="7"/>
+        </w:numPr>
+        <w:rPr>
+          <w:rFonts w:ascii="Consolas" w:hAnsi="Consolas"/>
+        </w:rPr>
+      </w:pPr>
+      <w:r>
+        <w:rPr>
+          <w:rFonts w:ascii="Consolas" w:hAnsi="Consolas" w:hint="cs"/>
+          <w:rtl/>
+        </w:rPr>
+        <w:t>בודקת האם הוא זוגי</w:t>
+      </w:r>
+      <w:r>
+        <w:rPr>
+          <w:rFonts w:ascii="Consolas" w:hAnsi="Consolas" w:hint="cs"/>
+          <w:rtl/>
+        </w:rPr>
+        <w:t>, ואם לא, מייצרת את המספר הטבעי הבא</w:t>
+      </w:r>
+      <w:r>
+        <w:rPr>
+          <w:rFonts w:ascii="Consolas" w:hAnsi="Consolas" w:hint="cs"/>
+          <w:rtl/>
+        </w:rPr>
+        <w:t xml:space="preserve">; אחרת - </w:t>
+      </w:r>
+    </w:p>
+    <w:p>
+      <w:pPr>
+        <w:pStyle w:val="ListParagraph"/>
+        <w:numPr>
+          <w:ilvl w:val="0"/>
+          <w:numId w:val="7"/>
+        </w:numPr>
+        <w:rPr>
+          <w:rFonts w:ascii="Consolas" w:hAnsi="Consolas"/>
+        </w:rPr>
+      </w:pPr>
+      <w:r>
+        <w:rPr>
+          <w:rFonts w:ascii="Consolas" w:hAnsi="Consolas" w:hint="cs"/>
+          <w:rtl/>
+        </w:rPr>
+        <w:t>מעלה אותו בריבוע</w:t>
+      </w:r>
+      <w:r>
+        <w:rPr>
+          <w:rFonts w:ascii="Consolas" w:hAnsi="Consolas" w:hint="cs"/>
+          <w:rtl/>
+        </w:rPr>
+        <w:t xml:space="preserve"> ומחזירה אותו. </w:t>
+      </w:r>
+    </w:p>
+    <w:p>
+      <w:pPr>
+        <w:rPr>
+          <w:rFonts w:ascii="Consolas" w:hAnsi="Consolas"/>
+          <w:rtl/>
+        </w:rPr>
+      </w:pPr>
+      <w:r>
+        <w:rPr>
+          <w:rFonts w:ascii="Consolas" w:hAnsi="Consolas" w:hint="cs"/>
+          <w:u w:val="single"/>
+          <w:rtl/>
+        </w:rPr>
+        <w:t>אבחנה:</w:t>
+      </w:r>
+      <w:r>
+        <w:rPr>
+          <w:rFonts w:ascii="Consolas" w:hAnsi="Consolas" w:hint="cs"/>
+          <w:rtl/>
+        </w:rPr>
+        <w:t xml:space="preserve"> </w:t>
+      </w:r>
+      <w:r>
+        <w:rPr>
+          <w:rFonts w:ascii="Consolas" w:hAnsi="Consolas" w:hint="cs"/>
+          <w:rtl/>
+        </w:rPr>
+        <w:t xml:space="preserve">מספר </w:t>
+      </w:r>
+      <w:r>
+        <w:rPr>
+          <w:rFonts w:ascii="Consolas" w:hAnsi="Consolas" w:hint="cs"/>
+          <w:rtl/>
+        </w:rPr>
+        <w:t xml:space="preserve">טבעי </w:t>
+      </w:r>
+      <w:r>
+        <w:rPr>
+          <w:rFonts w:ascii="Consolas" w:hAnsi="Consolas"/>
+        </w:rPr>
+        <w:t>m</w:t>
+      </w:r>
+      <w:r>
+        <w:rPr>
+          <w:rFonts w:ascii="Consolas" w:hAnsi="Consolas" w:hint="cs"/>
+          <w:rtl/>
+        </w:rPr>
+        <w:t xml:space="preserve"> הוא זוגי אם ורק אם הריבוע שלו </w:t>
+      </w:r>
+      <w:r>
+        <w:rPr>
+          <w:rFonts w:ascii="Consolas" w:hAnsi="Consolas"/>
+        </w:rPr>
+        <w:t>m</w:t>
+      </w:r>
+      <w:r>
+        <w:rPr>
+          <w:rFonts w:ascii="Consolas" w:hAnsi="Consolas"/>
+          <w:vertAlign w:val="superscript"/>
+        </w:rPr>
+        <w:t>2</w:t>
+      </w:r>
+      <w:r>
+        <w:rPr>
+          <w:rFonts w:ascii="Consolas" w:hAnsi="Consolas" w:hint="cs"/>
+          <w:rtl/>
+        </w:rPr>
+        <w:t xml:space="preserve"> הוא זוגי (כיוון שמכפלת שני מספרים זוגיים ה</w:t>
+      </w:r>
+      <w:r>
+        <w:rPr>
+          <w:rFonts w:ascii="Consolas" w:hAnsi="Consolas" w:hint="cs"/>
+          <w:rtl/>
+        </w:rPr>
+        <w:t>י</w:t>
+      </w:r>
+      <w:r>
+        <w:rPr>
+          <w:rFonts w:ascii="Consolas" w:hAnsi="Consolas" w:hint="cs"/>
+          <w:rtl/>
+        </w:rPr>
+        <w:t>א זוגית, ומכפלת שני מספרים אי זוגיים היא אי זוגית)</w:t>
+      </w:r>
+      <w:r>
+        <w:rPr>
+          <w:rFonts w:ascii="Consolas" w:hAnsi="Consolas" w:hint="cs"/>
+          <w:rtl/>
+        </w:rPr>
+        <w:t>, ולכן כל אחת מהרשימות מחזירות את אותם הערכים</w:t>
+      </w:r>
+      <w:r>
+        <w:rPr>
+          <w:rFonts w:ascii="Consolas" w:hAnsi="Consolas" w:hint="cs"/>
+          <w:rtl/>
+        </w:rPr>
+        <w:t xml:space="preserve"> </w:t>
+      </w:r>
+      <w:r>
+        <w:rPr>
+          <w:rFonts w:ascii="Consolas" w:hAnsi="Consolas" w:hint="cs"/>
+          <w:highlight w:val="yellow"/>
+          <w:rtl/>
+        </w:rPr>
+        <w:t>(</w:t>
+      </w:r>
+      <w:r>
+        <w:rPr>
+          <w:rFonts w:ascii="Consolas" w:hAnsi="Consolas" w:hint="cs"/>
+          <w:highlight w:val="yellow"/>
+          <w:rtl/>
+        </w:rPr>
+        <w:t>והן אינסופיות)</w:t>
+      </w:r>
+      <w:r>
+        <w:rPr>
+          <w:rFonts w:ascii="Consolas" w:hAnsi="Consolas" w:hint="cs"/>
+          <w:highlight w:val="yellow"/>
+          <w:rtl/>
+        </w:rPr>
+        <w:t>.</w:t>
+      </w:r>
+    </w:p>
+    <w:p>
+      <w:pPr>
+        <w:rPr>
+          <w:rFonts w:ascii="Consolas" w:hAnsi="Consolas" w:hint="cs"/>
+          <w:rtl/>
+        </w:rPr>
+      </w:pPr>
+      <w:r>
+        <w:rPr>
+          <w:rFonts w:ascii="Consolas" w:hAnsi="Consolas" w:hint="cs"/>
+          <w:rtl/>
+        </w:rPr>
+        <w:t>כעת נראה שה</w:t>
+      </w:r>
+      <w:r>
+        <w:rPr>
+          <w:rFonts w:ascii="Consolas" w:hAnsi="Consolas" w:hint="cs"/>
+          <w:rtl/>
+        </w:rPr>
+        <w:t>ן</w:t>
+      </w:r>
+      <w:r>
+        <w:rPr>
+          <w:rFonts w:ascii="Consolas" w:hAnsi="Consolas" w:hint="cs"/>
+          <w:rtl/>
+        </w:rPr>
+        <w:t xml:space="preserve"> </w:t>
+      </w:r>
+      <w:r>
+        <w:rPr>
+          <w:rFonts w:ascii="Consolas" w:hAnsi="Consolas" w:hint="cs"/>
+          <w:rtl/>
+        </w:rPr>
+        <w:t>מחזירות</w:t>
+      </w:r>
+      <w:r>
+        <w:rPr>
+          <w:rFonts w:ascii="Consolas" w:hAnsi="Consolas" w:hint="cs"/>
+          <w:rtl/>
+        </w:rPr>
+        <w:t xml:space="preserve"> </w:t>
+      </w:r>
+      <w:r>
+        <w:rPr>
+          <w:rFonts w:ascii="Consolas" w:hAnsi="Consolas" w:hint="cs"/>
+          <w:rtl/>
+        </w:rPr>
+        <w:t>את הערכים</w:t>
+      </w:r>
+      <w:r>
+        <w:rPr>
+          <w:rFonts w:ascii="Consolas" w:hAnsi="Consolas" w:hint="cs"/>
+          <w:rtl/>
+        </w:rPr>
+        <w:t xml:space="preserve"> באותו הסדר, בהתאם להגדרה בסעיף </w:t>
+      </w:r>
+      <w:r>
+        <w:rPr>
+          <w:rFonts w:ascii="Consolas" w:hAnsi="Consolas"/>
+        </w:rPr>
+        <w:t>a</w:t>
+      </w:r>
+      <w:r>
+        <w:rPr>
+          <w:rFonts w:ascii="Consolas" w:hAnsi="Consolas" w:hint="cs"/>
+          <w:rtl/>
+        </w:rPr>
+        <w:t xml:space="preserve">, בעזרת אינדוקציה. </w:t>
+      </w:r>
+    </w:p>
+    <w:p>
+      <w:pPr>
+        <w:rPr>
+          <w:rFonts w:ascii="Consolas" w:hAnsi="Consolas"/>
+          <w:u w:val="single"/>
+          <w:rtl/>
+        </w:rPr>
+      </w:pPr>
+      <w:r>
+        <w:rPr>
+          <w:rFonts w:ascii="Consolas" w:hAnsi="Consolas" w:hint="cs"/>
+          <w:u w:val="single"/>
+          <w:rtl/>
+        </w:rPr>
+        <w:lastRenderedPageBreak/>
+        <w:t>בסיס</w:t>
+      </w:r>
+      <w:r>
+        <w:rPr>
+          <w:rFonts w:ascii="Consolas" w:hAnsi="Consolas" w:hint="cs"/>
+          <w:u w:val="single"/>
+          <w:rtl/>
+        </w:rPr>
+        <w:t xml:space="preserve"> </w:t>
+      </w:r>
+      <w:r>
+        <w:rPr>
+          <w:rFonts w:ascii="Consolas" w:hAnsi="Consolas"/>
+          <w:u w:val="single"/>
+        </w:rPr>
+        <w:t>n=0</w:t>
+      </w:r>
+      <w:r>
+        <w:rPr>
+          <w:rFonts w:ascii="Consolas" w:hAnsi="Consolas" w:hint="cs"/>
+          <w:u w:val="single"/>
+          <w:rtl/>
+        </w:rPr>
+        <w:t>:</w:t>
+      </w:r>
+    </w:p>
+    <w:p>
+      <w:pPr>
+        <w:rPr>
+          <w:rFonts w:ascii="Consolas" w:hAnsi="Consolas"/>
+          <w:rtl/>
+        </w:rPr>
+      </w:pPr>
+      <w:r>
+        <w:rPr>
+          <w:rFonts w:ascii="Consolas" w:hAnsi="Consolas" w:hint="cs"/>
+          <w:rtl/>
+        </w:rPr>
+        <w:t xml:space="preserve">שתי הרשימות מייצרות את המספרים הטבעיים באותו האופן (ע"י שימוש ב </w:t>
+      </w:r>
+      <w:r>
+        <w:rPr>
+          <w:rFonts w:ascii="Consolas" w:hAnsi="Consolas"/>
+        </w:rPr>
+        <w:t>integers-from</w:t>
+      </w:r>
+      <w:r>
+        <w:rPr>
+          <w:rFonts w:ascii="Consolas" w:hAnsi="Consolas" w:hint="cs"/>
+          <w:rtl/>
+        </w:rPr>
+        <w:t>) החל מ-0.</w:t>
+      </w:r>
+      <w:r>
+        <w:rPr>
+          <w:rFonts w:ascii="Consolas" w:hAnsi="Consolas" w:hint="cs"/>
+          <w:rtl/>
+        </w:rPr>
+        <w:t xml:space="preserve"> </w:t>
+      </w:r>
+    </w:p>
+    <w:p>
+      <w:pPr>
+        <w:rPr>
+          <w:rFonts w:ascii="Consolas" w:hAnsi="Consolas"/>
+          <w:rtl/>
+        </w:rPr>
+      </w:pPr>
+      <w:r>
+        <w:rPr>
+          <w:rFonts w:ascii="Consolas" w:hAnsi="Consolas" w:hint="cs"/>
+          <w:rtl/>
+        </w:rPr>
+        <w:t xml:space="preserve">לכן הפעלת </w:t>
+      </w:r>
+      <w:r>
+        <w:rPr>
+          <w:rFonts w:ascii="Consolas" w:hAnsi="Consolas"/>
+        </w:rPr>
+        <w:t>tail</w:t>
+      </w:r>
+      <w:r>
+        <w:rPr>
+          <w:rFonts w:ascii="Consolas" w:hAnsi="Consolas" w:hint="cs"/>
+          <w:rtl/>
+        </w:rPr>
+        <w:t xml:space="preserve"> 0 פעמים ואחריה הפעלת </w:t>
+      </w:r>
+      <w:r>
+        <w:rPr>
+          <w:rFonts w:ascii="Consolas" w:hAnsi="Consolas"/>
+        </w:rPr>
+        <w:t>head</w:t>
+      </w:r>
+      <w:r>
+        <w:rPr>
+          <w:rFonts w:ascii="Consolas" w:hAnsi="Consolas" w:hint="cs"/>
+          <w:rtl/>
+        </w:rPr>
+        <w:t xml:space="preserve"> על הערך המוחזר, היא למעשה:</w:t>
+      </w:r>
+    </w:p>
+    <w:p>
+      <w:pPr>
+        <w:bidi w:val="0"/>
+        <w:rPr>
+          <w:rFonts w:ascii="Consolas" w:hAnsi="Consolas" w:hint="cs"/>
+          <w:rtl/>
+        </w:rPr>
+      </w:pPr>
+      <w:r>
+        <w:rPr>
+          <w:rFonts w:ascii="Consolas" w:hAnsi="Consolas"/>
+        </w:rPr>
+        <w:t xml:space="preserve">(head </w:t>
+      </w:r>
+      <w:r>
+        <w:rPr>
+          <w:rFonts w:ascii="Consolas" w:hAnsi="Consolas"/>
+        </w:rPr>
+        <w:t>even-squares-</w:t>
+      </w:r>
+      <w:r>
+        <w:rPr>
+          <w:rFonts w:ascii="Consolas" w:hAnsi="Consolas"/>
+        </w:rPr>
+        <w:t>1)</w:t>
+      </w:r>
+    </w:p>
+    <w:p>
+      <w:pPr>
+        <w:bidi w:val="0"/>
+        <w:rPr>
+          <w:rFonts w:ascii="Consolas" w:hAnsi="Consolas"/>
+          <w:rtl/>
+        </w:rPr>
+      </w:pPr>
+      <w:r>
+        <w:rPr>
+          <w:rFonts w:ascii="Consolas" w:hAnsi="Consolas"/>
+        </w:rPr>
+        <w:t>(head even-squares-</w:t>
+      </w:r>
+      <w:r>
+        <w:rPr>
+          <w:rFonts w:ascii="Consolas" w:hAnsi="Consolas"/>
+        </w:rPr>
+        <w:t>2</w:t>
+      </w:r>
+      <w:r>
+        <w:rPr>
+          <w:rFonts w:ascii="Consolas" w:hAnsi="Consolas"/>
+        </w:rPr>
+        <w:t>)</w:t>
+      </w:r>
+    </w:p>
+    <w:p>
+      <w:pPr>
+        <w:rPr>
+          <w:rFonts w:ascii="Consolas" w:hAnsi="Consolas"/>
+          <w:u w:val="single"/>
+          <w:rtl/>
+        </w:rPr>
+      </w:pPr>
+      <w:r>
+        <w:rPr>
+          <w:rFonts w:ascii="Consolas" w:hAnsi="Consolas" w:hint="cs"/>
+          <w:u w:val="single"/>
+          <w:rtl/>
+        </w:rPr>
+        <w:t xml:space="preserve">נתבונן בהפעלה </w:t>
+      </w:r>
+      <w:r>
+        <w:rPr>
+          <w:rFonts w:ascii="Consolas" w:hAnsi="Consolas"/>
+          <w:u w:val="single"/>
+        </w:rPr>
+        <w:t>(head even-squares-1)</w:t>
+      </w:r>
+      <w:r>
+        <w:rPr>
+          <w:rFonts w:ascii="Consolas" w:hAnsi="Consolas" w:hint="cs"/>
+          <w:u w:val="single"/>
+          <w:rtl/>
+        </w:rPr>
+        <w:t>:</w:t>
+      </w:r>
+    </w:p>
+    <w:p>
+      <w:pPr>
+        <w:pStyle w:val="ListParagraph"/>
+        <w:numPr>
+          <w:ilvl w:val="0"/>
+          <w:numId w:val="7"/>
+        </w:numPr>
+        <w:rPr>
+          <w:rFonts w:ascii="Consolas" w:hAnsi="Consolas"/>
+        </w:rPr>
+      </w:pPr>
+      <w:r>
+        <w:rPr>
+          <w:rFonts w:ascii="Consolas" w:hAnsi="Consolas" w:hint="cs"/>
+          <w:rtl/>
+        </w:rPr>
+        <w:t xml:space="preserve">תחילה </w:t>
+      </w:r>
+      <w:r>
+        <w:rPr>
+          <w:rFonts w:ascii="Consolas" w:hAnsi="Consolas"/>
+        </w:rPr>
+        <w:t>even-squares-1</w:t>
+      </w:r>
+      <w:r>
+        <w:rPr>
+          <w:rFonts w:ascii="Consolas" w:hAnsi="Consolas" w:hint="cs"/>
+          <w:rtl/>
+        </w:rPr>
+        <w:t xml:space="preserve"> מפעילה את </w:t>
+      </w:r>
+      <w:r>
+        <w:rPr>
+          <w:rFonts w:ascii="Consolas" w:hAnsi="Consolas"/>
+        </w:rPr>
+        <w:t>(integers-from 0)</w:t>
+      </w:r>
+      <w:r>
+        <w:rPr>
+          <w:rFonts w:ascii="Consolas" w:hAnsi="Consolas" w:hint="cs"/>
+          <w:rtl/>
+        </w:rPr>
+        <w:t xml:space="preserve"> וחוזר הערך 0.</w:t>
+      </w:r>
+    </w:p>
+    <w:p>
+      <w:pPr>
+        <w:pStyle w:val="ListParagraph"/>
+        <w:numPr>
+          <w:ilvl w:val="0"/>
+          <w:numId w:val="7"/>
+        </w:numPr>
+        <w:rPr>
+          <w:rFonts w:ascii="Consolas" w:hAnsi="Consolas"/>
+        </w:rPr>
+      </w:pPr>
+      <w:r>
+        <w:rPr>
+          <w:rFonts w:ascii="Consolas" w:hAnsi="Consolas" w:hint="cs"/>
+          <w:rtl/>
+        </w:rPr>
+        <w:t xml:space="preserve">לאחר מכן היא מעלה אותו בריבוע בעזרת הפעלת </w:t>
+      </w:r>
+      <w:proofErr w:type="spellStart"/>
+      <w:r>
+        <w:rPr>
+          <w:rFonts w:ascii="Consolas" w:hAnsi="Consolas"/>
+        </w:rPr>
+        <w:t>lzl</w:t>
+      </w:r>
+      <w:proofErr w:type="spellEnd"/>
+      <w:r>
+        <w:rPr>
+          <w:rFonts w:ascii="Consolas" w:hAnsi="Consolas"/>
+        </w:rPr>
+        <w:t>-map</w:t>
+      </w:r>
+      <w:r>
+        <w:rPr>
+          <w:rFonts w:ascii="Consolas" w:hAnsi="Consolas" w:hint="cs"/>
+          <w:rtl/>
+        </w:rPr>
+        <w:t xml:space="preserve"> עם </w:t>
+      </w:r>
+      <w:r>
+        <w:t>(lambda (x) (* x x)</w:t>
+      </w:r>
       <w:r>
         <w:rPr>
           <w:rFonts w:hint="cs"/>
           <w:rtl/>
         </w:rPr>
-        <w:t>במקרה ששתי הרשימות העצלות אינן אינסופיות:</w:t>
-      </w:r>
-      <w:r>
-        <w:rPr>
-          <w:rtl/>
-        </w:rPr>
-        <w:br/>
+        <w:t xml:space="preserve"> כאשר </w:t>
+      </w:r>
+      <w:r>
+        <w:t>x=0</w:t>
       </w:r>
       <w:r>
         <w:rPr>
           <w:rFonts w:hint="cs"/>
           <w:rtl/>
         </w:rPr>
-        <w:t xml:space="preserve">קיים </w:t>
-      </w:r>
-      <w:r>
+        <w:t xml:space="preserve">. </w:t>
+      </w:r>
+    </w:p>
+    <w:p>
+      <w:pPr>
+        <w:pStyle w:val="ListParagraph"/>
+        <w:numPr>
+          <w:ilvl w:val="0"/>
+          <w:numId w:val="7"/>
+        </w:numPr>
+        <w:rPr>
+          <w:rFonts w:ascii="Consolas" w:hAnsi="Consolas"/>
+        </w:rPr>
+      </w:pPr>
+      <w:r>
+        <w:rPr>
+          <w:rFonts w:hint="cs"/>
+          <w:rtl/>
+        </w:rPr>
+        <w:t>לבסוף ה</w:t>
+      </w:r>
+      <w:r>
+        <w:rPr>
+          <w:rFonts w:hint="cs"/>
+          <w:rtl/>
+        </w:rPr>
+        <w:t>י</w:t>
+      </w:r>
+      <w:r>
+        <w:rPr>
+          <w:rFonts w:hint="cs"/>
+          <w:rtl/>
+        </w:rPr>
+        <w:t xml:space="preserve">א מפעילה את </w:t>
+      </w:r>
+      <w:proofErr w:type="spellStart"/>
+      <w:r>
+        <w:t>lzl</w:t>
+      </w:r>
+      <w:proofErr w:type="spellEnd"/>
+      <w:r>
+        <w:t>-filt</w:t>
+      </w:r>
+      <w:r>
+        <w:t>er</w:t>
+      </w:r>
+      <w:r>
+        <w:rPr>
+          <w:rFonts w:hint="cs"/>
+          <w:rtl/>
+        </w:rPr>
+        <w:t xml:space="preserve"> על הערך המוחזר (שהוא שווה ל- 0) ובודקת האם הוא זוגי. </w:t>
+      </w:r>
+    </w:p>
+    <w:p>
+      <w:pPr>
+        <w:pStyle w:val="ListParagraph"/>
+        <w:numPr>
+          <w:ilvl w:val="0"/>
+          <w:numId w:val="7"/>
+        </w:numPr>
+        <w:rPr>
+          <w:rFonts w:ascii="Consolas" w:hAnsi="Consolas" w:hint="cs"/>
+          <w:rtl/>
+        </w:rPr>
+      </w:pPr>
+      <w:r>
+        <w:rPr>
+          <w:rFonts w:hint="cs"/>
+          <w:rtl/>
+        </w:rPr>
+        <w:t>מאחר שהוא זוגי, היא מחזירה אותו.</w:t>
+      </w:r>
+    </w:p>
+    <w:p>
+      <w:pPr>
+        <w:rPr>
+          <w:rFonts w:ascii="Consolas" w:hAnsi="Consolas"/>
+          <w:rtl/>
+        </w:rPr>
+      </w:pPr>
+    </w:p>
+    <w:p>
+      <w:pPr>
+        <w:rPr>
+          <w:rFonts w:ascii="Consolas" w:hAnsi="Consolas"/>
+          <w:u w:val="single"/>
+          <w:rtl/>
+        </w:rPr>
+      </w:pPr>
+      <w:r>
+        <w:rPr>
+          <w:rFonts w:ascii="Consolas" w:hAnsi="Consolas" w:hint="cs"/>
+          <w:u w:val="single"/>
+          <w:rtl/>
+        </w:rPr>
+        <w:t xml:space="preserve">נתבונן בהפעלה </w:t>
+      </w:r>
+      <w:r>
+        <w:rPr>
+          <w:rFonts w:ascii="Consolas" w:hAnsi="Consolas"/>
+          <w:u w:val="single"/>
+        </w:rPr>
+        <w:t>(head even-squares-</w:t>
+      </w:r>
+      <w:r>
+        <w:rPr>
+          <w:rFonts w:ascii="Consolas" w:hAnsi="Consolas"/>
+          <w:u w:val="single"/>
+        </w:rPr>
+        <w:t>2</w:t>
+      </w:r>
+      <w:r>
+        <w:rPr>
+          <w:rFonts w:ascii="Consolas" w:hAnsi="Consolas"/>
+          <w:u w:val="single"/>
+        </w:rPr>
+        <w:t>)</w:t>
+      </w:r>
+      <w:r>
+        <w:rPr>
+          <w:rFonts w:ascii="Consolas" w:hAnsi="Consolas" w:hint="cs"/>
+          <w:u w:val="single"/>
+          <w:rtl/>
+        </w:rPr>
+        <w:t>:</w:t>
+      </w:r>
+    </w:p>
+    <w:p>
+      <w:pPr>
+        <w:pStyle w:val="ListParagraph"/>
+        <w:numPr>
+          <w:ilvl w:val="0"/>
+          <w:numId w:val="7"/>
+        </w:numPr>
+        <w:rPr>
+          <w:rFonts w:ascii="Consolas" w:hAnsi="Consolas"/>
+        </w:rPr>
+      </w:pPr>
+      <w:r>
+        <w:rPr>
+          <w:rFonts w:ascii="Consolas" w:hAnsi="Consolas" w:hint="cs"/>
+          <w:rtl/>
+        </w:rPr>
+        <w:t xml:space="preserve">תחילה </w:t>
+      </w:r>
+      <w:r>
+        <w:rPr>
+          <w:rFonts w:ascii="Consolas" w:hAnsi="Consolas"/>
+        </w:rPr>
+        <w:t>even-squares-</w:t>
+      </w:r>
+      <w:r>
+        <w:rPr>
+          <w:rFonts w:ascii="Consolas" w:hAnsi="Consolas"/>
+        </w:rPr>
+        <w:t>2</w:t>
+      </w:r>
+      <w:r>
+        <w:rPr>
+          <w:rFonts w:ascii="Consolas" w:hAnsi="Consolas" w:hint="cs"/>
+          <w:rtl/>
+        </w:rPr>
+        <w:t xml:space="preserve"> מפעילה את </w:t>
+      </w:r>
+      <w:r>
+        <w:rPr>
+          <w:rFonts w:ascii="Consolas" w:hAnsi="Consolas"/>
+        </w:rPr>
+        <w:t>(integers-from 0)</w:t>
+      </w:r>
+      <w:r>
+        <w:rPr>
+          <w:rFonts w:ascii="Consolas" w:hAnsi="Consolas" w:hint="cs"/>
+          <w:rtl/>
+        </w:rPr>
+        <w:t xml:space="preserve"> וחוזר הערך 0.</w:t>
+      </w:r>
+    </w:p>
+    <w:p>
+      <w:pPr>
+        <w:pStyle w:val="ListParagraph"/>
+        <w:numPr>
+          <w:ilvl w:val="0"/>
+          <w:numId w:val="7"/>
+        </w:numPr>
+        <w:rPr>
+          <w:rFonts w:ascii="Consolas" w:hAnsi="Consolas"/>
+        </w:rPr>
+      </w:pPr>
+      <w:r>
+        <w:rPr>
+          <w:rFonts w:hint="cs"/>
+          <w:rtl/>
+        </w:rPr>
+        <w:t>לאחר מכאן</w:t>
+      </w:r>
+      <w:r>
+        <w:rPr>
+          <w:rFonts w:hint="cs"/>
+          <w:rtl/>
+        </w:rPr>
+        <w:t xml:space="preserve"> ה</w:t>
+      </w:r>
+      <w:r>
+        <w:rPr>
+          <w:rFonts w:hint="cs"/>
+          <w:rtl/>
+        </w:rPr>
+        <w:t>י</w:t>
+      </w:r>
+      <w:r>
+        <w:rPr>
+          <w:rFonts w:hint="cs"/>
+          <w:rtl/>
+        </w:rPr>
+        <w:t xml:space="preserve">א מפעילה את </w:t>
+      </w:r>
+      <w:proofErr w:type="spellStart"/>
+      <w:r>
+        <w:t>lzl</w:t>
+      </w:r>
+      <w:proofErr w:type="spellEnd"/>
+      <w:r>
+        <w:t>-filter</w:t>
+      </w:r>
+      <w:r>
+        <w:rPr>
+          <w:rFonts w:hint="cs"/>
+          <w:rtl/>
+        </w:rPr>
+        <w:t xml:space="preserve"> על הערך המוחזר (שהוא שווה ל- 0) ובודקת האם הוא זוגי. </w:t>
+      </w:r>
+    </w:p>
+    <w:p>
+      <w:pPr>
+        <w:pStyle w:val="ListParagraph"/>
+        <w:numPr>
+          <w:ilvl w:val="0"/>
+          <w:numId w:val="7"/>
+        </w:numPr>
+        <w:rPr>
+          <w:rFonts w:ascii="Consolas" w:hAnsi="Consolas"/>
+        </w:rPr>
+      </w:pPr>
+      <w:r>
+        <w:rPr>
+          <w:rFonts w:hint="cs"/>
+          <w:rtl/>
+        </w:rPr>
+        <w:t xml:space="preserve">מאחר שהוא זוגי, היא </w:t>
+      </w:r>
+      <w:r>
+        <w:rPr>
+          <w:rFonts w:hint="cs"/>
+          <w:rtl/>
+        </w:rPr>
+        <w:t xml:space="preserve">מעבירה אותו לפונקציה </w:t>
+      </w:r>
+      <w:proofErr w:type="spellStart"/>
+      <w:r>
+        <w:rPr>
+          <w:rFonts w:ascii="Consolas" w:hAnsi="Consolas"/>
+        </w:rPr>
+        <w:t>lzl</w:t>
+      </w:r>
+      <w:proofErr w:type="spellEnd"/>
+      <w:r>
+        <w:rPr>
+          <w:rFonts w:ascii="Consolas" w:hAnsi="Consolas"/>
+        </w:rPr>
+        <w:t>-map</w:t>
+      </w:r>
+      <w:r>
+        <w:rPr>
+          <w:rFonts w:ascii="Consolas" w:hAnsi="Consolas" w:hint="cs"/>
+          <w:rtl/>
+        </w:rPr>
+        <w:t xml:space="preserve">, שמפעילה את הפונקציה </w:t>
+      </w:r>
+      <w:r>
+        <w:t>(lambda (x) (* x x)</w:t>
+      </w:r>
+      <w:r>
+        <w:rPr>
+          <w:rFonts w:hint="cs"/>
+          <w:rtl/>
+        </w:rPr>
+        <w:t xml:space="preserve"> </w:t>
+      </w:r>
+      <w:r>
+        <w:rPr>
+          <w:rFonts w:hint="cs"/>
+          <w:rtl/>
+        </w:rPr>
+        <w:t>עם</w:t>
+      </w:r>
+      <w:r>
+        <w:rPr>
+          <w:rFonts w:hint="cs"/>
+          <w:rtl/>
+        </w:rPr>
+        <w:t xml:space="preserve"> </w:t>
+      </w:r>
+      <w:r>
+        <w:t>x=0</w:t>
+      </w:r>
+      <w:r>
+        <w:rPr>
+          <w:rFonts w:hint="cs"/>
+          <w:rtl/>
+        </w:rPr>
+        <w:t xml:space="preserve">. </w:t>
+      </w:r>
+    </w:p>
+    <w:p>
+      <w:pPr>
+        <w:pStyle w:val="ListParagraph"/>
+        <w:numPr>
+          <w:ilvl w:val="0"/>
+          <w:numId w:val="7"/>
+        </w:numPr>
+        <w:rPr>
+          <w:rFonts w:ascii="Consolas" w:hAnsi="Consolas"/>
+        </w:rPr>
+      </w:pPr>
+      <w:r>
+        <w:rPr>
+          <w:rFonts w:hint="cs"/>
+          <w:rtl/>
+        </w:rPr>
+        <w:t xml:space="preserve">לבסוף, חוזר הערך 0. </w:t>
+      </w:r>
+    </w:p>
+    <w:p>
+      <w:pPr>
+        <w:rPr>
+          <w:rFonts w:ascii="Consolas" w:hAnsi="Consolas"/>
+        </w:rPr>
+      </w:pPr>
+    </w:p>
+    <w:p>
+      <w:pPr>
+        <w:rPr>
+          <w:rFonts w:ascii="Consolas" w:hAnsi="Consolas"/>
+          <w:rtl/>
+        </w:rPr>
+      </w:pPr>
+      <w:r>
+        <w:rPr>
+          <w:rFonts w:ascii="Consolas" w:hAnsi="Consolas" w:hint="cs"/>
+          <w:rtl/>
+        </w:rPr>
+        <w:t xml:space="preserve">שתי הרשימות מחזירות את המספר 0, </w:t>
+      </w:r>
+      <w:r>
+        <w:rPr>
+          <w:rFonts w:ascii="Consolas" w:hAnsi="Consolas" w:hint="cs"/>
+          <w:rtl/>
+        </w:rPr>
+        <w:t xml:space="preserve">ומקרה הבסיס מתקיים. </w:t>
+      </w:r>
+    </w:p>
+    <w:p>
+      <w:pPr>
+        <w:rPr>
+          <w:rFonts w:ascii="Consolas" w:hAnsi="Consolas"/>
+          <w:rtl/>
+        </w:rPr>
+      </w:pPr>
+      <w:r>
+        <w:rPr>
+          <w:rFonts w:ascii="Consolas" w:hAnsi="Consolas" w:hint="cs"/>
+          <w:u w:val="single"/>
+          <w:rtl/>
+        </w:rPr>
+        <w:t>הנחת האינדוקציה:</w:t>
+      </w:r>
+    </w:p>
+    <w:p>
+      <w:pPr>
+        <w:rPr>
+          <w:rFonts w:ascii="Consolas" w:hAnsi="Consolas"/>
+          <w:rtl/>
+        </w:rPr>
+      </w:pPr>
+      <w:r>
+        <w:rPr>
+          <w:rFonts w:ascii="Consolas" w:hAnsi="Consolas" w:hint="cs"/>
+          <w:rtl/>
+        </w:rPr>
+        <w:t xml:space="preserve">עבור כל אחת מהרשימות: </w:t>
+      </w:r>
+      <w:r>
+        <w:rPr>
+          <w:rFonts w:ascii="Consolas" w:hAnsi="Consolas" w:hint="cs"/>
+          <w:rtl/>
+        </w:rPr>
+        <w:t xml:space="preserve">הפעלת הפונקציה </w:t>
+      </w:r>
+      <w:r>
+        <w:rPr>
+          <w:rFonts w:ascii="Consolas" w:hAnsi="Consolas"/>
+        </w:rPr>
+        <w:t>tail</w:t>
+      </w:r>
+      <w:r>
+        <w:rPr>
+          <w:rFonts w:ascii="Consolas" w:hAnsi="Consolas" w:hint="cs"/>
+          <w:rtl/>
+        </w:rPr>
+        <w:t xml:space="preserve">, </w:t>
+      </w:r>
+      <w:r>
+        <w:rPr>
+          <w:rFonts w:ascii="Consolas" w:hAnsi="Consolas"/>
+        </w:rPr>
+        <w:t>n-1</w:t>
+      </w:r>
+      <w:r>
+        <w:rPr>
+          <w:rFonts w:ascii="Consolas" w:hAnsi="Consolas" w:hint="cs"/>
+          <w:rtl/>
+        </w:rPr>
+        <w:t xml:space="preserve"> פעמים</w:t>
+      </w:r>
+      <w:r>
+        <w:rPr>
+          <w:rFonts w:ascii="Consolas" w:hAnsi="Consolas" w:hint="cs"/>
+          <w:rtl/>
+        </w:rPr>
+        <w:t xml:space="preserve">, על הרשימה ולאחר מכן הפעלת </w:t>
+      </w:r>
+      <w:r>
+        <w:rPr>
+          <w:rFonts w:ascii="Consolas" w:hAnsi="Consolas"/>
+        </w:rPr>
+        <w:t>head</w:t>
+      </w:r>
+      <w:r>
+        <w:rPr>
+          <w:rFonts w:ascii="Consolas" w:hAnsi="Consolas" w:hint="cs"/>
+          <w:rtl/>
+        </w:rPr>
+        <w:t xml:space="preserve"> על הערך המוחזר, מניבה את אותו הערך. </w:t>
+      </w:r>
+    </w:p>
+    <w:p>
+      <w:pPr>
+        <w:rPr>
+          <w:rFonts w:ascii="Consolas" w:hAnsi="Consolas"/>
+          <w:u w:val="single"/>
+          <w:rtl/>
+        </w:rPr>
+      </w:pPr>
+      <w:r>
+        <w:rPr>
+          <w:rFonts w:ascii="Consolas" w:hAnsi="Consolas" w:hint="cs"/>
+          <w:u w:val="single"/>
+          <w:rtl/>
+        </w:rPr>
+        <w:t>צעד האינדוקציה:</w:t>
+      </w:r>
+    </w:p>
+    <w:p>
+      <w:pPr>
+        <w:rPr>
+          <w:rFonts w:ascii="Consolas" w:hAnsi="Consolas"/>
+          <w:u w:val="single"/>
+          <w:rtl/>
+        </w:rPr>
+      </w:pPr>
+      <w:r>
+        <w:rPr>
+          <w:rFonts w:ascii="Consolas" w:hAnsi="Consolas" w:hint="cs"/>
+          <w:u w:val="single"/>
+          <w:rtl/>
+        </w:rPr>
+        <w:t>נתבונן בהפעלה</w:t>
+      </w:r>
+      <w:r>
+        <w:rPr>
+          <w:rFonts w:ascii="Consolas" w:hAnsi="Consolas" w:hint="cs"/>
+          <w:u w:val="single"/>
+          <w:rtl/>
+        </w:rPr>
+        <w:t xml:space="preserve"> ה</w:t>
+      </w:r>
+      <w:r>
+        <w:rPr>
+          <w:rFonts w:ascii="Consolas" w:hAnsi="Consolas"/>
+          <w:u w:val="single"/>
+        </w:rPr>
         <w:t>n</w:t>
       </w:r>
       <w:r>
         <w:rPr>
-          <w:rFonts w:hint="cs"/>
-          <w:rtl/>
-        </w:rPr>
-        <w:t xml:space="preserve"> כך שהפעלה </w:t>
-      </w:r>
-      <w:r>
+          <w:rFonts w:ascii="Consolas" w:hAnsi="Consolas" w:hint="cs"/>
+          <w:u w:val="single"/>
+          <w:rtl/>
+        </w:rPr>
+        <w:t>-</w:t>
+      </w:r>
+      <w:proofErr w:type="spellStart"/>
+      <w:r>
+        <w:rPr>
+          <w:rFonts w:ascii="Consolas" w:hAnsi="Consolas" w:hint="cs"/>
+          <w:u w:val="single"/>
+          <w:rtl/>
+        </w:rPr>
+        <w:t>ית</w:t>
+      </w:r>
+      <w:proofErr w:type="spellEnd"/>
+      <w:r>
+        <w:rPr>
+          <w:rFonts w:ascii="Consolas" w:hAnsi="Consolas" w:hint="cs"/>
+          <w:u w:val="single"/>
+          <w:rtl/>
+        </w:rPr>
+        <w:t xml:space="preserve"> </w:t>
+      </w:r>
+      <w:r>
+        <w:rPr>
+          <w:rFonts w:ascii="Consolas" w:hAnsi="Consolas" w:hint="cs"/>
+          <w:u w:val="single"/>
+          <w:rtl/>
+        </w:rPr>
+        <w:t xml:space="preserve">של </w:t>
+      </w:r>
+      <w:r>
+        <w:rPr>
+          <w:rFonts w:ascii="Consolas" w:hAnsi="Consolas"/>
+          <w:u w:val="single"/>
+        </w:rPr>
+        <w:t xml:space="preserve">(head </w:t>
+      </w:r>
+      <w:r>
+        <w:rPr>
+          <w:rFonts w:ascii="Consolas" w:hAnsi="Consolas"/>
+          <w:u w:val="single"/>
+        </w:rPr>
+        <w:t xml:space="preserve">(tail …(tail </w:t>
+      </w:r>
+      <w:r>
+        <w:rPr>
+          <w:rFonts w:ascii="Consolas" w:hAnsi="Consolas"/>
+          <w:u w:val="single"/>
+        </w:rPr>
+        <w:t>even-squares-1)</w:t>
+      </w:r>
+      <w:r>
+        <w:rPr>
+          <w:rFonts w:ascii="Consolas" w:hAnsi="Consolas"/>
+          <w:u w:val="single"/>
+        </w:rPr>
+        <w:t>…)</w:t>
+      </w:r>
+      <w:r>
+        <w:rPr>
+          <w:rFonts w:ascii="Consolas" w:hAnsi="Consolas" w:hint="cs"/>
+          <w:u w:val="single"/>
+          <w:rtl/>
+        </w:rPr>
+        <w:t xml:space="preserve"> </w:t>
+      </w:r>
+      <w:r>
+        <w:rPr>
+          <w:rFonts w:ascii="Consolas" w:hAnsi="Consolas"/>
+          <w:u w:val="single"/>
+          <w:rtl/>
+        </w:rPr>
+        <w:t>–</w:t>
+      </w:r>
+      <w:r>
+        <w:rPr>
+          <w:rFonts w:ascii="Consolas" w:hAnsi="Consolas" w:hint="cs"/>
+          <w:u w:val="single"/>
+          <w:rtl/>
+        </w:rPr>
+        <w:t xml:space="preserve"> הפעלת </w:t>
+      </w:r>
+      <w:r>
+        <w:rPr>
+          <w:rFonts w:ascii="Consolas" w:hAnsi="Consolas"/>
+          <w:u w:val="single"/>
+        </w:rPr>
+        <w:t>tail</w:t>
+      </w:r>
+      <w:r>
+        <w:rPr>
+          <w:rFonts w:ascii="Consolas" w:hAnsi="Consolas" w:hint="cs"/>
+          <w:u w:val="single"/>
+          <w:rtl/>
+        </w:rPr>
+        <w:t xml:space="preserve"> </w:t>
+      </w:r>
+      <w:r>
+        <w:rPr>
+          <w:rFonts w:ascii="Consolas" w:hAnsi="Consolas"/>
+          <w:u w:val="single"/>
+        </w:rPr>
         <w:t>n</w:t>
       </w:r>
       <w:r>
         <w:rPr>
-          <w:rFonts w:hint="cs"/>
-          <w:rtl/>
-        </w:rPr>
-        <w:t xml:space="preserve"> פעמים של הפונקציה </w:t>
-      </w:r>
-      <w:r>
-        <w:t>tail</w:t>
-      </w:r>
-      <w:r>
-        <w:rPr>
-          <w:rFonts w:hint="cs"/>
-          <w:rtl/>
-        </w:rPr>
-        <w:t xml:space="preserve"> על </w:t>
-      </w:r>
-      <w:r>
-        <w:t>lzl1</w:t>
-      </w:r>
-      <w:r>
-        <w:rPr>
-          <w:rFonts w:hint="cs"/>
-          <w:rtl/>
-        </w:rPr>
-        <w:t xml:space="preserve"> תניב את הערך </w:t>
-      </w:r>
-      <w:r>
-        <w:t>'()</w:t>
-      </w:r>
-      <w:r>
-        <w:rPr>
-          <w:rFonts w:hint="cs"/>
-          <w:rtl/>
-        </w:rPr>
-        <w:t xml:space="preserve">, וגם </w:t>
-      </w:r>
-      <w:r>
-        <w:rPr>
-          <w:rFonts w:hint="cs"/>
-          <w:rtl/>
-        </w:rPr>
-        <w:t xml:space="preserve">הפעלה </w:t>
-      </w:r>
-      <w:r>
-        <w:t>n</w:t>
-      </w:r>
-      <w:r>
-        <w:rPr>
-          <w:rFonts w:hint="cs"/>
-          <w:rtl/>
-        </w:rPr>
-        <w:t xml:space="preserve"> פעמים של הפונקציה </w:t>
-      </w:r>
-      <w:r>
-        <w:t>tail</w:t>
-      </w:r>
-      <w:r>
-        <w:rPr>
-          <w:rFonts w:hint="cs"/>
-          <w:rtl/>
-        </w:rPr>
-        <w:t xml:space="preserve"> על </w:t>
-      </w:r>
-      <w:r>
-        <w:t>lzl</w:t>
-      </w:r>
-      <w:r>
-        <w:t>2</w:t>
-      </w:r>
-      <w:r>
-        <w:rPr>
-          <w:rFonts w:hint="cs"/>
-          <w:rtl/>
-        </w:rPr>
-        <w:t xml:space="preserve"> תניב את הערך </w:t>
-      </w:r>
-      <w:r>
-        <w:t>'()</w:t>
-      </w:r>
-      <w:r>
-        <w:rPr>
-          <w:rFonts w:hint="cs"/>
-          <w:rtl/>
-        </w:rPr>
-        <w:t>. כלומר,</w:t>
-      </w:r>
-      <w:r>
-        <w:rPr>
-          <w:rtl/>
-        </w:rPr>
-        <w:br/>
-      </w:r>
-      <w:r>
-        <w:t>(tail (tail (tail (… (tail lzl1))</w:t>
-      </w:r>
-      <w:r>
-        <w:t>)</w:t>
-      </w:r>
-      <w:r>
-        <w:t>)) = (tail (tail (tail (… (tail lzl2))</w:t>
-      </w:r>
-      <w:r>
-        <w:t>)</w:t>
-      </w:r>
-      <w:r>
-        <w:t>))</w:t>
-      </w:r>
-      <w:r>
-        <w:t xml:space="preserve"> = '()</w:t>
-      </w:r>
-      <w:r>
-        <w:rPr>
-          <w:rtl/>
-        </w:rPr>
-        <w:br/>
-      </w:r>
-      <w:r>
-        <w:rPr>
-          <w:rFonts w:hint="cs"/>
-          <w:rtl/>
-        </w:rPr>
-        <w:t xml:space="preserve">וגם לכל </w:t>
-      </w:r>
-      <w:proofErr w:type="spellStart"/>
-      <w:r>
-        <w:t>i</w:t>
-      </w:r>
-      <w:proofErr w:type="spellEnd"/>
-      <w:r>
-        <w:t>&lt;n</w:t>
-      </w:r>
-      <w:r>
-        <w:rPr>
-          <w:rFonts w:hint="cs"/>
-          <w:rtl/>
-        </w:rPr>
-        <w:t xml:space="preserve">, מתקיים התנאי שבסעיף </w:t>
-      </w:r>
-      <w:r>
-        <w:t>a</w:t>
-      </w:r>
-      <w:r>
-        <w:rPr>
-          <w:rFonts w:hint="cs"/>
-          <w:rtl/>
-        </w:rPr>
-        <w:t>.</w:t>
-      </w:r>
-    </w:p>
-    <w:p>
-      <w:pPr>
-        <w:rPr>
-          <w:rtl/>
-        </w:rPr>
-      </w:pPr>
-    </w:p>
-    <w:p>
-      <w:pPr>
-        <w:rPr>
-          <w:rFonts w:hint="cs"/>
-          <w:rtl/>
-        </w:rPr>
-      </w:pPr>
+          <w:rFonts w:ascii="Consolas" w:hAnsi="Consolas" w:hint="cs"/>
+          <w:u w:val="single"/>
+          <w:rtl/>
+        </w:rPr>
+        <w:t xml:space="preserve"> פעמים על הרשימה ולאחר מכן הפעלה של </w:t>
+      </w:r>
+      <w:r>
+        <w:rPr>
+          <w:rFonts w:ascii="Consolas" w:hAnsi="Consolas"/>
+          <w:u w:val="single"/>
+        </w:rPr>
+        <w:t>head</w:t>
+      </w:r>
+      <w:r>
+        <w:rPr>
+          <w:rFonts w:ascii="Consolas" w:hAnsi="Consolas" w:hint="cs"/>
+          <w:u w:val="single"/>
+          <w:rtl/>
+        </w:rPr>
+        <w:t>:</w:t>
+      </w:r>
+    </w:p>
+    <w:p>
+      <w:pPr>
+        <w:pStyle w:val="ListParagraph"/>
+        <w:numPr>
+          <w:ilvl w:val="0"/>
+          <w:numId w:val="7"/>
+        </w:numPr>
+        <w:rPr>
+          <w:rFonts w:ascii="Consolas" w:hAnsi="Consolas"/>
+        </w:rPr>
+      </w:pPr>
+      <w:r>
+        <w:rPr>
+          <w:rFonts w:ascii="Consolas" w:hAnsi="Consolas" w:hint="cs"/>
+          <w:rtl/>
+        </w:rPr>
+        <w:t xml:space="preserve">תחילה </w:t>
+      </w:r>
+      <w:r>
+        <w:rPr>
+          <w:rFonts w:ascii="Consolas" w:hAnsi="Consolas"/>
+        </w:rPr>
+        <w:t>even-squares-</w:t>
+      </w:r>
       <w:bookmarkStart w:id="0" w:name="_GoBack"/>
       <w:bookmarkEnd w:id="0"/>
+      <w:r>
+        <w:rPr>
+          <w:rFonts w:ascii="Consolas" w:hAnsi="Consolas"/>
+        </w:rPr>
+        <w:t>1</w:t>
+      </w:r>
+      <w:r>
+        <w:rPr>
+          <w:rFonts w:ascii="Consolas" w:hAnsi="Consolas" w:hint="cs"/>
+          <w:rtl/>
+        </w:rPr>
+        <w:t xml:space="preserve"> מפעילה את </w:t>
+      </w:r>
+      <w:r>
+        <w:rPr>
+          <w:rFonts w:ascii="Consolas" w:hAnsi="Consolas"/>
+        </w:rPr>
+        <w:t>(integers-from 0)</w:t>
+      </w:r>
+      <w:r>
+        <w:rPr>
+          <w:rFonts w:ascii="Consolas" w:hAnsi="Consolas" w:hint="cs"/>
+          <w:rtl/>
+        </w:rPr>
+        <w:t xml:space="preserve"> וחוזר הערך 0.</w:t>
+      </w:r>
+    </w:p>
+    <w:p>
+      <w:pPr>
+        <w:pStyle w:val="ListParagraph"/>
+        <w:numPr>
+          <w:ilvl w:val="0"/>
+          <w:numId w:val="7"/>
+        </w:numPr>
+        <w:rPr>
+          <w:rFonts w:ascii="Consolas" w:hAnsi="Consolas"/>
+        </w:rPr>
+      </w:pPr>
+      <w:r>
+        <w:rPr>
+          <w:rFonts w:ascii="Consolas" w:hAnsi="Consolas" w:hint="cs"/>
+          <w:rtl/>
+        </w:rPr>
+        <w:t xml:space="preserve">לאחר מכן היא מעלה אותו בריבוע בעזרת הפעלת </w:t>
+      </w:r>
+      <w:proofErr w:type="spellStart"/>
+      <w:r>
+        <w:rPr>
+          <w:rFonts w:ascii="Consolas" w:hAnsi="Consolas"/>
+        </w:rPr>
+        <w:t>lzl</w:t>
+      </w:r>
+      <w:proofErr w:type="spellEnd"/>
+      <w:r>
+        <w:rPr>
+          <w:rFonts w:ascii="Consolas" w:hAnsi="Consolas"/>
+        </w:rPr>
+        <w:t>-map</w:t>
+      </w:r>
+      <w:r>
+        <w:rPr>
+          <w:rFonts w:ascii="Consolas" w:hAnsi="Consolas" w:hint="cs"/>
+          <w:rtl/>
+        </w:rPr>
+        <w:t xml:space="preserve"> עם </w:t>
+      </w:r>
+      <w:r>
+        <w:t>(lambda (x) (* x x)</w:t>
+      </w:r>
+      <w:r>
+        <w:rPr>
+          <w:rFonts w:hint="cs"/>
+          <w:rtl/>
+        </w:rPr>
+        <w:t xml:space="preserve"> כאשר </w:t>
+      </w:r>
+      <w:r>
+        <w:t>x=0</w:t>
+      </w:r>
+      <w:r>
+        <w:rPr>
+          <w:rFonts w:hint="cs"/>
+          <w:rtl/>
+        </w:rPr>
+        <w:t xml:space="preserve">. </w:t>
+      </w:r>
+    </w:p>
+    <w:p>
+      <w:pPr>
+        <w:pStyle w:val="ListParagraph"/>
+        <w:numPr>
+          <w:ilvl w:val="0"/>
+          <w:numId w:val="7"/>
+        </w:numPr>
+        <w:rPr>
+          <w:rFonts w:ascii="Consolas" w:hAnsi="Consolas"/>
+        </w:rPr>
+      </w:pPr>
+      <w:r>
+        <w:rPr>
+          <w:rFonts w:hint="cs"/>
+          <w:rtl/>
+        </w:rPr>
+        <w:t xml:space="preserve">לבסוף היא מפעילה את </w:t>
+      </w:r>
+      <w:proofErr w:type="spellStart"/>
+      <w:r>
+        <w:t>lzl</w:t>
+      </w:r>
+      <w:proofErr w:type="spellEnd"/>
+      <w:r>
+        <w:t>-filter</w:t>
+      </w:r>
+      <w:r>
+        <w:rPr>
+          <w:rFonts w:hint="cs"/>
+          <w:rtl/>
+        </w:rPr>
+        <w:t xml:space="preserve"> על הערך המוחזר (שהוא שווה ל- 0) ובודקת האם הוא זוגי. </w:t>
+      </w:r>
+    </w:p>
+    <w:p>
+      <w:pPr>
+        <w:pStyle w:val="ListParagraph"/>
+        <w:numPr>
+          <w:ilvl w:val="0"/>
+          <w:numId w:val="7"/>
+        </w:numPr>
+        <w:rPr>
+          <w:rFonts w:ascii="Consolas" w:hAnsi="Consolas" w:hint="cs"/>
+          <w:rtl/>
+        </w:rPr>
+      </w:pPr>
+      <w:r>
+        <w:rPr>
+          <w:rFonts w:hint="cs"/>
+          <w:rtl/>
+        </w:rPr>
+        <w:t>מאחר שהוא זוגי, היא מחזירה אותו.</w:t>
+      </w:r>
+    </w:p>
+    <w:p>
+      <w:pPr>
+        <w:rPr>
+          <w:rFonts w:ascii="Consolas" w:hAnsi="Consolas" w:hint="cs"/>
+          <w:u w:val="single"/>
+          <w:rtl/>
+        </w:rPr>
+      </w:pPr>
+    </w:p>
+    <w:p>
+      <w:pPr>
+        <w:rPr>
+          <w:rFonts w:ascii="Consolas" w:hAnsi="Consolas" w:hint="cs"/>
+          <w:rtl/>
+        </w:rPr>
+      </w:pPr>
+    </w:p>
+    <w:p>
+      <w:pPr>
+        <w:rPr>
+          <w:rFonts w:ascii="Consolas" w:hAnsi="Consolas" w:hint="cs"/>
+          <w:rtl/>
+        </w:rPr>
+      </w:pPr>
+      <w:r>
+        <w:rPr>
+          <w:rFonts w:ascii="Consolas" w:hAnsi="Consolas" w:hint="cs"/>
+          <w:rtl/>
+        </w:rPr>
+        <w:t xml:space="preserve"> </w:t>
+      </w:r>
     </w:p>
     <w:sectPr>
       <w:pgSz w:w="11906" w:h="16838"/>
@@ -733,7 +2301,7 @@
 </file>
 
 <file path=word/numbering.xml><?xml version="1.0" encoding="utf-8"?>
-<w:numbering xmlns:wpc="http://schemas.microsoft.com/office/word/2010/wordprocessingCanvas" xmlns:mc="http://schemas.openxmlformats.org/markup-compatibility/2006" xmlns:o="urn:schemas-microsoft-com:office:office" xmlns:r="http://schemas.openxmlformats.org/officeDocument/2006/relationships" xmlns:m="http://schemas.openxmlformats.org/officeDocument/2006/math" xmlns:v="urn:schemas-microsoft-com:vml" xmlns:wp14="http://schemas.microsoft.com/office/word/2010/wordprocessingDrawing" xmlns:wp="http://schemas.openxmlformats.org/drawingml/2006/wordprocessingDrawing" xmlns:w10="urn:schemas-microsoft-com:office:word" xmlns:w="http://schemas.openxmlformats.org/wordprocessingml/2006/main" xmlns:w14="http://schemas.microsoft.com/office/word/2010/wordml" xmlns:w15="http://schemas.microsoft.com/office/word/2012/wordml" xmlns:wpg="http://schemas.microsoft.com/office/word/2010/wordprocessingGroup" xmlns:wpi="http://schemas.microsoft.com/office/word/2010/wordprocessingInk" xmlns:wne="http://schemas.microsoft.com/office/word/2006/wordml" xmlns:wps="http://schemas.microsoft.com/office/word/2010/wordprocessingShape" mc:Ignorable="w14 w15 wp14">
+<w:numbering xmlns:wpc="http://schemas.microsoft.com/office/word/2010/wordprocessingCanvas" xmlns:cx="http://schemas.microsoft.com/office/drawing/2014/chartex" xmlns:cx1="http://schemas.microsoft.com/office/drawing/2015/9/8/chartex" xmlns:cx2="http://schemas.microsoft.com/office/drawing/2015/10/21/chartex" xmlns:cx3="http://schemas.microsoft.com/office/drawing/2016/5/9/chartex" xmlns:cx4="http://schemas.microsoft.com/office/drawing/2016/5/10/chartex" xmlns:cx5="http://schemas.microsoft.com/office/drawing/2016/5/11/chartex" xmlns:cx6="http://schemas.microsoft.com/office/drawing/2016/5/12/chartex" xmlns:cx7="http://schemas.microsoft.com/office/drawing/2016/5/13/chartex" xmlns:cx8="http://schemas.microsoft.com/office/drawing/2016/5/14/chartex" xmlns:mc="http://schemas.openxmlformats.org/markup-compatibility/2006" xmlns:aink="http://schemas.microsoft.com/office/drawing/2016/ink" xmlns:am3d="http://schemas.microsoft.com/office/drawing/2017/model3d" xmlns:o="urn:schemas-microsoft-com:office:office" xmlns:r="http://schemas.openxmlformats.org/officeDocument/2006/relationships" xmlns:m="http://schemas.openxmlformats.org/officeDocument/2006/math" xmlns:v="urn:schemas-microsoft-com:vml" xmlns:wp14="http://schemas.microsoft.com/office/word/2010/wordprocessingDrawing" xmlns:wp="http://schemas.openxmlformats.org/drawingml/2006/wordprocessingDrawing" xmlns:w10="urn:schemas-microsoft-com:office:word" xmlns:w="http://schemas.openxmlformats.org/wordprocessingml/2006/main" xmlns:w14="http://schemas.microsoft.com/office/word/2010/wordml" xmlns:w15="http://schemas.microsoft.com/office/word/2012/wordml" xmlns:w16cid="http://schemas.microsoft.com/office/word/2016/wordml/cid" xmlns:w16se="http://schemas.microsoft.com/office/word/2015/wordml/symex" xmlns:wpg="http://schemas.microsoft.com/office/word/2010/wordprocessingGroup" xmlns:wpi="http://schemas.microsoft.com/office/word/2010/wordprocessingInk" xmlns:wne="http://schemas.microsoft.com/office/word/2006/wordml" xmlns:wps="http://schemas.microsoft.com/office/word/2010/wordprocessingShape" mc:Ignorable="w14 w15 w16se w16cid wp14">
   <w:abstractNum w:abstractNumId="0" w15:restartNumberingAfterBreak="0">
     <w:nsid w:val="20E07956"/>
     <w:multiLevelType w:val="hybridMultilevel"/>
@@ -913,6 +2481,118 @@
     </w:lvl>
   </w:abstractNum>
   <w:abstractNum w:abstractNumId="2" w15:restartNumberingAfterBreak="0">
+    <w:nsid w:val="4F2459F0"/>
+    <w:multiLevelType w:val="hybridMultilevel"/>
+    <w:tmpl w:val="AB3E17D6"/>
+    <w:lvl w:ilvl="0" w:tplc="EC5403A2">
+      <w:numFmt w:val="bullet"/>
+      <w:lvlText w:val="-"/>
+      <w:lvlJc w:val="left"/>
+      <w:pPr>
+        <w:ind w:left="720" w:hanging="360"/>
+      </w:pPr>
+      <w:rPr>
+        <w:rFonts w:ascii="Arial" w:eastAsiaTheme="minorHAnsi" w:hAnsi="Arial" w:cs="Arial" w:hint="default"/>
+      </w:rPr>
+    </w:lvl>
+    <w:lvl w:ilvl="1" w:tplc="20000003" w:tentative="1">
+      <w:start w:val="1"/>
+      <w:numFmt w:val="bullet"/>
+      <w:lvlText w:val="o"/>
+      <w:lvlJc w:val="left"/>
+      <w:pPr>
+        <w:ind w:left="1440" w:hanging="360"/>
+      </w:pPr>
+      <w:rPr>
+        <w:rFonts w:ascii="Courier New" w:hAnsi="Courier New" w:cs="Courier New" w:hint="default"/>
+      </w:rPr>
+    </w:lvl>
+    <w:lvl w:ilvl="2" w:tplc="20000005" w:tentative="1">
+      <w:start w:val="1"/>
+      <w:numFmt w:val="bullet"/>
+      <w:lvlText w:val=""/>
+      <w:lvlJc w:val="left"/>
+      <w:pPr>
+        <w:ind w:left="2160" w:hanging="360"/>
+      </w:pPr>
+      <w:rPr>
+        <w:rFonts w:ascii="Wingdings" w:hAnsi="Wingdings" w:hint="default"/>
+      </w:rPr>
+    </w:lvl>
+    <w:lvl w:ilvl="3" w:tplc="20000001" w:tentative="1">
+      <w:start w:val="1"/>
+      <w:numFmt w:val="bullet"/>
+      <w:lvlText w:val=""/>
+      <w:lvlJc w:val="left"/>
+      <w:pPr>
+        <w:ind w:left="2880" w:hanging="360"/>
+      </w:pPr>
+      <w:rPr>
+        <w:rFonts w:ascii="Symbol" w:hAnsi="Symbol" w:hint="default"/>
+      </w:rPr>
+    </w:lvl>
+    <w:lvl w:ilvl="4" w:tplc="20000003" w:tentative="1">
+      <w:start w:val="1"/>
+      <w:numFmt w:val="bullet"/>
+      <w:lvlText w:val="o"/>
+      <w:lvlJc w:val="left"/>
+      <w:pPr>
+        <w:ind w:left="3600" w:hanging="360"/>
+      </w:pPr>
+      <w:rPr>
+        <w:rFonts w:ascii="Courier New" w:hAnsi="Courier New" w:cs="Courier New" w:hint="default"/>
+      </w:rPr>
+    </w:lvl>
+    <w:lvl w:ilvl="5" w:tplc="20000005" w:tentative="1">
+      <w:start w:val="1"/>
+      <w:numFmt w:val="bullet"/>
+      <w:lvlText w:val=""/>
+      <w:lvlJc w:val="left"/>
+      <w:pPr>
+        <w:ind w:left="4320" w:hanging="360"/>
+      </w:pPr>
+      <w:rPr>
+        <w:rFonts w:ascii="Wingdings" w:hAnsi="Wingdings" w:hint="default"/>
+      </w:rPr>
+    </w:lvl>
+    <w:lvl w:ilvl="6" w:tplc="20000001" w:tentative="1">
+      <w:start w:val="1"/>
+      <w:numFmt w:val="bullet"/>
+      <w:lvlText w:val=""/>
+      <w:lvlJc w:val="left"/>
+      <w:pPr>
+        <w:ind w:left="5040" w:hanging="360"/>
+      </w:pPr>
+      <w:rPr>
+        <w:rFonts w:ascii="Symbol" w:hAnsi="Symbol" w:hint="default"/>
+      </w:rPr>
+    </w:lvl>
+    <w:lvl w:ilvl="7" w:tplc="20000003" w:tentative="1">
+      <w:start w:val="1"/>
+      <w:numFmt w:val="bullet"/>
+      <w:lvlText w:val="o"/>
+      <w:lvlJc w:val="left"/>
+      <w:pPr>
+        <w:ind w:left="5760" w:hanging="360"/>
+      </w:pPr>
+      <w:rPr>
+        <w:rFonts w:ascii="Courier New" w:hAnsi="Courier New" w:cs="Courier New" w:hint="default"/>
+      </w:rPr>
+    </w:lvl>
+    <w:lvl w:ilvl="8" w:tplc="20000005" w:tentative="1">
+      <w:start w:val="1"/>
+      <w:numFmt w:val="bullet"/>
+      <w:lvlText w:val=""/>
+      <w:lvlJc w:val="left"/>
+      <w:pPr>
+        <w:ind w:left="6480" w:hanging="360"/>
+      </w:pPr>
+      <w:rPr>
+        <w:rFonts w:ascii="Wingdings" w:hAnsi="Wingdings" w:hint="default"/>
+      </w:rPr>
+    </w:lvl>
+  </w:abstractNum>
+  <w:abstractNum w:abstractNumId="3" w15:restartNumberingAfterBreak="0">
     <w:nsid w:val="55846B59"/>
     <w:multiLevelType w:val="hybridMultilevel"/>
     <w:tmpl w:val="D6228E82"/>
@@ -1001,7 +2681,7 @@
       </w:pPr>
     </w:lvl>
   </w:abstractNum>
-  <w:abstractNum w:abstractNumId="3" w15:restartNumberingAfterBreak="0">
+  <w:abstractNum w:abstractNumId="4" w15:restartNumberingAfterBreak="0">
     <w:nsid w:val="5AD86814"/>
     <w:multiLevelType w:val="hybridMultilevel"/>
     <w:tmpl w:val="3AA41096"/>
@@ -1090,7 +2770,7 @@
       </w:pPr>
     </w:lvl>
   </w:abstractNum>
-  <w:abstractNum w:abstractNumId="4" w15:restartNumberingAfterBreak="0">
+  <w:abstractNum w:abstractNumId="5" w15:restartNumberingAfterBreak="0">
     <w:nsid w:val="5ED274C7"/>
     <w:multiLevelType w:val="hybridMultilevel"/>
     <w:tmpl w:val="D8E0C8DA"/>
@@ -1179,7 +2859,7 @@
       </w:pPr>
     </w:lvl>
   </w:abstractNum>
-  <w:abstractNum w:abstractNumId="5" w15:restartNumberingAfterBreak="0">
+  <w:abstractNum w:abstractNumId="6" w15:restartNumberingAfterBreak="0">
     <w:nsid w:val="720B5FF0"/>
     <w:multiLevelType w:val="hybridMultilevel"/>
     <w:tmpl w:val="31D40894"/>
@@ -1292,28 +2972,31 @@
     </w:lvl>
   </w:abstractNum>
   <w:num w:numId="1">
-    <w:abstractNumId w:val="3"/>
+    <w:abstractNumId w:val="4"/>
   </w:num>
   <w:num w:numId="2">
-    <w:abstractNumId w:val="5"/>
+    <w:abstractNumId w:val="6"/>
   </w:num>
   <w:num w:numId="3">
     <w:abstractNumId w:val="0"/>
   </w:num>
   <w:num w:numId="4">
-    <w:abstractNumId w:val="2"/>
+    <w:abstractNumId w:val="3"/>
   </w:num>
   <w:num w:numId="5">
-    <w:abstractNumId w:val="4"/>
+    <w:abstractNumId w:val="5"/>
   </w:num>
   <w:num w:numId="6">
     <w:abstractNumId w:val="1"/>
+  </w:num>
+  <w:num w:numId="7">
+    <w:abstractNumId w:val="2"/>
   </w:num>
 </w:numbering>
 </file>
 
 <file path=word/styles.xml><?xml version="1.0" encoding="utf-8"?>
-<w:styles xmlns:mc="http://schemas.openxmlformats.org/markup-compatibility/2006" xmlns:r="http://schemas.openxmlformats.org/officeDocument/2006/relationships" xmlns:w="http://schemas.openxmlformats.org/wordprocessingml/2006/main" xmlns:w14="http://schemas.microsoft.com/office/word/2010/wordml" xmlns:w15="http://schemas.microsoft.com/office/word/2012/wordml" mc:Ignorable="w14 w15">
+<w:styles xmlns:mc="http://schemas.openxmlformats.org/markup-compatibility/2006" xmlns:r="http://schemas.openxmlformats.org/officeDocument/2006/relationships" xmlns:w="http://schemas.openxmlformats.org/wordprocessingml/2006/main" xmlns:w14="http://schemas.microsoft.com/office/word/2010/wordml" xmlns:w15="http://schemas.microsoft.com/office/word/2012/wordml" xmlns:w16cid="http://schemas.microsoft.com/office/word/2016/wordml/cid" xmlns:w16se="http://schemas.microsoft.com/office/word/2015/wordml/symex" mc:Ignorable="w14 w15 w16se w16cid">
   <w:docDefaults>
     <w:rPrDefault>
       <w:rPr>
@@ -1329,7 +3012,7 @@
       </w:pPr>
     </w:pPrDefault>
   </w:docDefaults>
-  <w:latentStyles w:defLockedState="0" w:defUIPriority="99" w:defSemiHidden="0" w:defUnhideWhenUsed="0" w:defQFormat="0" w:count="371">
+  <w:latentStyles w:defLockedState="0" w:defUIPriority="99" w:defSemiHidden="0" w:defUnhideWhenUsed="0" w:defQFormat="0" w:count="377">
     <w:lsdException w:name="Normal" w:uiPriority="0" w:qFormat="1"/>
     <w:lsdException w:name="heading 1" w:uiPriority="9" w:qFormat="1"/>
     <w:lsdException w:name="heading 2" w:semiHidden="1" w:uiPriority="9" w:unhideWhenUsed="1" w:qFormat="1"/>
@@ -1477,11 +3160,8 @@
     <w:lsdException w:name="Table 3D effects 3" w:semiHidden="1" w:unhideWhenUsed="1"/>
     <w:lsdException w:name="Table Contemporary" w:semiHidden="1" w:unhideWhenUsed="1"/>
     <w:lsdException w:name="Table Elegant" w:semiHidden="1" w:unhideWhenUsed="1"/>
-    <w:lsdException w:name="Table Professional" w:semiHidden="1" w:unhideWhenUsed="1"/>
     <w:lsdException w:name="Table Subtle 1" w:semiHidden="1" w:unhideWhenUsed="1"/>
     <w:lsdException w:name="Table Subtle 2" w:semiHidden="1" w:unhideWhenUsed="1"/>
-    <w:lsdException w:name="Table Web 1" w:semiHidden="1" w:unhideWhenUsed="1"/>
-    <w:lsdException w:name="Table Web 2" w:semiHidden="1" w:unhideWhenUsed="1"/>
     <w:lsdException w:name="Table Web 3" w:semiHidden="1" w:unhideWhenUsed="1"/>
     <w:lsdException w:name="Balloon Text" w:semiHidden="1" w:unhideWhenUsed="1"/>
     <w:lsdException w:name="Table Grid" w:uiPriority="39"/>
@@ -1701,19 +3381,25 @@
     <w:lsdException w:name="List Table 5 Dark Accent 6" w:uiPriority="50"/>
     <w:lsdException w:name="List Table 6 Colorful Accent 6" w:uiPriority="51"/>
     <w:lsdException w:name="List Table 7 Colorful Accent 6" w:uiPriority="52"/>
+    <w:lsdException w:name="Mention" w:semiHidden="1" w:unhideWhenUsed="1"/>
+    <w:lsdException w:name="Smart Hyperlink" w:semiHidden="1" w:unhideWhenUsed="1"/>
+    <w:lsdException w:name="Hashtag" w:semiHidden="1" w:unhideWhenUsed="1"/>
+    <w:lsdException w:name="Unresolved Mention" w:semiHidden="1" w:unhideWhenUsed="1"/>
+    <w:lsdException w:name="Smart Link" w:semiHidden="1" w:unhideWhenUsed="1"/>
+    <w:lsdException w:name="Smart Link Error" w:semiHidden="1" w:unhideWhenUsed="1"/>
   </w:latentStyles>
-  <w:style w:type="paragraph" w:default="1" w:styleId="a">
+  <w:style w:type="paragraph" w:default="1" w:styleId="Normal">
     <w:name w:val="Normal"/>
     <w:qFormat/>
     <w:pPr>
       <w:bidi/>
     </w:pPr>
   </w:style>
-  <w:style w:type="paragraph" w:styleId="1">
+  <w:style w:type="paragraph" w:styleId="Heading1">
     <w:name w:val="heading 1"/>
-    <w:basedOn w:val="a"/>
-    <w:next w:val="a"/>
-    <w:link w:val="10"/>
+    <w:basedOn w:val="Normal"/>
+    <w:next w:val="Normal"/>
+    <w:link w:val="Heading1Char"/>
     <w:uiPriority w:val="9"/>
     <w:qFormat/>
     <w:rsid w:val="002C2DC9"/>
@@ -1730,11 +3416,11 @@
       <w:szCs w:val="32"/>
     </w:rPr>
   </w:style>
-  <w:style w:type="paragraph" w:styleId="2">
+  <w:style w:type="paragraph" w:styleId="Heading2">
     <w:name w:val="heading 2"/>
-    <w:basedOn w:val="a"/>
-    <w:next w:val="a"/>
-    <w:link w:val="20"/>
+    <w:basedOn w:val="Normal"/>
+    <w:next w:val="Normal"/>
+    <w:link w:val="Heading2Char"/>
     <w:uiPriority w:val="9"/>
     <w:unhideWhenUsed/>
     <w:qFormat/>
@@ -1752,11 +3438,11 @@
       <w:szCs w:val="26"/>
     </w:rPr>
   </w:style>
-  <w:style w:type="paragraph" w:styleId="3">
+  <w:style w:type="paragraph" w:styleId="Heading3">
     <w:name w:val="heading 3"/>
-    <w:basedOn w:val="a"/>
-    <w:next w:val="a"/>
-    <w:link w:val="30"/>
+    <w:basedOn w:val="Normal"/>
+    <w:next w:val="Normal"/>
+    <w:link w:val="Heading3Char"/>
     <w:uiPriority w:val="9"/>
     <w:unhideWhenUsed/>
     <w:qFormat/>
@@ -1774,13 +3460,13 @@
       <w:szCs w:val="24"/>
     </w:rPr>
   </w:style>
-  <w:style w:type="character" w:default="1" w:styleId="a0">
+  <w:style w:type="character" w:default="1" w:styleId="DefaultParagraphFont">
     <w:name w:val="Default Paragraph Font"/>
     <w:uiPriority w:val="1"/>
     <w:semiHidden/>
     <w:unhideWhenUsed/>
   </w:style>
-  <w:style w:type="table" w:default="1" w:styleId="a1">
+  <w:style w:type="table" w:default="1" w:styleId="TableNormal">
     <w:name w:val="Normal Table"/>
     <w:uiPriority w:val="99"/>
     <w:semiHidden/>
@@ -1795,16 +3481,16 @@
       </w:tblCellMar>
     </w:tblPr>
   </w:style>
-  <w:style w:type="numbering" w:default="1" w:styleId="a2">
+  <w:style w:type="numbering" w:default="1" w:styleId="NoList">
     <w:name w:val="No List"/>
     <w:uiPriority w:val="99"/>
     <w:semiHidden/>
     <w:unhideWhenUsed/>
   </w:style>
-  <w:style w:type="character" w:customStyle="1" w:styleId="10">
-    <w:name w:val="כותרת 1 תו"/>
-    <w:basedOn w:val="a0"/>
-    <w:link w:val="1"/>
+  <w:style w:type="character" w:customStyle="1" w:styleId="Heading1Char">
+    <w:name w:val="Heading 1 Char"/>
+    <w:basedOn w:val="DefaultParagraphFont"/>
+    <w:link w:val="Heading1"/>
     <w:uiPriority w:val="9"/>
     <w:rsid w:val="002C2DC9"/>
     <w:rPr>
@@ -1814,10 +3500,10 @@
       <w:szCs w:val="32"/>
     </w:rPr>
   </w:style>
-  <w:style w:type="character" w:customStyle="1" w:styleId="20">
-    <w:name w:val="כותרת 2 תו"/>
-    <w:basedOn w:val="a0"/>
-    <w:link w:val="2"/>
+  <w:style w:type="character" w:customStyle="1" w:styleId="Heading2Char">
+    <w:name w:val="Heading 2 Char"/>
+    <w:basedOn w:val="DefaultParagraphFont"/>
+    <w:link w:val="Heading2"/>
     <w:uiPriority w:val="9"/>
     <w:rsid w:val="002C2DC9"/>
     <w:rPr>
@@ -1829,12 +3515,12 @@
   </w:style>
   <w:style w:type="character" w:customStyle="1" w:styleId="highlight">
     <w:name w:val="highlight"/>
-    <w:basedOn w:val="a0"/>
+    <w:basedOn w:val="DefaultParagraphFont"/>
     <w:rsid w:val="002C2DC9"/>
   </w:style>
-  <w:style w:type="paragraph" w:styleId="a3">
+  <w:style w:type="paragraph" w:styleId="ListParagraph">
     <w:name w:val="List Paragraph"/>
-    <w:basedOn w:val="a"/>
+    <w:basedOn w:val="Normal"/>
     <w:uiPriority w:val="34"/>
     <w:qFormat/>
     <w:rsid w:val="007D0983"/>
@@ -1845,12 +3531,12 @@
   </w:style>
   <w:style w:type="character" w:customStyle="1" w:styleId="rktsym">
     <w:name w:val="rktsym"/>
-    <w:basedOn w:val="a0"/>
+    <w:basedOn w:val="DefaultParagraphFont"/>
     <w:rsid w:val="00BC2F24"/>
   </w:style>
   <w:style w:type="character" w:styleId="Hyperlink">
     <w:name w:val="Hyperlink"/>
-    <w:basedOn w:val="a0"/>
+    <w:basedOn w:val="DefaultParagraphFont"/>
     <w:uiPriority w:val="99"/>
     <w:semiHidden/>
     <w:unhideWhenUsed/>
@@ -1860,11 +3546,11 @@
       <w:u w:val="single"/>
     </w:rPr>
   </w:style>
-  <w:style w:type="paragraph" w:styleId="a4">
+  <w:style w:type="paragraph" w:styleId="IntenseQuote">
     <w:name w:val="Intense Quote"/>
-    <w:basedOn w:val="a"/>
-    <w:next w:val="a"/>
-    <w:link w:val="a5"/>
+    <w:basedOn w:val="Normal"/>
+    <w:next w:val="Normal"/>
+    <w:link w:val="IntenseQuoteChar"/>
     <w:uiPriority w:val="30"/>
     <w:qFormat/>
     <w:rsid w:val="00CF7AF7"/>
@@ -1883,10 +3569,10 @@
       <w:color w:val="5B9BD5" w:themeColor="accent1"/>
     </w:rPr>
   </w:style>
-  <w:style w:type="character" w:customStyle="1" w:styleId="a5">
-    <w:name w:val="ציטוט חזק תו"/>
-    <w:basedOn w:val="a0"/>
-    <w:link w:val="a4"/>
+  <w:style w:type="character" w:customStyle="1" w:styleId="IntenseQuoteChar">
+    <w:name w:val="Intense Quote Char"/>
+    <w:basedOn w:val="DefaultParagraphFont"/>
+    <w:link w:val="IntenseQuote"/>
     <w:uiPriority w:val="30"/>
     <w:rsid w:val="00CF7AF7"/>
     <w:rPr>
@@ -1895,10 +3581,10 @@
       <w:color w:val="5B9BD5" w:themeColor="accent1"/>
     </w:rPr>
   </w:style>
-  <w:style w:type="character" w:customStyle="1" w:styleId="30">
-    <w:name w:val="כותרת 3 תו"/>
-    <w:basedOn w:val="a0"/>
-    <w:link w:val="3"/>
+  <w:style w:type="character" w:customStyle="1" w:styleId="Heading3Char">
+    <w:name w:val="Heading 3 Char"/>
+    <w:basedOn w:val="DefaultParagraphFont"/>
+    <w:link w:val="Heading3"/>
     <w:uiPriority w:val="9"/>
     <w:rsid w:val="00CF7AF7"/>
     <w:rPr>
@@ -1908,9 +3594,9 @@
       <w:szCs w:val="24"/>
     </w:rPr>
   </w:style>
-  <w:style w:type="table" w:styleId="a6">
+  <w:style w:type="table" w:styleId="TableGrid">
     <w:name w:val="Table Grid"/>
-    <w:basedOn w:val="a1"/>
+    <w:basedOn w:val="TableNormal"/>
     <w:uiPriority w:val="39"/>
     <w:rsid w:val="007B67BA"/>
     <w:pPr>
@@ -1927,10 +3613,10 @@
       </w:tblBorders>
     </w:tblPr>
   </w:style>
-  <w:style w:type="paragraph" w:styleId="HTML">
+  <w:style w:type="paragraph" w:styleId="HTMLPreformatted">
     <w:name w:val="HTML Preformatted"/>
-    <w:basedOn w:val="a"/>
-    <w:link w:val="HTML0"/>
+    <w:basedOn w:val="Normal"/>
+    <w:link w:val="HTMLPreformattedChar"/>
     <w:uiPriority w:val="99"/>
     <w:semiHidden/>
     <w:unhideWhenUsed/>
@@ -1963,10 +3649,10 @@
       <w:szCs w:val="20"/>
     </w:rPr>
   </w:style>
-  <w:style w:type="character" w:customStyle="1" w:styleId="HTML0">
-    <w:name w:val="HTML מעוצב מראש תו"/>
-    <w:basedOn w:val="a0"/>
-    <w:link w:val="HTML"/>
+  <w:style w:type="character" w:customStyle="1" w:styleId="HTMLPreformattedChar">
+    <w:name w:val="HTML Preformatted Char"/>
+    <w:basedOn w:val="DefaultParagraphFont"/>
+    <w:link w:val="HTMLPreformatted"/>
     <w:uiPriority w:val="99"/>
     <w:semiHidden/>
     <w:rsid w:val="00EF4341"/>
@@ -2245,7 +3931,7 @@
 </file>
 
 <file path=customXml/itemProps1.xml><?xml version="1.0" encoding="utf-8"?>
-<ds:datastoreItem xmlns:ds="http://schemas.openxmlformats.org/officeDocument/2006/customXml" ds:itemID="{C502B231-1603-4716-83DE-11EE0941C402}">
+<ds:datastoreItem xmlns:ds="http://schemas.openxmlformats.org/officeDocument/2006/customXml" ds:itemID="{7F3A546B-1627-44C2-8CF2-47C0956B2F3B}">
   <ds:schemaRefs>
     <ds:schemaRef ds:uri="http://schemas.openxmlformats.org/officeDocument/2006/bibliography"/>
   </ds:schemaRefs>

</xml_diff>

<commit_message>
Ques1 - done with b
</commit_message>
<xml_diff>
--- a/ex5.docx
+++ b/ex5.docx
@@ -1090,7 +1090,7 @@
     <w:p>
       <w:pPr>
         <w:rPr>
-          <w:rFonts w:ascii="Consolas" w:hAnsi="Consolas" w:hint="cs"/>
+          <w:rFonts w:ascii="Consolas" w:hAnsi="Consolas"/>
           <w:rtl/>
         </w:rPr>
       </w:pPr>
@@ -1278,27 +1278,15 @@
       <w:pPr>
         <w:bidi w:val="0"/>
         <w:rPr>
-          <w:rFonts w:ascii="Consolas" w:hAnsi="Consolas" w:hint="cs"/>
-          <w:rtl/>
-        </w:rPr>
-      </w:pPr>
-      <w:r>
-        <w:rPr>
-          <w:rFonts w:ascii="Consolas" w:hAnsi="Consolas"/>
-        </w:rPr>
-        <w:t xml:space="preserve">(head </w:t>
-      </w:r>
-      <w:r>
-        <w:rPr>
-          <w:rFonts w:ascii="Consolas" w:hAnsi="Consolas"/>
-        </w:rPr>
-        <w:t>even-squares-</w:t>
-      </w:r>
-      <w:r>
-        <w:rPr>
-          <w:rFonts w:ascii="Consolas" w:hAnsi="Consolas"/>
-        </w:rPr>
-        <w:t>1)</w:t>
+          <w:rFonts w:ascii="Consolas" w:hAnsi="Consolas"/>
+          <w:rtl/>
+        </w:rPr>
+      </w:pPr>
+      <w:r>
+        <w:rPr>
+          <w:rFonts w:ascii="Consolas" w:hAnsi="Consolas"/>
+        </w:rPr>
+        <w:t>(head even-squares-1)</w:t>
       </w:r>
     </w:p>
     <w:p>
@@ -1313,19 +1301,7 @@
         <w:rPr>
           <w:rFonts w:ascii="Consolas" w:hAnsi="Consolas"/>
         </w:rPr>
-        <w:t>(head even-squares-</w:t>
-      </w:r>
-      <w:r>
-        <w:rPr>
-          <w:rFonts w:ascii="Consolas" w:hAnsi="Consolas"/>
-        </w:rPr>
-        <w:t>2</w:t>
-      </w:r>
-      <w:r>
-        <w:rPr>
-          <w:rFonts w:ascii="Consolas" w:hAnsi="Consolas"/>
-        </w:rPr>
-        <w:t>)</w:t>
+        <w:t>(head even-squares-2)</w:t>
       </w:r>
     </w:p>
     <w:p>
@@ -1503,10 +1479,7 @@
       </w:r>
       <w:proofErr w:type="spellEnd"/>
       <w:r>
-        <w:t>-filt</w:t>
-      </w:r>
-      <w:r>
-        <w:t>er</w:t>
+        <w:t>-filter</w:t>
       </w:r>
       <w:r>
         <w:rPr>
@@ -1524,7 +1497,7 @@
           <w:numId w:val="7"/>
         </w:numPr>
         <w:rPr>
-          <w:rFonts w:ascii="Consolas" w:hAnsi="Consolas" w:hint="cs"/>
+          <w:rFonts w:ascii="Consolas" w:hAnsi="Consolas"/>
           <w:rtl/>
         </w:rPr>
       </w:pPr>
@@ -1565,21 +1538,7 @@
           <w:rFonts w:ascii="Consolas" w:hAnsi="Consolas"/>
           <w:u w:val="single"/>
         </w:rPr>
-        <w:t>(head even-squares-</w:t>
-      </w:r>
-      <w:r>
-        <w:rPr>
-          <w:rFonts w:ascii="Consolas" w:hAnsi="Consolas"/>
-          <w:u w:val="single"/>
-        </w:rPr>
-        <w:t>2</w:t>
-      </w:r>
-      <w:r>
-        <w:rPr>
-          <w:rFonts w:ascii="Consolas" w:hAnsi="Consolas"/>
-          <w:u w:val="single"/>
-        </w:rPr>
-        <w:t>)</w:t>
+        <w:t>(head even-squares-2)</w:t>
       </w:r>
       <w:r>
         <w:rPr>
@@ -1612,13 +1571,7 @@
         <w:rPr>
           <w:rFonts w:ascii="Consolas" w:hAnsi="Consolas"/>
         </w:rPr>
-        <w:t>even-squares-</w:t>
-      </w:r>
-      <w:r>
-        <w:rPr>
-          <w:rFonts w:ascii="Consolas" w:hAnsi="Consolas"/>
-        </w:rPr>
-        <w:t>2</w:t>
+        <w:t>even-squares-2</w:t>
       </w:r>
       <w:r>
         <w:rPr>
@@ -1657,28 +1610,7 @@
           <w:rFonts w:hint="cs"/>
           <w:rtl/>
         </w:rPr>
-        <w:t>לאחר מכאן</w:t>
-      </w:r>
-      <w:r>
-        <w:rPr>
-          <w:rFonts w:hint="cs"/>
-          <w:rtl/>
-        </w:rPr>
-        <w:t xml:space="preserve"> ה</w:t>
-      </w:r>
-      <w:r>
-        <w:rPr>
-          <w:rFonts w:hint="cs"/>
-          <w:rtl/>
-        </w:rPr>
-        <w:t>י</w:t>
-      </w:r>
-      <w:r>
-        <w:rPr>
-          <w:rFonts w:hint="cs"/>
-          <w:rtl/>
-        </w:rPr>
-        <w:t xml:space="preserve">א מפעילה את </w:t>
+        <w:t xml:space="preserve">לאחר מכאן היא מפעילה את </w:t>
       </w:r>
       <w:proofErr w:type="spellStart"/>
       <w:r>
@@ -1712,59 +1644,38 @@
           <w:rFonts w:hint="cs"/>
           <w:rtl/>
         </w:rPr>
-        <w:t xml:space="preserve">מאחר שהוא זוגי, היא </w:t>
+        <w:t xml:space="preserve">מאחר שהוא זוגי, היא מעבירה אותו לפונקציה </w:t>
+      </w:r>
+      <w:proofErr w:type="spellStart"/>
+      <w:r>
+        <w:rPr>
+          <w:rFonts w:ascii="Consolas" w:hAnsi="Consolas"/>
+        </w:rPr>
+        <w:t>lzl</w:t>
+      </w:r>
+      <w:proofErr w:type="spellEnd"/>
+      <w:r>
+        <w:rPr>
+          <w:rFonts w:ascii="Consolas" w:hAnsi="Consolas"/>
+        </w:rPr>
+        <w:t>-map</w:t>
+      </w:r>
+      <w:r>
+        <w:rPr>
+          <w:rFonts w:ascii="Consolas" w:hAnsi="Consolas" w:hint="cs"/>
+          <w:rtl/>
+        </w:rPr>
+        <w:t xml:space="preserve">, שמפעילה את הפונקציה </w:t>
+      </w:r>
+      <w:r>
+        <w:t>(lambda (x) (* x x)</w:t>
       </w:r>
       <w:r>
         <w:rPr>
           <w:rFonts w:hint="cs"/>
           <w:rtl/>
         </w:rPr>
-        <w:t xml:space="preserve">מעבירה אותו לפונקציה </w:t>
-      </w:r>
-      <w:proofErr w:type="spellStart"/>
-      <w:r>
-        <w:rPr>
-          <w:rFonts w:ascii="Consolas" w:hAnsi="Consolas"/>
-        </w:rPr>
-        <w:t>lzl</w:t>
-      </w:r>
-      <w:proofErr w:type="spellEnd"/>
-      <w:r>
-        <w:rPr>
-          <w:rFonts w:ascii="Consolas" w:hAnsi="Consolas"/>
-        </w:rPr>
-        <w:t>-map</w:t>
-      </w:r>
-      <w:r>
-        <w:rPr>
-          <w:rFonts w:ascii="Consolas" w:hAnsi="Consolas" w:hint="cs"/>
-          <w:rtl/>
-        </w:rPr>
-        <w:t xml:space="preserve">, שמפעילה את הפונקציה </w:t>
-      </w:r>
-      <w:r>
-        <w:t>(lambda (x) (* x x)</w:t>
-      </w:r>
-      <w:r>
-        <w:rPr>
-          <w:rFonts w:hint="cs"/>
-          <w:rtl/>
-        </w:rPr>
-        <w:t xml:space="preserve"> </w:t>
-      </w:r>
-      <w:r>
-        <w:rPr>
-          <w:rFonts w:hint="cs"/>
-          <w:rtl/>
-        </w:rPr>
-        <w:t>עם</w:t>
-      </w:r>
-      <w:r>
-        <w:rPr>
-          <w:rFonts w:hint="cs"/>
-          <w:rtl/>
-        </w:rPr>
-        <w:t xml:space="preserve"> </w:t>
+        <w:t xml:space="preserve"> עם </w:t>
       </w:r>
       <w:r>
         <w:t>x=0</w:t>
@@ -1931,7 +1842,6 @@
         <w:rPr>
           <w:rFonts w:ascii="Consolas" w:hAnsi="Consolas"/>
           <w:u w:val="single"/>
-          <w:rtl/>
         </w:rPr>
       </w:pPr>
       <w:r>
@@ -2111,15 +2021,7 @@
         <w:rPr>
           <w:rFonts w:ascii="Consolas" w:hAnsi="Consolas"/>
         </w:rPr>
-        <w:t>even-squares-</w:t>
-      </w:r>
-      <w:bookmarkStart w:id="0" w:name="_GoBack"/>
-      <w:bookmarkEnd w:id="0"/>
-      <w:r>
-        <w:rPr>
-          <w:rFonts w:ascii="Consolas" w:hAnsi="Consolas"/>
-        </w:rPr>
-        <w:t>1</w:t>
+        <w:t>even-squares-1</w:t>
       </w:r>
       <w:r>
         <w:rPr>
@@ -2128,18 +2030,59 @@
         </w:rPr>
         <w:t xml:space="preserve"> מפעילה את </w:t>
       </w:r>
-      <w:r>
-        <w:rPr>
-          <w:rFonts w:ascii="Consolas" w:hAnsi="Consolas"/>
-        </w:rPr>
-        <w:t>(integers-from 0)</w:t>
-      </w:r>
-      <w:r>
-        <w:rPr>
-          <w:rFonts w:ascii="Consolas" w:hAnsi="Consolas" w:hint="cs"/>
-          <w:rtl/>
-        </w:rPr>
-        <w:t xml:space="preserve"> וחוזר הערך 0.</w:t>
+      <w:proofErr w:type="spellStart"/>
+      <w:r>
+        <w:rPr>
+          <w:rFonts w:ascii="Consolas" w:hAnsi="Consolas"/>
+        </w:rPr>
+        <w:t>lzl</w:t>
+      </w:r>
+      <w:proofErr w:type="spellEnd"/>
+      <w:r>
+        <w:rPr>
+          <w:rFonts w:ascii="Consolas" w:hAnsi="Consolas"/>
+        </w:rPr>
+        <w:t>-map</w:t>
+      </w:r>
+      <w:r>
+        <w:rPr>
+          <w:rFonts w:ascii="Consolas" w:hAnsi="Consolas" w:hint="cs"/>
+          <w:rtl/>
+        </w:rPr>
+        <w:t xml:space="preserve"> על הערך המוחזר מ</w:t>
+      </w:r>
+    </w:p>
+    <w:p>
+      <w:pPr>
+        <w:pStyle w:val="ListParagraph"/>
+        <w:rPr>
+          <w:rFonts w:ascii="Consolas" w:hAnsi="Consolas"/>
+        </w:rPr>
+      </w:pPr>
+      <w:r>
+        <w:rPr>
+          <w:rFonts w:ascii="Consolas" w:hAnsi="Consolas"/>
+        </w:rPr>
+        <w:t>(</w:t>
+      </w:r>
+      <w:r>
+        <w:rPr>
+          <w:rFonts w:ascii="Consolas" w:hAnsi="Consolas"/>
+        </w:rPr>
+        <w:t>integers</w:t>
+      </w:r>
+      <w:r>
+        <w:rPr>
+          <w:rFonts w:ascii="Consolas" w:hAnsi="Consolas"/>
+        </w:rPr>
+        <w:t>-from 0)</w:t>
+      </w:r>
+      <w:r>
+        <w:rPr>
+          <w:rFonts w:ascii="Consolas" w:hAnsi="Consolas" w:hint="cs"/>
+          <w:rtl/>
+        </w:rPr>
+        <w:t xml:space="preserve">. </w:t>
       </w:r>
     </w:p>
     <w:p>
@@ -2158,45 +2101,88 @@
           <w:rFonts w:ascii="Consolas" w:hAnsi="Consolas" w:hint="cs"/>
           <w:rtl/>
         </w:rPr>
-        <w:t xml:space="preserve">לאחר מכן היא מעלה אותו בריבוע בעזרת הפעלת </w:t>
-      </w:r>
-      <w:proofErr w:type="spellStart"/>
-      <w:r>
-        <w:rPr>
-          <w:rFonts w:ascii="Consolas" w:hAnsi="Consolas"/>
-        </w:rPr>
-        <w:t>lzl</w:t>
-      </w:r>
-      <w:proofErr w:type="spellEnd"/>
-      <w:r>
-        <w:rPr>
-          <w:rFonts w:ascii="Consolas" w:hAnsi="Consolas"/>
-        </w:rPr>
-        <w:t>-map</w:t>
-      </w:r>
-      <w:r>
-        <w:rPr>
-          <w:rFonts w:ascii="Consolas" w:hAnsi="Consolas" w:hint="cs"/>
-          <w:rtl/>
-        </w:rPr>
-        <w:t xml:space="preserve"> עם </w:t>
-      </w:r>
-      <w:r>
-        <w:t>(lambda (x) (* x x)</w:t>
-      </w:r>
-      <w:r>
-        <w:rPr>
-          <w:rFonts w:hint="cs"/>
-          <w:rtl/>
-        </w:rPr>
-        <w:t xml:space="preserve"> כאשר </w:t>
-      </w:r>
-      <w:r>
-        <w:t>x=0</w:t>
-      </w:r>
-      <w:r>
-        <w:rPr>
-          <w:rFonts w:hint="cs"/>
+        <w:t xml:space="preserve">בסוף הריצה הקודמת של  </w:t>
+      </w:r>
+      <w:r>
+        <w:rPr>
+          <w:rFonts w:ascii="Consolas" w:hAnsi="Consolas"/>
+        </w:rPr>
+        <w:t>even-squares-1</w:t>
+      </w:r>
+      <w:r>
+        <w:rPr>
+          <w:rFonts w:ascii="Consolas" w:hAnsi="Consolas" w:hint="cs"/>
+          <w:rtl/>
+        </w:rPr>
+        <w:t xml:space="preserve"> חזר ערך מסוים </w:t>
+      </w:r>
+      <w:r>
+        <w:rPr>
+          <w:rFonts w:ascii="Consolas" w:hAnsi="Consolas"/>
+        </w:rPr>
+        <w:t>m</w:t>
+      </w:r>
+      <w:r>
+        <w:rPr>
+          <w:rFonts w:ascii="Consolas" w:hAnsi="Consolas"/>
+          <w:vertAlign w:val="superscript"/>
+        </w:rPr>
+        <w:t>2</w:t>
+      </w:r>
+      <w:r>
+        <w:rPr>
+          <w:rFonts w:ascii="Consolas" w:hAnsi="Consolas" w:hint="cs"/>
+          <w:rtl/>
+        </w:rPr>
+        <w:t xml:space="preserve">, לכן בריצה הקודמת של </w:t>
+      </w:r>
+      <w:r>
+        <w:rPr>
+          <w:rFonts w:ascii="Consolas" w:hAnsi="Consolas"/>
+        </w:rPr>
+        <w:t>even-squares-1</w:t>
+      </w:r>
+      <w:r>
+        <w:rPr>
+          <w:rFonts w:ascii="Consolas" w:hAnsi="Consolas" w:hint="cs"/>
+          <w:rtl/>
+        </w:rPr>
+        <w:t xml:space="preserve"> ההפעלה האחרונה של </w:t>
+      </w:r>
+      <w:r>
+        <w:rPr>
+          <w:rFonts w:ascii="Consolas" w:hAnsi="Consolas"/>
+        </w:rPr>
+        <w:t>(</w:t>
+      </w:r>
+      <w:r>
+        <w:rPr>
+          <w:rFonts w:ascii="Consolas" w:hAnsi="Consolas"/>
+        </w:rPr>
+        <w:t>integers</w:t>
+      </w:r>
+      <w:r>
+        <w:rPr>
+          <w:rFonts w:ascii="Consolas" w:hAnsi="Consolas"/>
+        </w:rPr>
+        <w:t>-from 0)</w:t>
+      </w:r>
+      <w:r>
+        <w:rPr>
+          <w:rFonts w:ascii="Consolas" w:hAnsi="Consolas" w:hint="cs"/>
+          <w:rtl/>
+        </w:rPr>
+        <w:t xml:space="preserve"> החזירה את הערך </w:t>
+      </w:r>
+      <w:r>
+        <w:rPr>
+          <w:rFonts w:ascii="Consolas" w:hAnsi="Consolas"/>
+        </w:rPr>
+        <w:t>m</w:t>
+      </w:r>
+      <w:r>
+        <w:rPr>
+          <w:rFonts w:ascii="Consolas" w:hAnsi="Consolas" w:hint="cs"/>
           <w:rtl/>
         </w:rPr>
         <w:t xml:space="preserve">. </w:t>
@@ -2215,25 +2201,48 @@
       </w:pPr>
       <w:r>
         <w:rPr>
-          <w:rFonts w:hint="cs"/>
-          <w:rtl/>
-        </w:rPr>
-        <w:t xml:space="preserve">לבסוף היא מפעילה את </w:t>
-      </w:r>
-      <w:proofErr w:type="spellStart"/>
-      <w:r>
-        <w:t>lzl</w:t>
-      </w:r>
-      <w:proofErr w:type="spellEnd"/>
-      <w:r>
-        <w:t>-filter</w:t>
-      </w:r>
-      <w:r>
-        <w:rPr>
-          <w:rFonts w:hint="cs"/>
-          <w:rtl/>
-        </w:rPr>
-        <w:t xml:space="preserve"> על הערך המוחזר (שהוא שווה ל- 0) ובודקת האם הוא זוגי. </w:t>
+          <w:rFonts w:ascii="Consolas" w:hAnsi="Consolas" w:hint="cs"/>
+          <w:rtl/>
+        </w:rPr>
+        <w:t xml:space="preserve">לכן כעת הערך שהוחזר מ </w:t>
+      </w:r>
+      <w:r>
+        <w:rPr>
+          <w:rFonts w:ascii="Consolas" w:hAnsi="Consolas"/>
+        </w:rPr>
+        <w:t>(</w:t>
+      </w:r>
+      <w:r>
+        <w:rPr>
+          <w:rFonts w:ascii="Consolas" w:hAnsi="Consolas"/>
+        </w:rPr>
+        <w:t>integers</w:t>
+      </w:r>
+      <w:r>
+        <w:rPr>
+          <w:rFonts w:ascii="Consolas" w:hAnsi="Consolas"/>
+        </w:rPr>
+        <w:t>-from 0)</w:t>
+      </w:r>
+      <w:r>
+        <w:rPr>
+          <w:rFonts w:ascii="Consolas" w:hAnsi="Consolas" w:hint="cs"/>
+          <w:rtl/>
+        </w:rPr>
+        <w:t xml:space="preserve"> היה </w:t>
+      </w:r>
+      <w:r>
+        <w:rPr>
+          <w:rFonts w:ascii="Consolas" w:hAnsi="Consolas"/>
+        </w:rPr>
+        <w:t>m+1</w:t>
+      </w:r>
+      <w:r>
+        <w:rPr>
+          <w:rFonts w:ascii="Consolas" w:hAnsi="Consolas" w:hint="cs"/>
+          <w:rtl/>
+        </w:rPr>
+        <w:t xml:space="preserve">. </w:t>
       </w:r>
     </w:p>
     <w:p>
@@ -2244,48 +2253,1205 @@
           <w:numId w:val="7"/>
         </w:numPr>
         <w:rPr>
-          <w:rFonts w:ascii="Consolas" w:hAnsi="Consolas" w:hint="cs"/>
-          <w:rtl/>
-        </w:rPr>
-      </w:pPr>
+          <w:rFonts w:ascii="Consolas" w:hAnsi="Consolas"/>
+        </w:rPr>
+      </w:pPr>
+      <w:r>
+        <w:rPr>
+          <w:rFonts w:ascii="Consolas" w:hAnsi="Consolas" w:hint="cs"/>
+          <w:rtl/>
+        </w:rPr>
+        <w:t xml:space="preserve">כאמור, על </w:t>
+      </w:r>
+      <w:r>
+        <w:rPr>
+          <w:rFonts w:ascii="Consolas" w:hAnsi="Consolas"/>
+        </w:rPr>
+        <w:t>m+1</w:t>
+      </w:r>
+      <w:r>
+        <w:rPr>
+          <w:rFonts w:ascii="Consolas" w:hAnsi="Consolas" w:hint="cs"/>
+          <w:rtl/>
+        </w:rPr>
+        <w:t xml:space="preserve"> </w:t>
+      </w:r>
+      <w:r>
+        <w:rPr>
+          <w:rFonts w:ascii="Consolas" w:hAnsi="Consolas" w:hint="cs"/>
+          <w:rtl/>
+        </w:rPr>
+        <w:t xml:space="preserve">מופעלת </w:t>
+      </w:r>
+      <w:proofErr w:type="spellStart"/>
+      <w:r>
+        <w:rPr>
+          <w:rFonts w:ascii="Consolas" w:hAnsi="Consolas"/>
+        </w:rPr>
+        <w:t>lzl</w:t>
+      </w:r>
+      <w:proofErr w:type="spellEnd"/>
+      <w:r>
+        <w:rPr>
+          <w:rFonts w:ascii="Consolas" w:hAnsi="Consolas"/>
+        </w:rPr>
+        <w:t>-map</w:t>
+      </w:r>
+      <w:r>
+        <w:rPr>
+          <w:rFonts w:ascii="Consolas" w:hAnsi="Consolas" w:hint="cs"/>
+          <w:rtl/>
+        </w:rPr>
+        <w:t xml:space="preserve"> </w:t>
+      </w:r>
+      <w:r>
+        <w:rPr>
+          <w:rFonts w:ascii="Consolas" w:hAnsi="Consolas" w:hint="cs"/>
+          <w:rtl/>
+        </w:rPr>
+        <w:t>ש</w:t>
+      </w:r>
+      <w:r>
+        <w:rPr>
+          <w:rFonts w:ascii="Consolas" w:hAnsi="Consolas" w:hint="cs"/>
+          <w:rtl/>
+        </w:rPr>
+        <w:t xml:space="preserve">מעלה אותו בריבוע </w:t>
+      </w:r>
+      <w:r>
+        <w:rPr>
+          <w:rFonts w:ascii="Consolas" w:hAnsi="Consolas" w:hint="cs"/>
+          <w:rtl/>
+        </w:rPr>
+        <w:t>בעזרת</w:t>
+      </w:r>
+      <w:r>
+        <w:rPr>
+          <w:rFonts w:ascii="Consolas" w:hAnsi="Consolas" w:hint="cs"/>
+          <w:rtl/>
+        </w:rPr>
+        <w:t xml:space="preserve"> </w:t>
+      </w:r>
+      <w:r>
+        <w:t>(lambda (x) (* x x)</w:t>
+      </w:r>
       <w:r>
         <w:rPr>
           <w:rFonts w:hint="cs"/>
           <w:rtl/>
         </w:rPr>
-        <w:t>מאחר שהוא זוגי, היא מחזירה אותו.</w:t>
-      </w:r>
-    </w:p>
-    <w:p>
-      <w:pPr>
-        <w:rPr>
-          <w:rFonts w:ascii="Consolas" w:hAnsi="Consolas" w:hint="cs"/>
-          <w:u w:val="single"/>
-          <w:rtl/>
-        </w:rPr>
-      </w:pPr>
-    </w:p>
-    <w:p>
-      <w:pPr>
-        <w:rPr>
-          <w:rFonts w:ascii="Consolas" w:hAnsi="Consolas" w:hint="cs"/>
-          <w:rtl/>
-        </w:rPr>
-      </w:pPr>
-    </w:p>
-    <w:p>
-      <w:pPr>
-        <w:rPr>
-          <w:rFonts w:ascii="Consolas" w:hAnsi="Consolas" w:hint="cs"/>
-          <w:rtl/>
-        </w:rPr>
-      </w:pPr>
-      <w:r>
-        <w:rPr>
-          <w:rFonts w:ascii="Consolas" w:hAnsi="Consolas" w:hint="cs"/>
+        <w:t xml:space="preserve"> כאשר </w:t>
+      </w:r>
+      <w:r>
+        <w:t>x=</w:t>
+      </w:r>
+      <w:r>
+        <w:t>m</w:t>
+      </w:r>
+      <w:r>
+        <w:t>+1</w:t>
+      </w:r>
+      <w:r>
+        <w:rPr>
+          <w:rFonts w:hint="cs"/>
+          <w:rtl/>
+        </w:rPr>
+        <w:t xml:space="preserve">. </w:t>
+      </w:r>
+    </w:p>
+    <w:p>
+      <w:pPr>
+        <w:pStyle w:val="ListParagraph"/>
+        <w:numPr>
+          <w:ilvl w:val="0"/>
+          <w:numId w:val="7"/>
+        </w:numPr>
+        <w:rPr>
+          <w:rFonts w:ascii="Consolas" w:hAnsi="Consolas"/>
+        </w:rPr>
+      </w:pPr>
+      <w:r>
+        <w:rPr>
+          <w:rFonts w:hint="cs"/>
+          <w:rtl/>
+        </w:rPr>
+        <w:t xml:space="preserve">מאחר ש </w:t>
+      </w:r>
+      <w:r>
+        <w:t>m</w:t>
+      </w:r>
+      <w:r>
+        <w:rPr>
+          <w:rFonts w:hint="cs"/>
+          <w:rtl/>
+        </w:rPr>
+        <w:t xml:space="preserve"> היה זוגי, אזי </w:t>
+      </w:r>
+      <w:r>
+        <w:t>m+1</w:t>
+      </w:r>
+      <w:r>
+        <w:rPr>
+          <w:rFonts w:hint="cs"/>
+          <w:rtl/>
+        </w:rPr>
+        <w:t xml:space="preserve"> הוא אי זוגי, ולכן גם </w:t>
+      </w:r>
+      <w:r>
+        <w:t>(m+1)</w:t>
+      </w:r>
+      <w:r>
+        <w:rPr>
+          <w:vertAlign w:val="superscript"/>
+        </w:rPr>
+        <w:t>2</w:t>
+      </w:r>
+      <w:r>
+        <w:rPr>
+          <w:rFonts w:hint="cs"/>
+          <w:vertAlign w:val="superscript"/>
           <w:rtl/>
         </w:rPr>
         <w:t xml:space="preserve"> </w:t>
+      </w:r>
+      <w:r>
+        <w:rPr>
+          <w:rFonts w:ascii="Consolas" w:hAnsi="Consolas" w:hint="cs"/>
+          <w:rtl/>
+        </w:rPr>
+        <w:t>אי זוגי.</w:t>
+      </w:r>
+    </w:p>
+    <w:p>
+      <w:pPr>
+        <w:pStyle w:val="ListParagraph"/>
+        <w:numPr>
+          <w:ilvl w:val="0"/>
+          <w:numId w:val="7"/>
+        </w:numPr>
+        <w:rPr>
+          <w:rFonts w:ascii="Consolas" w:hAnsi="Consolas"/>
+        </w:rPr>
+      </w:pPr>
+      <w:r>
+        <w:rPr>
+          <w:rFonts w:ascii="Consolas" w:hAnsi="Consolas" w:hint="cs"/>
+          <w:rtl/>
+        </w:rPr>
+        <w:t xml:space="preserve">לכן, </w:t>
+      </w:r>
+      <w:r>
+        <w:rPr>
+          <w:rFonts w:ascii="Consolas" w:hAnsi="Consolas" w:hint="cs"/>
+          <w:rtl/>
+        </w:rPr>
+        <w:t>הפרד</w:t>
+      </w:r>
+      <w:r>
+        <w:rPr>
+          <w:rFonts w:ascii="Consolas" w:hAnsi="Consolas" w:hint="cs"/>
+          <w:rtl/>
+        </w:rPr>
+        <w:t>י</w:t>
+      </w:r>
+      <w:r>
+        <w:rPr>
+          <w:rFonts w:ascii="Consolas" w:hAnsi="Consolas" w:hint="cs"/>
+          <w:rtl/>
+        </w:rPr>
+        <w:t xml:space="preserve">קט </w:t>
+      </w:r>
+      <w:r>
+        <w:t>(lambda (x) (= (modulo x 2) 0)</w:t>
+      </w:r>
+      <w:r>
+        <w:rPr>
+          <w:rFonts w:hint="cs"/>
+          <w:rtl/>
+        </w:rPr>
+        <w:t xml:space="preserve"> שהוא הפרמטר לפונקציה</w:t>
+      </w:r>
+      <w:r>
+        <w:rPr>
+          <w:rFonts w:ascii="Consolas" w:hAnsi="Consolas" w:hint="cs"/>
+          <w:rtl/>
+        </w:rPr>
+        <w:t xml:space="preserve"> </w:t>
+      </w:r>
+      <w:proofErr w:type="spellStart"/>
+      <w:r>
+        <w:rPr>
+          <w:rFonts w:ascii="Consolas" w:hAnsi="Consolas"/>
+        </w:rPr>
+        <w:t>lzl</w:t>
+      </w:r>
+      <w:proofErr w:type="spellEnd"/>
+      <w:r>
+        <w:rPr>
+          <w:rFonts w:ascii="Consolas" w:hAnsi="Consolas"/>
+        </w:rPr>
+        <w:t>-filter</w:t>
+      </w:r>
+      <w:r>
+        <w:rPr>
+          <w:rFonts w:ascii="Consolas" w:hAnsi="Consolas" w:hint="cs"/>
+          <w:rtl/>
+        </w:rPr>
+        <w:t xml:space="preserve"> </w:t>
+      </w:r>
+      <w:r>
+        <w:rPr>
+          <w:rFonts w:ascii="Consolas" w:hAnsi="Consolas" w:hint="cs"/>
+          <w:rtl/>
+        </w:rPr>
+        <w:t>מחזיר</w:t>
+      </w:r>
+      <w:r>
+        <w:rPr>
+          <w:rFonts w:ascii="Consolas" w:hAnsi="Consolas" w:hint="cs"/>
+          <w:rtl/>
+        </w:rPr>
+        <w:t xml:space="preserve"> </w:t>
+      </w:r>
+      <w:r>
+        <w:rPr>
+          <w:rFonts w:ascii="Consolas" w:hAnsi="Consolas"/>
+        </w:rPr>
+        <w:t>false</w:t>
+      </w:r>
+      <w:r>
+        <w:rPr>
+          <w:rFonts w:ascii="Consolas" w:hAnsi="Consolas" w:hint="cs"/>
+          <w:rtl/>
+        </w:rPr>
+        <w:t xml:space="preserve">, ולכן </w:t>
+      </w:r>
+      <w:proofErr w:type="spellStart"/>
+      <w:r>
+        <w:rPr>
+          <w:rFonts w:ascii="Consolas" w:hAnsi="Consolas"/>
+        </w:rPr>
+        <w:t>lzl</w:t>
+      </w:r>
+      <w:proofErr w:type="spellEnd"/>
+      <w:r>
+        <w:rPr>
+          <w:rFonts w:ascii="Consolas" w:hAnsi="Consolas"/>
+        </w:rPr>
+        <w:t>-filter</w:t>
+      </w:r>
+      <w:r>
+        <w:rPr>
+          <w:rFonts w:ascii="Consolas" w:hAnsi="Consolas" w:hint="cs"/>
+          <w:rtl/>
+        </w:rPr>
+        <w:t xml:space="preserve"> מפעילה את </w:t>
+      </w:r>
+      <w:r>
+        <w:rPr>
+          <w:rFonts w:ascii="Consolas" w:hAnsi="Consolas"/>
+        </w:rPr>
+        <w:t>tail</w:t>
+      </w:r>
+      <w:r>
+        <w:rPr>
+          <w:rFonts w:ascii="Consolas" w:hAnsi="Consolas" w:hint="cs"/>
+          <w:rtl/>
+        </w:rPr>
+        <w:t xml:space="preserve"> פעם נוספת על </w:t>
+      </w:r>
+      <w:r>
+        <w:rPr>
+          <w:rFonts w:ascii="Consolas" w:hAnsi="Consolas"/>
+        </w:rPr>
+        <w:t>even-squares-1</w:t>
+      </w:r>
+      <w:r>
+        <w:rPr>
+          <w:rFonts w:ascii="Consolas" w:hAnsi="Consolas" w:hint="cs"/>
+          <w:rtl/>
+        </w:rPr>
+        <w:t xml:space="preserve">. </w:t>
+      </w:r>
+    </w:p>
+    <w:p>
+      <w:pPr>
+        <w:pStyle w:val="ListParagraph"/>
+        <w:numPr>
+          <w:ilvl w:val="0"/>
+          <w:numId w:val="7"/>
+        </w:numPr>
+        <w:rPr>
+          <w:rFonts w:ascii="Consolas" w:hAnsi="Consolas"/>
+        </w:rPr>
+      </w:pPr>
+      <w:r>
+        <w:rPr>
+          <w:rFonts w:ascii="Consolas" w:hAnsi="Consolas" w:hint="cs"/>
+          <w:rtl/>
+        </w:rPr>
+        <w:t xml:space="preserve">כעת הערך שהוחזר מ </w:t>
+      </w:r>
+      <w:r>
+        <w:rPr>
+          <w:rFonts w:ascii="Consolas" w:hAnsi="Consolas"/>
+        </w:rPr>
+        <w:t>(</w:t>
+      </w:r>
+      <w:r>
+        <w:rPr>
+          <w:rFonts w:ascii="Consolas" w:hAnsi="Consolas"/>
+        </w:rPr>
+        <w:t>integers</w:t>
+      </w:r>
+      <w:r>
+        <w:rPr>
+          <w:rFonts w:ascii="Consolas" w:hAnsi="Consolas"/>
+        </w:rPr>
+        <w:t>-from 0)</w:t>
+      </w:r>
+      <w:r>
+        <w:rPr>
+          <w:rFonts w:ascii="Consolas" w:hAnsi="Consolas" w:hint="cs"/>
+          <w:rtl/>
+        </w:rPr>
+        <w:t xml:space="preserve"> </w:t>
+      </w:r>
+      <w:r>
+        <w:rPr>
+          <w:rFonts w:ascii="Consolas" w:hAnsi="Consolas" w:hint="cs"/>
+          <w:rtl/>
+        </w:rPr>
+        <w:t>הוא</w:t>
+      </w:r>
+      <w:r>
+        <w:rPr>
+          <w:rFonts w:ascii="Consolas" w:hAnsi="Consolas" w:hint="cs"/>
+          <w:rtl/>
+        </w:rPr>
+        <w:t xml:space="preserve"> </w:t>
+      </w:r>
+      <w:r>
+        <w:rPr>
+          <w:rFonts w:ascii="Consolas" w:hAnsi="Consolas"/>
+        </w:rPr>
+        <w:t>m+</w:t>
+      </w:r>
+      <w:r>
+        <w:rPr>
+          <w:rFonts w:ascii="Consolas" w:hAnsi="Consolas"/>
+        </w:rPr>
+        <w:t>2</w:t>
+      </w:r>
+      <w:r>
+        <w:rPr>
+          <w:rFonts w:ascii="Consolas" w:hAnsi="Consolas" w:hint="cs"/>
+          <w:rtl/>
+        </w:rPr>
+        <w:t xml:space="preserve">. </w:t>
+      </w:r>
+    </w:p>
+    <w:p>
+      <w:pPr>
+        <w:pStyle w:val="ListParagraph"/>
+        <w:numPr>
+          <w:ilvl w:val="0"/>
+          <w:numId w:val="7"/>
+        </w:numPr>
+        <w:rPr>
+          <w:rFonts w:ascii="Consolas" w:hAnsi="Consolas"/>
+        </w:rPr>
+      </w:pPr>
+      <w:r>
+        <w:rPr>
+          <w:rFonts w:ascii="Consolas" w:hAnsi="Consolas" w:hint="cs"/>
+          <w:rtl/>
+        </w:rPr>
+        <w:lastRenderedPageBreak/>
+        <w:t xml:space="preserve">ובסופו של דבר הערך שיחזור הוא </w:t>
+      </w:r>
+      <w:r>
+        <w:rPr>
+          <w:rFonts w:ascii="Consolas" w:hAnsi="Consolas"/>
+        </w:rPr>
+        <w:t>(m+2)</w:t>
+      </w:r>
+      <w:r>
+        <w:rPr>
+          <w:rFonts w:ascii="Consolas" w:hAnsi="Consolas"/>
+          <w:vertAlign w:val="superscript"/>
+        </w:rPr>
+        <w:t>2</w:t>
+      </w:r>
+      <w:r>
+        <w:rPr>
+          <w:rFonts w:ascii="Consolas" w:hAnsi="Consolas" w:hint="cs"/>
+          <w:rtl/>
+        </w:rPr>
+        <w:t>.</w:t>
+      </w:r>
+    </w:p>
+    <w:p>
+      <w:pPr>
+        <w:rPr>
+          <w:rFonts w:ascii="Consolas" w:hAnsi="Consolas"/>
+          <w:u w:val="single"/>
+          <w:rtl/>
+        </w:rPr>
+      </w:pPr>
+      <w:r>
+        <w:rPr>
+          <w:rFonts w:ascii="Consolas" w:hAnsi="Consolas" w:hint="cs"/>
+          <w:u w:val="single"/>
+          <w:rtl/>
+        </w:rPr>
+        <w:t>נתבונן בהפעלה ה</w:t>
+      </w:r>
+      <w:r>
+        <w:rPr>
+          <w:rFonts w:ascii="Consolas" w:hAnsi="Consolas"/>
+          <w:u w:val="single"/>
+        </w:rPr>
+        <w:t>n</w:t>
+      </w:r>
+      <w:r>
+        <w:rPr>
+          <w:rFonts w:ascii="Consolas" w:hAnsi="Consolas" w:hint="cs"/>
+          <w:u w:val="single"/>
+          <w:rtl/>
+        </w:rPr>
+        <w:t>-</w:t>
+      </w:r>
+      <w:proofErr w:type="spellStart"/>
+      <w:r>
+        <w:rPr>
+          <w:rFonts w:ascii="Consolas" w:hAnsi="Consolas" w:hint="cs"/>
+          <w:u w:val="single"/>
+          <w:rtl/>
+        </w:rPr>
+        <w:t>ית</w:t>
+      </w:r>
+      <w:proofErr w:type="spellEnd"/>
+      <w:r>
+        <w:rPr>
+          <w:rFonts w:ascii="Consolas" w:hAnsi="Consolas" w:hint="cs"/>
+          <w:u w:val="single"/>
+          <w:rtl/>
+        </w:rPr>
+        <w:t xml:space="preserve"> של </w:t>
+      </w:r>
+      <w:r>
+        <w:rPr>
+          <w:rFonts w:ascii="Consolas" w:hAnsi="Consolas"/>
+          <w:u w:val="single"/>
+        </w:rPr>
+        <w:t>(head (tail …(tail even-squares-</w:t>
+      </w:r>
+      <w:r>
+        <w:rPr>
+          <w:rFonts w:ascii="Consolas" w:hAnsi="Consolas"/>
+          <w:u w:val="single"/>
+        </w:rPr>
+        <w:t>2</w:t>
+      </w:r>
+      <w:r>
+        <w:rPr>
+          <w:rFonts w:ascii="Consolas" w:hAnsi="Consolas"/>
+          <w:u w:val="single"/>
+        </w:rPr>
+        <w:t>)…)</w:t>
+      </w:r>
+      <w:r>
+        <w:rPr>
+          <w:rFonts w:ascii="Consolas" w:hAnsi="Consolas" w:hint="cs"/>
+          <w:u w:val="single"/>
+          <w:rtl/>
+        </w:rPr>
+        <w:t xml:space="preserve"> </w:t>
+      </w:r>
+      <w:r>
+        <w:rPr>
+          <w:rFonts w:ascii="Consolas" w:hAnsi="Consolas"/>
+          <w:u w:val="single"/>
+          <w:rtl/>
+        </w:rPr>
+        <w:t>–</w:t>
+      </w:r>
+      <w:r>
+        <w:rPr>
+          <w:rFonts w:ascii="Consolas" w:hAnsi="Consolas" w:hint="cs"/>
+          <w:u w:val="single"/>
+          <w:rtl/>
+        </w:rPr>
+        <w:t xml:space="preserve"> הפעלת </w:t>
+      </w:r>
+      <w:r>
+        <w:rPr>
+          <w:rFonts w:ascii="Consolas" w:hAnsi="Consolas"/>
+          <w:u w:val="single"/>
+        </w:rPr>
+        <w:t>tail</w:t>
+      </w:r>
+      <w:r>
+        <w:rPr>
+          <w:rFonts w:ascii="Consolas" w:hAnsi="Consolas" w:hint="cs"/>
+          <w:u w:val="single"/>
+          <w:rtl/>
+        </w:rPr>
+        <w:t xml:space="preserve"> </w:t>
+      </w:r>
+      <w:r>
+        <w:rPr>
+          <w:rFonts w:ascii="Consolas" w:hAnsi="Consolas"/>
+          <w:u w:val="single"/>
+        </w:rPr>
+        <w:t>n</w:t>
+      </w:r>
+      <w:r>
+        <w:rPr>
+          <w:rFonts w:ascii="Consolas" w:hAnsi="Consolas" w:hint="cs"/>
+          <w:u w:val="single"/>
+          <w:rtl/>
+        </w:rPr>
+        <w:t xml:space="preserve"> פעמים על הרשימה ולאחר מכן הפעלה של </w:t>
+      </w:r>
+      <w:r>
+        <w:rPr>
+          <w:rFonts w:ascii="Consolas" w:hAnsi="Consolas"/>
+          <w:u w:val="single"/>
+        </w:rPr>
+        <w:t>head</w:t>
+      </w:r>
+      <w:r>
+        <w:rPr>
+          <w:rFonts w:ascii="Consolas" w:hAnsi="Consolas" w:hint="cs"/>
+          <w:u w:val="single"/>
+          <w:rtl/>
+        </w:rPr>
+        <w:t>:</w:t>
+      </w:r>
+    </w:p>
+    <w:p>
+      <w:pPr>
+        <w:pStyle w:val="ListParagraph"/>
+        <w:numPr>
+          <w:ilvl w:val="0"/>
+          <w:numId w:val="7"/>
+        </w:numPr>
+        <w:rPr>
+          <w:rFonts w:ascii="Consolas" w:hAnsi="Consolas"/>
+          <w:u w:val="single"/>
+        </w:rPr>
+      </w:pPr>
+      <w:r>
+        <w:rPr>
+          <w:rFonts w:ascii="Consolas" w:hAnsi="Consolas" w:hint="cs"/>
+          <w:rtl/>
+        </w:rPr>
+        <w:t xml:space="preserve">מהנחת האינדוקציה, הערך שהוחזר על ידי </w:t>
+      </w:r>
+      <w:r>
+        <w:rPr>
+          <w:rFonts w:ascii="Consolas" w:hAnsi="Consolas"/>
+        </w:rPr>
+        <w:t>even-squares-2</w:t>
+      </w:r>
+      <w:r>
+        <w:rPr>
+          <w:rFonts w:ascii="Consolas" w:hAnsi="Consolas" w:hint="cs"/>
+          <w:rtl/>
+        </w:rPr>
+        <w:t xml:space="preserve"> בהפעלה ה</w:t>
+      </w:r>
+      <w:r>
+        <w:rPr>
+          <w:rFonts w:ascii="Consolas" w:hAnsi="Consolas"/>
+        </w:rPr>
+        <w:t>n-1</w:t>
+      </w:r>
+      <w:r>
+        <w:rPr>
+          <w:rFonts w:ascii="Consolas" w:hAnsi="Consolas" w:hint="cs"/>
+          <w:rtl/>
+        </w:rPr>
+        <w:t xml:space="preserve"> </w:t>
+      </w:r>
+      <w:r>
+        <w:rPr>
+          <w:rFonts w:ascii="Consolas" w:hAnsi="Consolas" w:hint="cs"/>
+          <w:rtl/>
+        </w:rPr>
+        <w:t xml:space="preserve">זהה לערך שחזר על ידי </w:t>
+      </w:r>
+      <w:r>
+        <w:rPr>
+          <w:rFonts w:ascii="Consolas" w:hAnsi="Consolas"/>
+        </w:rPr>
+        <w:t>even-squares-1</w:t>
+      </w:r>
+      <w:r>
+        <w:rPr>
+          <w:rFonts w:ascii="Consolas" w:hAnsi="Consolas" w:hint="cs"/>
+          <w:rtl/>
+        </w:rPr>
+        <w:t xml:space="preserve"> בהפעלה ה</w:t>
+      </w:r>
+      <w:r>
+        <w:rPr>
+          <w:rFonts w:ascii="Consolas" w:hAnsi="Consolas"/>
+        </w:rPr>
+        <w:t>n-1</w:t>
+      </w:r>
+      <w:r>
+        <w:rPr>
+          <w:rFonts w:ascii="Consolas" w:hAnsi="Consolas" w:hint="cs"/>
+          <w:rtl/>
+        </w:rPr>
+        <w:t xml:space="preserve"> ולכן הוא שווה ל </w:t>
+      </w:r>
+      <w:r>
+        <w:rPr>
+          <w:rFonts w:ascii="Consolas" w:hAnsi="Consolas"/>
+        </w:rPr>
+        <w:t>m</w:t>
+      </w:r>
+      <w:r>
+        <w:rPr>
+          <w:rFonts w:ascii="Consolas" w:hAnsi="Consolas"/>
+          <w:vertAlign w:val="superscript"/>
+        </w:rPr>
+        <w:t>2</w:t>
+      </w:r>
+      <w:r>
+        <w:rPr>
+          <w:rFonts w:ascii="Consolas" w:hAnsi="Consolas" w:hint="cs"/>
+          <w:rtl/>
+        </w:rPr>
+        <w:t>.</w:t>
+      </w:r>
+    </w:p>
+    <w:p>
+      <w:pPr>
+        <w:pStyle w:val="ListParagraph"/>
+        <w:numPr>
+          <w:ilvl w:val="0"/>
+          <w:numId w:val="7"/>
+        </w:numPr>
+        <w:rPr>
+          <w:rFonts w:ascii="Consolas" w:hAnsi="Consolas"/>
+        </w:rPr>
+      </w:pPr>
+      <w:r>
+        <w:rPr>
+          <w:rFonts w:ascii="Consolas" w:hAnsi="Consolas" w:hint="cs"/>
+          <w:rtl/>
+        </w:rPr>
+        <w:t xml:space="preserve">לכן כעת הערך שהוחזר מ </w:t>
+      </w:r>
+      <w:r>
+        <w:rPr>
+          <w:rFonts w:ascii="Consolas" w:hAnsi="Consolas"/>
+        </w:rPr>
+        <w:t>(</w:t>
+      </w:r>
+      <w:r>
+        <w:rPr>
+          <w:rFonts w:ascii="Consolas" w:hAnsi="Consolas"/>
+        </w:rPr>
+        <w:t>integers</w:t>
+      </w:r>
+      <w:r>
+        <w:rPr>
+          <w:rFonts w:ascii="Consolas" w:hAnsi="Consolas"/>
+        </w:rPr>
+        <w:t>-from 0)</w:t>
+      </w:r>
+      <w:r>
+        <w:rPr>
+          <w:rFonts w:ascii="Consolas" w:hAnsi="Consolas" w:hint="cs"/>
+          <w:rtl/>
+        </w:rPr>
+        <w:t xml:space="preserve"> היה </w:t>
+      </w:r>
+      <w:r>
+        <w:rPr>
+          <w:rFonts w:ascii="Consolas" w:hAnsi="Consolas"/>
+        </w:rPr>
+        <w:t>m+1</w:t>
+      </w:r>
+      <w:r>
+        <w:rPr>
+          <w:rFonts w:ascii="Consolas" w:hAnsi="Consolas" w:hint="cs"/>
+          <w:rtl/>
+        </w:rPr>
+        <w:t xml:space="preserve">. </w:t>
+      </w:r>
+    </w:p>
+    <w:p>
+      <w:pPr>
+        <w:pStyle w:val="ListParagraph"/>
+        <w:numPr>
+          <w:ilvl w:val="0"/>
+          <w:numId w:val="7"/>
+        </w:numPr>
+        <w:rPr>
+          <w:rFonts w:ascii="Consolas" w:hAnsi="Consolas"/>
+        </w:rPr>
+      </w:pPr>
+      <w:r>
+        <w:rPr>
+          <w:rFonts w:hint="cs"/>
+          <w:rtl/>
+        </w:rPr>
+        <w:t xml:space="preserve">מאחר ש </w:t>
+      </w:r>
+      <w:r>
+        <w:t>m</w:t>
+      </w:r>
+      <w:r>
+        <w:rPr>
+          <w:rFonts w:hint="cs"/>
+          <w:rtl/>
+        </w:rPr>
+        <w:t xml:space="preserve"> היה זוגי, אזי </w:t>
+      </w:r>
+      <w:r>
+        <w:t>m+1</w:t>
+      </w:r>
+      <w:r>
+        <w:rPr>
+          <w:rFonts w:hint="cs"/>
+          <w:rtl/>
+        </w:rPr>
+        <w:t xml:space="preserve"> הוא אי זוג</w:t>
+      </w:r>
+      <w:r>
+        <w:rPr>
+          <w:rFonts w:hint="cs"/>
+          <w:rtl/>
+        </w:rPr>
+        <w:t>י.</w:t>
+      </w:r>
+    </w:p>
+    <w:p>
+      <w:pPr>
+        <w:pStyle w:val="ListParagraph"/>
+        <w:numPr>
+          <w:ilvl w:val="0"/>
+          <w:numId w:val="7"/>
+        </w:numPr>
+        <w:rPr>
+          <w:rFonts w:ascii="Consolas" w:hAnsi="Consolas"/>
+        </w:rPr>
+      </w:pPr>
+      <w:r>
+        <w:rPr>
+          <w:rFonts w:ascii="Consolas" w:hAnsi="Consolas" w:hint="cs"/>
+          <w:rtl/>
+        </w:rPr>
+        <w:t>לכן, הפרד</w:t>
+      </w:r>
+      <w:r>
+        <w:rPr>
+          <w:rFonts w:ascii="Consolas" w:hAnsi="Consolas" w:hint="cs"/>
+          <w:rtl/>
+        </w:rPr>
+        <w:t>י</w:t>
+      </w:r>
+      <w:r>
+        <w:rPr>
+          <w:rFonts w:ascii="Consolas" w:hAnsi="Consolas" w:hint="cs"/>
+          <w:rtl/>
+        </w:rPr>
+        <w:t xml:space="preserve">קט </w:t>
+      </w:r>
+      <w:r>
+        <w:t>(lambda (x) (= (modulo x 2) 0)</w:t>
+      </w:r>
+      <w:r>
+        <w:rPr>
+          <w:rFonts w:hint="cs"/>
+          <w:rtl/>
+        </w:rPr>
+        <w:t xml:space="preserve"> שהוא הפרמטר לפונקציה</w:t>
+      </w:r>
+      <w:r>
+        <w:rPr>
+          <w:rFonts w:ascii="Consolas" w:hAnsi="Consolas" w:hint="cs"/>
+          <w:rtl/>
+        </w:rPr>
+        <w:t xml:space="preserve"> </w:t>
+      </w:r>
+      <w:proofErr w:type="spellStart"/>
+      <w:r>
+        <w:rPr>
+          <w:rFonts w:ascii="Consolas" w:hAnsi="Consolas"/>
+        </w:rPr>
+        <w:t>lzl</w:t>
+      </w:r>
+      <w:proofErr w:type="spellEnd"/>
+      <w:r>
+        <w:rPr>
+          <w:rFonts w:ascii="Consolas" w:hAnsi="Consolas"/>
+        </w:rPr>
+        <w:t>-filter</w:t>
+      </w:r>
+      <w:r>
+        <w:rPr>
+          <w:rFonts w:ascii="Consolas" w:hAnsi="Consolas" w:hint="cs"/>
+          <w:rtl/>
+        </w:rPr>
+        <w:t xml:space="preserve"> מחזיר </w:t>
+      </w:r>
+      <w:r>
+        <w:rPr>
+          <w:rFonts w:ascii="Consolas" w:hAnsi="Consolas"/>
+        </w:rPr>
+        <w:t>false</w:t>
+      </w:r>
+      <w:r>
+        <w:rPr>
+          <w:rFonts w:ascii="Consolas" w:hAnsi="Consolas" w:hint="cs"/>
+          <w:rtl/>
+        </w:rPr>
+        <w:t xml:space="preserve">, ולכן </w:t>
+      </w:r>
+      <w:proofErr w:type="spellStart"/>
+      <w:r>
+        <w:rPr>
+          <w:rFonts w:ascii="Consolas" w:hAnsi="Consolas"/>
+        </w:rPr>
+        <w:t>lzl</w:t>
+      </w:r>
+      <w:proofErr w:type="spellEnd"/>
+      <w:r>
+        <w:rPr>
+          <w:rFonts w:ascii="Consolas" w:hAnsi="Consolas"/>
+        </w:rPr>
+        <w:t>-filter</w:t>
+      </w:r>
+      <w:r>
+        <w:rPr>
+          <w:rFonts w:ascii="Consolas" w:hAnsi="Consolas" w:hint="cs"/>
+          <w:rtl/>
+        </w:rPr>
+        <w:t xml:space="preserve"> מפעילה את </w:t>
+      </w:r>
+      <w:r>
+        <w:rPr>
+          <w:rFonts w:ascii="Consolas" w:hAnsi="Consolas"/>
+        </w:rPr>
+        <w:t>tail</w:t>
+      </w:r>
+      <w:r>
+        <w:rPr>
+          <w:rFonts w:ascii="Consolas" w:hAnsi="Consolas" w:hint="cs"/>
+          <w:rtl/>
+        </w:rPr>
+        <w:t xml:space="preserve"> פעם נוספת על </w:t>
+      </w:r>
+      <w:r>
+        <w:rPr>
+          <w:rFonts w:ascii="Consolas" w:hAnsi="Consolas"/>
+        </w:rPr>
+        <w:t>even-squares-</w:t>
+      </w:r>
+      <w:r>
+        <w:rPr>
+          <w:rFonts w:ascii="Consolas" w:hAnsi="Consolas"/>
+        </w:rPr>
+        <w:t>2</w:t>
+      </w:r>
+      <w:r>
+        <w:rPr>
+          <w:rFonts w:ascii="Consolas" w:hAnsi="Consolas" w:hint="cs"/>
+          <w:rtl/>
+        </w:rPr>
+        <w:t xml:space="preserve">. </w:t>
+      </w:r>
+    </w:p>
+    <w:p>
+      <w:pPr>
+        <w:pStyle w:val="ListParagraph"/>
+        <w:numPr>
+          <w:ilvl w:val="0"/>
+          <w:numId w:val="7"/>
+        </w:numPr>
+        <w:rPr>
+          <w:rFonts w:ascii="Consolas" w:hAnsi="Consolas"/>
+        </w:rPr>
+      </w:pPr>
+      <w:r>
+        <w:rPr>
+          <w:rFonts w:ascii="Consolas" w:hAnsi="Consolas" w:hint="cs"/>
+          <w:rtl/>
+        </w:rPr>
+        <w:t xml:space="preserve">כעת הערך שהוחזר מ </w:t>
+      </w:r>
+      <w:r>
+        <w:rPr>
+          <w:rFonts w:ascii="Consolas" w:hAnsi="Consolas"/>
+        </w:rPr>
+        <w:t>(</w:t>
+      </w:r>
+      <w:r>
+        <w:rPr>
+          <w:rFonts w:ascii="Consolas" w:hAnsi="Consolas"/>
+        </w:rPr>
+        <w:t>integers</w:t>
+      </w:r>
+      <w:r>
+        <w:rPr>
+          <w:rFonts w:ascii="Consolas" w:hAnsi="Consolas"/>
+        </w:rPr>
+        <w:t>-from 0)</w:t>
+      </w:r>
+      <w:r>
+        <w:rPr>
+          <w:rFonts w:ascii="Consolas" w:hAnsi="Consolas" w:hint="cs"/>
+          <w:rtl/>
+        </w:rPr>
+        <w:t xml:space="preserve"> הוא </w:t>
+      </w:r>
+      <w:r>
+        <w:rPr>
+          <w:rFonts w:ascii="Consolas" w:hAnsi="Consolas"/>
+        </w:rPr>
+        <w:t>m+2</w:t>
+      </w:r>
+      <w:r>
+        <w:rPr>
+          <w:rFonts w:ascii="Consolas" w:hAnsi="Consolas" w:hint="cs"/>
+          <w:rtl/>
+        </w:rPr>
+        <w:t xml:space="preserve">. </w:t>
+      </w:r>
+    </w:p>
+    <w:p>
+      <w:pPr>
+        <w:pStyle w:val="ListParagraph"/>
+        <w:numPr>
+          <w:ilvl w:val="0"/>
+          <w:numId w:val="7"/>
+        </w:numPr>
+        <w:rPr>
+          <w:rFonts w:ascii="Consolas" w:hAnsi="Consolas"/>
+        </w:rPr>
+      </w:pPr>
+      <w:r>
+        <w:rPr>
+          <w:rFonts w:ascii="Consolas" w:hAnsi="Consolas" w:hint="cs"/>
+          <w:rtl/>
+        </w:rPr>
+        <w:t>על</w:t>
+      </w:r>
+      <w:r>
+        <w:rPr>
+          <w:rFonts w:ascii="Consolas" w:hAnsi="Consolas" w:hint="cs"/>
+          <w:rtl/>
+        </w:rPr>
+        <w:t xml:space="preserve"> </w:t>
+      </w:r>
+      <w:r>
+        <w:rPr>
+          <w:rFonts w:ascii="Consolas" w:hAnsi="Consolas"/>
+        </w:rPr>
+        <w:t>m+</w:t>
+      </w:r>
+      <w:r>
+        <w:rPr>
+          <w:rFonts w:ascii="Consolas" w:hAnsi="Consolas"/>
+        </w:rPr>
+        <w:t>2</w:t>
+      </w:r>
+      <w:r>
+        <w:rPr>
+          <w:rFonts w:ascii="Consolas" w:hAnsi="Consolas" w:hint="cs"/>
+          <w:rtl/>
+        </w:rPr>
+        <w:t xml:space="preserve"> מופעלת </w:t>
+      </w:r>
+      <w:proofErr w:type="spellStart"/>
+      <w:r>
+        <w:rPr>
+          <w:rFonts w:ascii="Consolas" w:hAnsi="Consolas"/>
+        </w:rPr>
+        <w:t>lzl</w:t>
+      </w:r>
+      <w:proofErr w:type="spellEnd"/>
+      <w:r>
+        <w:rPr>
+          <w:rFonts w:ascii="Consolas" w:hAnsi="Consolas"/>
+        </w:rPr>
+        <w:t>-map</w:t>
+      </w:r>
+      <w:r>
+        <w:rPr>
+          <w:rFonts w:ascii="Consolas" w:hAnsi="Consolas" w:hint="cs"/>
+          <w:rtl/>
+        </w:rPr>
+        <w:t xml:space="preserve"> שמעלה אותו בריבוע בעזרת </w:t>
+      </w:r>
+      <w:r>
+        <w:t>(lambda (x) (* x x)</w:t>
+      </w:r>
+      <w:r>
+        <w:rPr>
+          <w:rFonts w:hint="cs"/>
+          <w:rtl/>
+        </w:rPr>
+        <w:t xml:space="preserve"> כאשר </w:t>
+      </w:r>
+      <w:r>
+        <w:t>x=m+</w:t>
+      </w:r>
+      <w:r>
+        <w:t>2</w:t>
+      </w:r>
+      <w:r>
+        <w:rPr>
+          <w:rFonts w:hint="cs"/>
+          <w:rtl/>
+        </w:rPr>
+        <w:t xml:space="preserve">. </w:t>
+      </w:r>
+    </w:p>
+    <w:p>
+      <w:pPr>
+        <w:pStyle w:val="ListParagraph"/>
+        <w:numPr>
+          <w:ilvl w:val="0"/>
+          <w:numId w:val="7"/>
+        </w:numPr>
+        <w:rPr>
+          <w:rFonts w:ascii="Consolas" w:hAnsi="Consolas"/>
+        </w:rPr>
+      </w:pPr>
+      <w:r>
+        <w:rPr>
+          <w:rFonts w:ascii="Consolas" w:hAnsi="Consolas" w:hint="cs"/>
+          <w:rtl/>
+        </w:rPr>
+        <w:t>ובסופו של דבר הערך ש</w:t>
+      </w:r>
+      <w:bookmarkStart w:id="0" w:name="_GoBack"/>
+      <w:bookmarkEnd w:id="0"/>
+      <w:r>
+        <w:rPr>
+          <w:rFonts w:ascii="Consolas" w:hAnsi="Consolas" w:hint="cs"/>
+          <w:rtl/>
+        </w:rPr>
+        <w:t xml:space="preserve">יחזור הוא </w:t>
+      </w:r>
+      <w:r>
+        <w:rPr>
+          <w:rFonts w:ascii="Consolas" w:hAnsi="Consolas"/>
+        </w:rPr>
+        <w:t>(m+2)</w:t>
+      </w:r>
+      <w:r>
+        <w:rPr>
+          <w:rFonts w:ascii="Consolas" w:hAnsi="Consolas"/>
+          <w:vertAlign w:val="superscript"/>
+        </w:rPr>
+        <w:t>2</w:t>
+      </w:r>
+      <w:r>
+        <w:rPr>
+          <w:rFonts w:ascii="Consolas" w:hAnsi="Consolas" w:hint="cs"/>
+          <w:rtl/>
+        </w:rPr>
+        <w:t>.</w:t>
+      </w:r>
+    </w:p>
+    <w:p>
+      <w:pPr>
+        <w:rPr>
+          <w:rFonts w:ascii="Consolas" w:hAnsi="Consolas"/>
+          <w:rtl/>
+        </w:rPr>
+      </w:pPr>
+    </w:p>
+    <w:p>
+      <w:pPr>
+        <w:rPr>
+          <w:rFonts w:ascii="Consolas" w:hAnsi="Consolas"/>
+          <w:rtl/>
+        </w:rPr>
+      </w:pPr>
+      <w:r>
+        <w:rPr>
+          <w:rFonts w:ascii="Consolas" w:hAnsi="Consolas" w:hint="cs"/>
+          <w:rtl/>
+        </w:rPr>
+        <w:t xml:space="preserve">לפיכך, שתי הרשימות מחזירות את אותו הערך לאחר הפעלת </w:t>
+      </w:r>
+      <w:r>
+        <w:rPr>
+          <w:rFonts w:ascii="Consolas" w:hAnsi="Consolas"/>
+        </w:rPr>
+        <w:t>tail</w:t>
+      </w:r>
+      <w:r>
+        <w:rPr>
+          <w:rFonts w:ascii="Consolas" w:hAnsi="Consolas" w:hint="cs"/>
+          <w:rtl/>
+        </w:rPr>
+        <w:t xml:space="preserve"> מספר זהה של פעמים</w:t>
+      </w:r>
+      <w:r>
+        <w:rPr>
+          <w:rFonts w:ascii="Consolas" w:hAnsi="Consolas" w:hint="cs"/>
+          <w:rtl/>
+        </w:rPr>
+        <w:t xml:space="preserve"> (ואחריו </w:t>
+      </w:r>
+      <w:r>
+        <w:rPr>
+          <w:rFonts w:ascii="Consolas" w:hAnsi="Consolas"/>
+        </w:rPr>
+        <w:t>head</w:t>
+      </w:r>
+      <w:r>
+        <w:rPr>
+          <w:rFonts w:ascii="Consolas" w:hAnsi="Consolas" w:hint="cs"/>
+          <w:rtl/>
+        </w:rPr>
+        <w:t xml:space="preserve">) </w:t>
+      </w:r>
+      <w:r>
+        <w:rPr>
+          <w:rFonts w:ascii="Consolas" w:hAnsi="Consolas" w:hint="cs"/>
+          <w:rtl/>
+        </w:rPr>
+        <w:t xml:space="preserve">על כל אחת מהן. </w:t>
+      </w:r>
+    </w:p>
+    <w:p>
+      <w:pPr>
+        <w:rPr>
+          <w:rFonts w:ascii="Consolas" w:hAnsi="Consolas"/>
+        </w:rPr>
+      </w:pPr>
+      <w:r>
+        <w:rPr>
+          <w:rFonts w:ascii="Consolas" w:hAnsi="Consolas" w:hint="cs"/>
+          <w:rtl/>
+        </w:rPr>
+        <w:t xml:space="preserve">לכן, התנאי שהגדרנו בסעיף </w:t>
+      </w:r>
+      <w:r>
+        <w:rPr>
+          <w:rFonts w:ascii="Consolas" w:hAnsi="Consolas"/>
+        </w:rPr>
+        <w:t>a</w:t>
+      </w:r>
+      <w:r>
+        <w:rPr>
+          <w:rFonts w:ascii="Consolas" w:hAnsi="Consolas" w:hint="cs"/>
+          <w:rtl/>
+        </w:rPr>
+        <w:t xml:space="preserve"> מתקיים, ומכך שהרשימות שקולות זו לזו. </w:t>
       </w:r>
     </w:p>
     <w:sectPr>
@@ -3160,8 +4326,11 @@
     <w:lsdException w:name="Table 3D effects 3" w:semiHidden="1" w:unhideWhenUsed="1"/>
     <w:lsdException w:name="Table Contemporary" w:semiHidden="1" w:unhideWhenUsed="1"/>
     <w:lsdException w:name="Table Elegant" w:semiHidden="1" w:unhideWhenUsed="1"/>
+    <w:lsdException w:name="Table Professional" w:semiHidden="1" w:unhideWhenUsed="1"/>
     <w:lsdException w:name="Table Subtle 1" w:semiHidden="1" w:unhideWhenUsed="1"/>
     <w:lsdException w:name="Table Subtle 2" w:semiHidden="1" w:unhideWhenUsed="1"/>
+    <w:lsdException w:name="Table Web 1" w:semiHidden="1" w:unhideWhenUsed="1"/>
+    <w:lsdException w:name="Table Web 2" w:semiHidden="1" w:unhideWhenUsed="1"/>
     <w:lsdException w:name="Table Web 3" w:semiHidden="1" w:unhideWhenUsed="1"/>
     <w:lsdException w:name="Balloon Text" w:semiHidden="1" w:unhideWhenUsed="1"/>
     <w:lsdException w:name="Table Grid" w:uiPriority="39"/>
@@ -3931,7 +5100,7 @@
 </file>
 
 <file path=customXml/itemProps1.xml><?xml version="1.0" encoding="utf-8"?>
-<ds:datastoreItem xmlns:ds="http://schemas.openxmlformats.org/officeDocument/2006/customXml" ds:itemID="{7F3A546B-1627-44C2-8CF2-47C0956B2F3B}">
+<ds:datastoreItem xmlns:ds="http://schemas.openxmlformats.org/officeDocument/2006/customXml" ds:itemID="{2C752ED6-3DAA-42E3-9649-EF7AE0C53761}">
   <ds:schemaRefs>
     <ds:schemaRef ds:uri="http://schemas.openxmlformats.org/officeDocument/2006/bibliography"/>
   </ds:schemaRefs>

</xml_diff>

<commit_message>
In the middle of Q 3.1
</commit_message>
<xml_diff>
--- a/ex5.docx
+++ b/ex5.docx
@@ -3729,7 +3729,7 @@
         <w:shd w:val="clear" w:color="auto" w:fill="FFFFFF"/>
         <w:spacing w:before="240" w:after="0" w:line="240" w:lineRule="auto"/>
         <w:rPr>
-          <w:rFonts w:ascii="Helvetica" w:eastAsia="Times New Roman" w:hAnsi="Helvetica" w:cs="Helvetica" w:hint="cs"/>
+          <w:rFonts w:ascii="Helvetica" w:eastAsia="Times New Roman" w:hAnsi="Helvetica" w:cs="Helvetica"/>
           <w:color w:val="000000"/>
           <w:rtl/>
         </w:rPr>
@@ -3925,13 +3925,28 @@
           <w:color w:val="000000"/>
           <w:rtl/>
         </w:rPr>
-        <w:t>הפעלת</w:t>
-      </w:r>
-      <w:r>
-        <w:rPr>
-          <w:rFonts w:ascii="Consolas" w:eastAsia="Times New Roman" w:hAnsi="Consolas" w:cs="Helvetica"/>
-          <w:color w:val="000000"/>
-          <w:rtl/>
+        <w:t xml:space="preserve">הפעלת </w:t>
+      </w:r>
+      <w:r>
+        <w:rPr>
+          <w:rFonts w:ascii="Consolas" w:eastAsia="Times New Roman" w:hAnsi="Consolas" w:cs="Helvetica"/>
+          <w:color w:val="000000"/>
+        </w:rPr>
+        <w:t>(</w:t>
+      </w:r>
+      <w:proofErr w:type="spellStart"/>
+      <w:r>
+        <w:rPr>
+          <w:rFonts w:ascii="Consolas" w:eastAsia="Times New Roman" w:hAnsi="Consolas" w:cs="Helvetica"/>
+          <w:color w:val="000000"/>
+        </w:rPr>
+        <w:t>succ</w:t>
+      </w:r>
+      <w:proofErr w:type="spellEnd"/>
+      <w:r>
+        <w:rPr>
+          <w:rFonts w:ascii="Consolas" w:eastAsia="Times New Roman" w:hAnsi="Consolas" w:cs="Helvetica"/>
+          <w:color w:val="000000"/>
         </w:rPr>
         <w:t xml:space="preserve"> </w:t>
       </w:r>
@@ -3940,7 +3955,7 @@
           <w:rFonts w:ascii="Consolas" w:eastAsia="Times New Roman" w:hAnsi="Consolas" w:cs="Helvetica"/>
           <w:color w:val="000000"/>
         </w:rPr>
-        <w:t>(</w:t>
+        <w:t xml:space="preserve">(f x1 x2 … </w:t>
       </w:r>
       <w:proofErr w:type="spellStart"/>
       <w:r>
@@ -3948,6 +3963,60 @@
           <w:rFonts w:ascii="Consolas" w:eastAsia="Times New Roman" w:hAnsi="Consolas" w:cs="Helvetica"/>
           <w:color w:val="000000"/>
         </w:rPr>
+        <w:t>xn</w:t>
+      </w:r>
+      <w:proofErr w:type="spellEnd"/>
+      <w:r>
+        <w:rPr>
+          <w:rFonts w:ascii="Consolas" w:eastAsia="Times New Roman" w:hAnsi="Consolas" w:cs="Helvetica"/>
+          <w:color w:val="000000"/>
+        </w:rPr>
+        <w:t>)</w:t>
+      </w:r>
+      <w:r>
+        <w:rPr>
+          <w:rFonts w:ascii="Consolas" w:eastAsia="Times New Roman" w:hAnsi="Consolas" w:cs="Helvetica"/>
+          <w:color w:val="000000"/>
+        </w:rPr>
+        <w:t>)</w:t>
+      </w:r>
+      <w:r>
+        <w:rPr>
+          <w:rFonts w:ascii="Consolas" w:eastAsia="Times New Roman" w:hAnsi="Consolas" w:cs="Helvetica"/>
+          <w:color w:val="000000"/>
+          <w:rtl/>
+        </w:rPr>
+        <w:t xml:space="preserve"> והפעלת </w:t>
+      </w:r>
+      <w:r>
+        <w:rPr>
+          <w:rFonts w:ascii="Consolas" w:eastAsia="Times New Roman" w:hAnsi="Consolas" w:cs="Helvetica"/>
+          <w:color w:val="000000"/>
+        </w:rPr>
+        <w:t xml:space="preserve">(f$ x1 x2 … </w:t>
+      </w:r>
+      <w:proofErr w:type="spellStart"/>
+      <w:r>
+        <w:rPr>
+          <w:rFonts w:ascii="Consolas" w:eastAsia="Times New Roman" w:hAnsi="Consolas" w:cs="Helvetica"/>
+          <w:color w:val="000000"/>
+        </w:rPr>
+        <w:t>xn</w:t>
+      </w:r>
+      <w:proofErr w:type="spellEnd"/>
+      <w:r>
+        <w:rPr>
+          <w:rFonts w:ascii="Consolas" w:eastAsia="Times New Roman" w:hAnsi="Consolas" w:cs="Helvetica"/>
+          <w:color w:val="000000"/>
+        </w:rPr>
+        <w:t xml:space="preserve"> </w:t>
+      </w:r>
+      <w:proofErr w:type="spellStart"/>
+      <w:r>
+        <w:rPr>
+          <w:rFonts w:ascii="Consolas" w:eastAsia="Times New Roman" w:hAnsi="Consolas" w:cs="Helvetica"/>
+          <w:color w:val="000000"/>
+        </w:rPr>
         <w:t>succ</w:t>
       </w:r>
       <w:proofErr w:type="spellEnd"/>
@@ -3956,91 +4025,6 @@
           <w:rFonts w:ascii="Consolas" w:eastAsia="Times New Roman" w:hAnsi="Consolas" w:cs="Helvetica"/>
           <w:color w:val="000000"/>
         </w:rPr>
-        <w:t xml:space="preserve"> </w:t>
-      </w:r>
-      <w:r>
-        <w:rPr>
-          <w:rFonts w:ascii="Consolas" w:eastAsia="Times New Roman" w:hAnsi="Consolas" w:cs="Helvetica"/>
-          <w:color w:val="000000"/>
-        </w:rPr>
-        <w:t xml:space="preserve">(f x1 x2 … </w:t>
-      </w:r>
-      <w:proofErr w:type="spellStart"/>
-      <w:r>
-        <w:rPr>
-          <w:rFonts w:ascii="Consolas" w:eastAsia="Times New Roman" w:hAnsi="Consolas" w:cs="Helvetica"/>
-          <w:color w:val="000000"/>
-        </w:rPr>
-        <w:t>xn</w:t>
-      </w:r>
-      <w:proofErr w:type="spellEnd"/>
-      <w:r>
-        <w:rPr>
-          <w:rFonts w:ascii="Consolas" w:eastAsia="Times New Roman" w:hAnsi="Consolas" w:cs="Helvetica"/>
-          <w:color w:val="000000"/>
-        </w:rPr>
-        <w:t>)</w:t>
-      </w:r>
-      <w:r>
-        <w:rPr>
-          <w:rFonts w:ascii="Consolas" w:eastAsia="Times New Roman" w:hAnsi="Consolas" w:cs="Helvetica"/>
-          <w:color w:val="000000"/>
-        </w:rPr>
-        <w:t>)</w:t>
-      </w:r>
-      <w:r>
-        <w:rPr>
-          <w:rFonts w:ascii="Consolas" w:eastAsia="Times New Roman" w:hAnsi="Consolas" w:cs="Helvetica"/>
-          <w:color w:val="000000"/>
-          <w:rtl/>
-        </w:rPr>
-        <w:t xml:space="preserve"> </w:t>
-      </w:r>
-      <w:r>
-        <w:rPr>
-          <w:rFonts w:ascii="Consolas" w:eastAsia="Times New Roman" w:hAnsi="Consolas" w:cs="Helvetica"/>
-          <w:color w:val="000000"/>
-          <w:rtl/>
-        </w:rPr>
-        <w:t xml:space="preserve">והפעלת </w:t>
-      </w:r>
-      <w:r>
-        <w:rPr>
-          <w:rFonts w:ascii="Consolas" w:eastAsia="Times New Roman" w:hAnsi="Consolas" w:cs="Helvetica"/>
-          <w:color w:val="000000"/>
-        </w:rPr>
-        <w:t xml:space="preserve">(f$ x1 x2 … </w:t>
-      </w:r>
-      <w:proofErr w:type="spellStart"/>
-      <w:r>
-        <w:rPr>
-          <w:rFonts w:ascii="Consolas" w:eastAsia="Times New Roman" w:hAnsi="Consolas" w:cs="Helvetica"/>
-          <w:color w:val="000000"/>
-        </w:rPr>
-        <w:t>xn</w:t>
-      </w:r>
-      <w:proofErr w:type="spellEnd"/>
-      <w:r>
-        <w:rPr>
-          <w:rFonts w:ascii="Consolas" w:eastAsia="Times New Roman" w:hAnsi="Consolas" w:cs="Helvetica"/>
-          <w:color w:val="000000"/>
-        </w:rPr>
-        <w:t xml:space="preserve"> </w:t>
-      </w:r>
-      <w:proofErr w:type="spellStart"/>
-      <w:r>
-        <w:rPr>
-          <w:rFonts w:ascii="Consolas" w:eastAsia="Times New Roman" w:hAnsi="Consolas" w:cs="Helvetica"/>
-          <w:color w:val="000000"/>
-        </w:rPr>
-        <w:t>succ</w:t>
-      </w:r>
-      <w:proofErr w:type="spellEnd"/>
-      <w:r>
-        <w:rPr>
-          <w:rFonts w:ascii="Consolas" w:eastAsia="Times New Roman" w:hAnsi="Consolas" w:cs="Helvetica"/>
-          <w:color w:val="000000"/>
-        </w:rPr>
         <w:t xml:space="preserve"> fail)</w:t>
       </w:r>
       <w:r>
@@ -4049,15 +4033,7 @@
           <w:color w:val="000000"/>
           <w:rtl/>
         </w:rPr>
-        <w:t xml:space="preserve"> מחזירות</w:t>
-      </w:r>
-      <w:r>
-        <w:rPr>
-          <w:rFonts w:ascii="Consolas" w:eastAsia="Times New Roman" w:hAnsi="Consolas" w:cs="Helvetica"/>
-          <w:color w:val="000000"/>
-          <w:rtl/>
-        </w:rPr>
-        <w:t xml:space="preserve"> את אותו הערך (מטיפוס </w:t>
+        <w:t xml:space="preserve"> מחזירות את אותו הערך (מטיפוס </w:t>
       </w:r>
       <w:r>
         <w:rPr>
@@ -4250,23 +4226,7 @@
           <w:color w:val="000000"/>
           <w:rtl/>
         </w:rPr>
-        <w:t>ו</w:t>
-      </w:r>
-      <w:r>
-        <w:rPr>
-          <w:rFonts w:ascii="Consolas" w:eastAsia="Times New Roman" w:hAnsi="Consolas" w:cs="Helvetica"/>
-          <w:color w:val="000000"/>
-          <w:rtl/>
-        </w:rPr>
-        <w:t xml:space="preserve">גם </w:t>
-      </w:r>
-      <w:r>
-        <w:rPr>
-          <w:rFonts w:ascii="Consolas" w:eastAsia="Times New Roman" w:hAnsi="Consolas" w:cs="Helvetica"/>
-          <w:color w:val="000000"/>
-          <w:rtl/>
-        </w:rPr>
-        <w:t>הפעלת</w:t>
+        <w:t>וגם הפעלת</w:t>
       </w:r>
       <w:r>
         <w:rPr>
@@ -4337,15 +4297,7 @@
           <w:color w:val="000000"/>
           <w:rtl/>
         </w:rPr>
-        <w:t>אותו ה</w:t>
-      </w:r>
-      <w:r>
-        <w:rPr>
-          <w:rFonts w:ascii="Consolas" w:eastAsia="Times New Roman" w:hAnsi="Consolas" w:cs="Helvetica"/>
-          <w:color w:val="000000"/>
-          <w:rtl/>
-        </w:rPr>
-        <w:t xml:space="preserve">ערך </w:t>
+        <w:t xml:space="preserve">אותו הערך </w:t>
       </w:r>
       <w:r>
         <w:rPr>
@@ -4438,54 +4390,62 @@
           <w:color w:val="000000"/>
           <w:rtl/>
         </w:rPr>
+        <w:t xml:space="preserve"> לא מסתיימת </w:t>
+      </w:r>
+      <w:r>
+        <w:rPr>
+          <w:rFonts w:ascii="Consolas" w:eastAsia="Times New Roman" w:hAnsi="Consolas" w:cs="Helvetica"/>
+          <w:color w:val="000000"/>
+          <w:rtl/>
+        </w:rPr>
+        <w:t xml:space="preserve">אז </w:t>
+      </w:r>
+      <w:r>
+        <w:rPr>
+          <w:rFonts w:ascii="Consolas" w:eastAsia="Times New Roman" w:hAnsi="Consolas" w:cs="Helvetica"/>
+          <w:color w:val="000000"/>
+          <w:rtl/>
+        </w:rPr>
+        <w:t>גם הפעלת</w:t>
+      </w:r>
+      <w:r>
+        <w:rPr>
+          <w:rFonts w:ascii="Consolas" w:eastAsia="Times New Roman" w:hAnsi="Consolas" w:cs="Helvetica"/>
+          <w:color w:val="000000"/>
+          <w:rtl/>
+        </w:rPr>
+        <w:br/>
+      </w:r>
+      <w:r>
+        <w:rPr>
+          <w:rFonts w:ascii="Consolas" w:eastAsia="Times New Roman" w:hAnsi="Consolas" w:cs="Helvetica"/>
+          <w:color w:val="000000"/>
+        </w:rPr>
+        <w:t xml:space="preserve">(f$ x1 x2 … </w:t>
+      </w:r>
+      <w:proofErr w:type="spellStart"/>
+      <w:r>
+        <w:rPr>
+          <w:rFonts w:ascii="Consolas" w:eastAsia="Times New Roman" w:hAnsi="Consolas" w:cs="Helvetica"/>
+          <w:color w:val="000000"/>
+        </w:rPr>
+        <w:t>xn</w:t>
+      </w:r>
+      <w:proofErr w:type="spellEnd"/>
+      <w:r>
+        <w:rPr>
+          <w:rFonts w:ascii="Consolas" w:eastAsia="Times New Roman" w:hAnsi="Consolas" w:cs="Helvetica"/>
+          <w:color w:val="000000"/>
+        </w:rPr>
         <w:t xml:space="preserve"> </w:t>
       </w:r>
-      <w:r>
-        <w:rPr>
-          <w:rFonts w:ascii="Consolas" w:eastAsia="Times New Roman" w:hAnsi="Consolas" w:cs="Helvetica"/>
-          <w:color w:val="000000"/>
-          <w:rtl/>
-        </w:rPr>
-        <w:t xml:space="preserve">לא מסתיימת </w:t>
-      </w:r>
-      <w:r>
-        <w:rPr>
-          <w:rFonts w:ascii="Consolas" w:eastAsia="Times New Roman" w:hAnsi="Consolas" w:cs="Helvetica"/>
-          <w:color w:val="000000"/>
-          <w:rtl/>
-        </w:rPr>
-        <w:t xml:space="preserve">אז </w:t>
-      </w:r>
-      <w:r>
-        <w:rPr>
-          <w:rFonts w:ascii="Consolas" w:eastAsia="Times New Roman" w:hAnsi="Consolas" w:cs="Helvetica"/>
-          <w:color w:val="000000"/>
-          <w:rtl/>
-        </w:rPr>
-        <w:t>גם הפעלת</w:t>
-      </w:r>
-      <w:r>
-        <w:rPr>
-          <w:rFonts w:ascii="Consolas" w:eastAsia="Times New Roman" w:hAnsi="Consolas" w:cs="Helvetica"/>
-          <w:color w:val="000000"/>
-          <w:rtl/>
-        </w:rPr>
-        <w:br/>
-      </w:r>
-      <w:r>
-        <w:rPr>
-          <w:rFonts w:ascii="Consolas" w:eastAsia="Times New Roman" w:hAnsi="Consolas" w:cs="Helvetica"/>
-          <w:color w:val="000000"/>
-        </w:rPr>
-        <w:t xml:space="preserve">(f$ x1 x2 … </w:t>
-      </w:r>
       <w:proofErr w:type="spellStart"/>
       <w:r>
         <w:rPr>
           <w:rFonts w:ascii="Consolas" w:eastAsia="Times New Roman" w:hAnsi="Consolas" w:cs="Helvetica"/>
           <w:color w:val="000000"/>
         </w:rPr>
-        <w:t>xn</w:t>
+        <w:t>succ</w:t>
       </w:r>
       <w:proofErr w:type="spellEnd"/>
       <w:r>
@@ -4493,22 +4453,6 @@
           <w:rFonts w:ascii="Consolas" w:eastAsia="Times New Roman" w:hAnsi="Consolas" w:cs="Helvetica"/>
           <w:color w:val="000000"/>
         </w:rPr>
-        <w:t xml:space="preserve"> </w:t>
-      </w:r>
-      <w:proofErr w:type="spellStart"/>
-      <w:r>
-        <w:rPr>
-          <w:rFonts w:ascii="Consolas" w:eastAsia="Times New Roman" w:hAnsi="Consolas" w:cs="Helvetica"/>
-          <w:color w:val="000000"/>
-        </w:rPr>
-        <w:t>succ</w:t>
-      </w:r>
-      <w:proofErr w:type="spellEnd"/>
-      <w:r>
-        <w:rPr>
-          <w:rFonts w:ascii="Consolas" w:eastAsia="Times New Roman" w:hAnsi="Consolas" w:cs="Helvetica"/>
-          <w:color w:val="000000"/>
-        </w:rPr>
         <w:t xml:space="preserve"> fail)</w:t>
       </w:r>
       <w:r>
@@ -4517,15 +4461,7 @@
           <w:color w:val="000000"/>
           <w:rtl/>
         </w:rPr>
-        <w:t xml:space="preserve"> </w:t>
-      </w:r>
-      <w:r>
-        <w:rPr>
-          <w:rFonts w:ascii="Consolas" w:eastAsia="Times New Roman" w:hAnsi="Consolas" w:cs="Helvetica"/>
-          <w:color w:val="000000"/>
-          <w:rtl/>
-        </w:rPr>
-        <w:t>לא מסתיימת.</w:t>
+        <w:t xml:space="preserve"> לא מסתיימת.</w:t>
       </w:r>
     </w:p>
     <w:p>
@@ -4767,17 +4703,17 @@
         <w:shd w:val="clear" w:color="auto" w:fill="FFFFFF"/>
         <w:spacing w:before="240" w:after="0" w:line="240" w:lineRule="auto"/>
         <w:rPr>
+          <w:rFonts w:ascii="Helvetica" w:eastAsia="Times New Roman" w:hAnsi="Helvetica" w:cs="Helvetica"/>
+          <w:color w:val="FF0000"/>
+          <w:rtl/>
+        </w:rPr>
+      </w:pPr>
+      <w:r>
+        <w:rPr>
           <w:rFonts w:ascii="Helvetica" w:eastAsia="Times New Roman" w:hAnsi="Helvetica" w:cs="Helvetica" w:hint="cs"/>
           <w:color w:val="FF0000"/>
           <w:rtl/>
         </w:rPr>
-      </w:pPr>
-      <w:r>
-        <w:rPr>
-          <w:rFonts w:ascii="Helvetica" w:eastAsia="Times New Roman" w:hAnsi="Helvetica" w:cs="Helvetica" w:hint="cs"/>
-          <w:color w:val="FF0000"/>
-          <w:rtl/>
-        </w:rPr>
         <w:t>להשלים</w:t>
       </w:r>
     </w:p>
@@ -4791,8 +4727,6 @@
           <w:rtl/>
         </w:rPr>
       </w:pPr>
-      <w:bookmarkStart w:id="0" w:name="_GoBack"/>
-      <w:bookmarkEnd w:id="0"/>
       <w:r>
         <w:rPr>
           <w:rFonts w:ascii="Consolas" w:eastAsia="Times New Roman" w:hAnsi="Consolas" w:cs="Helvetica"/>
@@ -4860,7 +4794,7 @@
         <w:shd w:val="clear" w:color="auto" w:fill="FFFFFF"/>
         <w:spacing w:before="240" w:after="0" w:line="240" w:lineRule="auto"/>
         <w:rPr>
-          <w:rFonts w:ascii="Helvetica" w:eastAsia="Times New Roman" w:hAnsi="Helvetica" w:cs="Helvetica" w:hint="cs"/>
+          <w:rFonts w:ascii="Helvetica" w:eastAsia="Times New Roman" w:hAnsi="Helvetica" w:cs="Helvetica"/>
           <w:color w:val="000000"/>
           <w:rtl/>
         </w:rPr>
@@ -4975,7 +4909,7 @@
         <w:shd w:val="clear" w:color="auto" w:fill="FFFFFF"/>
         <w:spacing w:before="240" w:after="0" w:line="240" w:lineRule="auto"/>
         <w:rPr>
-          <w:rFonts w:ascii="Helvetica" w:eastAsia="Times New Roman" w:hAnsi="Helvetica" w:cs="Helvetica" w:hint="cs"/>
+          <w:rFonts w:ascii="Helvetica" w:eastAsia="Times New Roman" w:hAnsi="Helvetica" w:cs="Helvetica"/>
           <w:color w:val="000000"/>
           <w:rtl/>
         </w:rPr>
@@ -5206,7 +5140,7 @@
         <w:shd w:val="clear" w:color="auto" w:fill="FFFFFF"/>
         <w:spacing w:before="240" w:after="0" w:line="240" w:lineRule="auto"/>
         <w:rPr>
-          <w:rFonts w:ascii="Consolas" w:eastAsia="Times New Roman" w:hAnsi="Consolas" w:cs="Helvetica" w:hint="cs"/>
+          <w:rFonts w:ascii="Consolas" w:eastAsia="Times New Roman" w:hAnsi="Consolas" w:cs="Helvetica"/>
           <w:color w:val="000000"/>
           <w:rtl/>
         </w:rPr>
@@ -5282,7 +5216,7 @@
         <w:shd w:val="clear" w:color="auto" w:fill="FFFFFF"/>
         <w:spacing w:before="240" w:after="0" w:line="240" w:lineRule="auto"/>
         <w:rPr>
-          <w:rFonts w:ascii="Helvetica" w:eastAsia="Times New Roman" w:hAnsi="Helvetica" w:cs="Helvetica" w:hint="cs"/>
+          <w:rFonts w:ascii="Helvetica" w:eastAsia="Times New Roman" w:hAnsi="Helvetica" w:cs="Helvetica"/>
           <w:color w:val="000000"/>
           <w:rtl/>
         </w:rPr>
@@ -5331,7 +5265,7 @@
         <w:shd w:val="clear" w:color="auto" w:fill="FFFFFF"/>
         <w:spacing w:before="240" w:after="0" w:line="240" w:lineRule="auto"/>
         <w:rPr>
-          <w:rFonts w:ascii="Helvetica" w:eastAsia="Times New Roman" w:hAnsi="Helvetica" w:cs="Helvetica" w:hint="cs"/>
+          <w:rFonts w:ascii="Helvetica" w:eastAsia="Times New Roman" w:hAnsi="Helvetica" w:cs="Helvetica"/>
           <w:color w:val="000000"/>
           <w:rtl/>
         </w:rPr>
@@ -5370,7 +5304,7 @@
             <w:rFonts w:ascii="Cambria Math" w:eastAsia="Times New Roman" w:hAnsi="Cambria Math" w:cs="Helvetica"/>
             <w:color w:val="000000"/>
           </w:rPr>
-          <m:t>n=k∈</m:t>
+          <m:t>n=k</m:t>
         </m:r>
         <m:r>
           <m:rPr>
@@ -5380,7 +5314,7 @@
             <w:rFonts w:ascii="Cambria Math" w:eastAsia="Times New Roman" w:hAnsi="Cambria Math" w:cs="Helvetica"/>
             <w:color w:val="000000"/>
           </w:rPr>
-          <m:t>N</m:t>
+          <m:t>∈N</m:t>
         </m:r>
       </m:oMath>
       <w:r>
@@ -5445,7 +5379,7 @@
             <w:rFonts w:ascii="Cambria Math" w:eastAsia="Times New Roman" w:hAnsi="Cambria Math" w:cs="Tahoma"/>
             <w:color w:val="000000"/>
           </w:rPr>
-          <m:t>k≥i∈</m:t>
+          <m:t>k≥i</m:t>
         </m:r>
         <m:r>
           <m:rPr>
@@ -5455,7 +5389,7 @@
             <w:rFonts w:ascii="Cambria Math" w:eastAsia="Times New Roman" w:hAnsi="Cambria Math" w:cs="Tahoma"/>
             <w:color w:val="000000"/>
           </w:rPr>
-          <m:t>N</m:t>
+          <m:t>∈N</m:t>
         </m:r>
       </m:oMath>
       <w:r>
@@ -5626,7 +5560,7 @@
             <w:rFonts w:ascii="Cambria Math" w:eastAsia="Times New Roman" w:hAnsi="Cambria Math" w:cs="Helvetica"/>
             <w:color w:val="000000"/>
           </w:rPr>
-          <m:t>n=k+1,k∈</m:t>
+          <m:t>n=k+1,k</m:t>
         </m:r>
         <m:r>
           <m:rPr>
@@ -5636,7 +5570,7 @@
             <w:rFonts w:ascii="Cambria Math" w:eastAsia="Times New Roman" w:hAnsi="Cambria Math" w:cs="Helvetica"/>
             <w:color w:val="000000"/>
           </w:rPr>
-          <m:t>N</m:t>
+          <m:t>∈N</m:t>
         </m:r>
       </m:oMath>
       <w:r>
@@ -5778,7 +5712,7 @@
         <w:shd w:val="clear" w:color="auto" w:fill="FFFFFF"/>
         <w:spacing w:before="240" w:after="0" w:line="240" w:lineRule="auto"/>
         <w:rPr>
-          <w:rFonts w:ascii="Helvetica" w:eastAsia="Times New Roman" w:hAnsi="Helvetica" w:cs="Helvetica" w:hint="cs"/>
+          <w:rFonts w:ascii="Helvetica" w:eastAsia="Times New Roman" w:hAnsi="Helvetica" w:cs="Helvetica"/>
           <w:color w:val="FF0000"/>
           <w:rtl/>
         </w:rPr>
@@ -5979,7 +5913,7 @@
         <w:shd w:val="clear" w:color="auto" w:fill="FFFFFF"/>
         <w:spacing w:before="240" w:after="0" w:line="240" w:lineRule="auto"/>
         <w:rPr>
-          <w:rFonts w:ascii="Helvetica" w:eastAsia="Times New Roman" w:hAnsi="Helvetica" w:cs="Helvetica" w:hint="cs"/>
+          <w:rFonts w:ascii="Helvetica" w:eastAsia="Times New Roman" w:hAnsi="Helvetica" w:cs="Helvetica"/>
           <w:color w:val="000000"/>
           <w:rtl/>
         </w:rPr>
@@ -5990,7 +5924,7 @@
         <w:shd w:val="clear" w:color="auto" w:fill="FFFFFF"/>
         <w:spacing w:before="240" w:after="0" w:line="240" w:lineRule="auto"/>
         <w:rPr>
-          <w:rFonts w:ascii="Helvetica" w:eastAsia="Times New Roman" w:hAnsi="Helvetica" w:cs="Helvetica" w:hint="cs"/>
+          <w:rFonts w:ascii="Helvetica" w:eastAsia="Times New Roman" w:hAnsi="Helvetica" w:cs="Helvetica"/>
           <w:color w:val="000000"/>
           <w:rtl/>
         </w:rPr>
@@ -7334,14 +7268,1105 @@
     </w:p>
     <w:p>
       <w:pPr>
-        <w:shd w:val="clear" w:color="auto" w:fill="FFFFFF"/>
-        <w:spacing w:before="240" w:after="0" w:line="240" w:lineRule="auto"/>
-        <w:rPr>
-          <w:rFonts w:ascii="Helvetica" w:eastAsia="Times New Roman" w:hAnsi="Helvetica" w:cs="Helvetica" w:hint="cs"/>
-          <w:color w:val="000000"/>
-          <w:rtl/>
-        </w:rPr>
-      </w:pPr>
+        <w:bidi w:val="0"/>
+        <w:rPr>
+          <w:rFonts w:ascii="Helvetica" w:eastAsia="Times New Roman" w:hAnsi="Helvetica" w:cs="Helvetica"/>
+          <w:color w:val="000000"/>
+          <w:rtl/>
+        </w:rPr>
+      </w:pPr>
+      <w:r>
+        <w:rPr>
+          <w:rFonts w:ascii="Helvetica" w:eastAsia="Times New Roman" w:hAnsi="Helvetica" w:cs="Helvetica"/>
+          <w:color w:val="000000"/>
+          <w:rtl/>
+        </w:rPr>
+        <w:br w:type="page"/>
+      </w:r>
+    </w:p>
+    <w:p>
+      <w:pPr>
+        <w:pStyle w:val="1"/>
+        <w:rPr>
+          <w:rFonts w:eastAsia="Times New Roman" w:hint="cs"/>
+          <w:rtl/>
+        </w:rPr>
+      </w:pPr>
+      <w:r>
+        <w:rPr>
+          <w:rFonts w:eastAsia="Times New Roman" w:hint="cs"/>
+          <w:rtl/>
+        </w:rPr>
+        <w:lastRenderedPageBreak/>
+        <w:t>שאלה 3</w:t>
+      </w:r>
+    </w:p>
+    <w:p>
+      <w:pPr>
+        <w:pStyle w:val="2"/>
+        <w:rPr>
+          <w:rFonts w:eastAsia="Times New Roman" w:hint="cs"/>
+          <w:rtl/>
+        </w:rPr>
+      </w:pPr>
+      <w:r>
+        <w:rPr>
+          <w:rFonts w:eastAsia="Times New Roman" w:hint="cs"/>
+          <w:rtl/>
+        </w:rPr>
+        <w:t>שאלה 3.1</w:t>
+      </w:r>
+    </w:p>
+    <w:p>
+      <w:pPr>
+        <w:pStyle w:val="3"/>
+        <w:rPr>
+          <w:rFonts w:eastAsia="Times New Roman"/>
+          <w:rtl/>
+        </w:rPr>
+      </w:pPr>
+      <w:r>
+        <w:rPr>
+          <w:rFonts w:eastAsia="Times New Roman" w:hint="cs"/>
+          <w:rtl/>
+        </w:rPr>
+        <w:t xml:space="preserve">סעיף </w:t>
+      </w:r>
+      <w:r>
+        <w:rPr>
+          <w:rFonts w:eastAsia="Times New Roman"/>
+        </w:rPr>
+        <w:t>a</w:t>
+      </w:r>
+    </w:p>
+    <w:p>
+      <w:pPr>
+        <w:rPr>
+          <w:rFonts w:hint="cs"/>
+          <w:rtl/>
+        </w:rPr>
+      </w:pPr>
+      <w:r>
+        <w:rPr>
+          <w:rFonts w:hint="cs"/>
+          <w:rtl/>
+        </w:rPr>
+        <w:t>תוצאת ה-</w:t>
+      </w:r>
+      <w:r>
+        <w:t>unification</w:t>
+      </w:r>
+      <w:r>
+        <w:rPr>
+          <w:rFonts w:hint="cs"/>
+          <w:rtl/>
+        </w:rPr>
+        <w:t xml:space="preserve"> היא כישלון, נפרט.</w:t>
+      </w:r>
+    </w:p>
+    <w:p>
+      <w:pPr>
+        <w:rPr>
+          <w:rtl/>
+        </w:rPr>
+      </w:pPr>
+      <w:r>
+        <w:rPr>
+          <w:rFonts w:hint="cs"/>
+          <w:rtl/>
+        </w:rPr>
+        <w:t xml:space="preserve">נבצע את שלבי אלגוריתם </w:t>
+      </w:r>
+      <w:r>
+        <w:t>Unify</w:t>
+      </w:r>
+      <w:r>
+        <w:rPr>
+          <w:rFonts w:hint="cs"/>
+          <w:rtl/>
+        </w:rPr>
+        <w:t xml:space="preserve"> על:</w:t>
+      </w:r>
+    </w:p>
+    <w:p>
+      <w:pPr>
+        <w:bidi w:val="0"/>
+        <w:rPr>
+          <w:rFonts w:ascii="Consolas" w:hAnsi="Consolas"/>
+        </w:rPr>
+      </w:pPr>
+      <w:r>
+        <w:rPr>
+          <w:rFonts w:ascii="Consolas" w:hAnsi="Consolas"/>
+        </w:rPr>
+        <w:t xml:space="preserve">Unify [ t ( s ( s ) , G , H , p, t ( E ) , s ) ,  </w:t>
+      </w:r>
+    </w:p>
+    <w:p>
+      <w:pPr>
+        <w:bidi w:val="0"/>
+        <w:rPr>
+          <w:rFonts w:ascii="Consolas" w:hAnsi="Consolas"/>
+        </w:rPr>
+      </w:pPr>
+      <w:r>
+        <w:rPr>
+          <w:rFonts w:ascii="Consolas" w:hAnsi="Consolas"/>
+        </w:rPr>
+        <w:t xml:space="preserve"> </w:t>
+      </w:r>
+      <w:r>
+        <w:rPr>
+          <w:rFonts w:ascii="Consolas" w:hAnsi="Consolas"/>
+        </w:rPr>
+        <w:t xml:space="preserve">     </w:t>
+      </w:r>
+      <w:r>
+        <w:rPr>
+          <w:rFonts w:ascii="Consolas" w:hAnsi="Consolas"/>
+        </w:rPr>
+        <w:t xml:space="preserve">  t ( s ( H ) , G , p , p, t ( E ) , K ) ]</w:t>
+      </w:r>
+    </w:p>
+    <w:p>
+      <w:pPr>
+        <w:rPr>
+          <w:rFonts w:ascii="Consolas" w:hAnsi="Consolas" w:hint="cs"/>
+          <w:rtl/>
+        </w:rPr>
+      </w:pPr>
+      <w:r>
+        <w:rPr>
+          <w:rFonts w:ascii="Consolas" w:hAnsi="Consolas" w:hint="cs"/>
+          <w:rtl/>
+        </w:rPr>
+        <w:t xml:space="preserve">ראשית נגדיר </w:t>
+      </w:r>
+      <w:r>
+        <w:t>substitution</w:t>
+      </w:r>
+      <w:r>
+        <w:rPr>
+          <w:rFonts w:ascii="Consolas" w:hAnsi="Consolas" w:hint="cs"/>
+          <w:rtl/>
+        </w:rPr>
+        <w:t xml:space="preserve"> ריק: </w:t>
+      </w:r>
+      <w:r>
+        <w:rPr>
+          <w:rFonts w:ascii="Consolas" w:hAnsi="Consolas"/>
+        </w:rPr>
+        <w:t>{}</w:t>
+      </w:r>
+      <w:r>
+        <w:rPr>
+          <w:rFonts w:ascii="Consolas" w:hAnsi="Consolas" w:hint="cs"/>
+          <w:rtl/>
+        </w:rPr>
+        <w:t>.</w:t>
+      </w:r>
+    </w:p>
+    <w:p>
+      <w:pPr>
+        <w:rPr>
+          <w:rFonts w:ascii="Consolas" w:hAnsi="Consolas"/>
+          <w:rtl/>
+        </w:rPr>
+      </w:pPr>
+      <w:r>
+        <w:rPr>
+          <w:rFonts w:hint="cs"/>
+          <w:rtl/>
+        </w:rPr>
+        <w:t>שני ה-</w:t>
+      </w:r>
+      <w:r>
+        <w:t>composite terms</w:t>
+      </w:r>
+      <w:r>
+        <w:rPr>
+          <w:rFonts w:hint="cs"/>
+          <w:rtl/>
+        </w:rPr>
+        <w:t xml:space="preserve"> הם </w:t>
+      </w:r>
+      <w:r>
+        <w:t>atomic formula</w:t>
+      </w:r>
+      <w:r>
+        <w:rPr>
+          <w:rFonts w:hint="cs"/>
+          <w:rtl/>
+        </w:rPr>
+        <w:t xml:space="preserve"> עם</w:t>
+      </w:r>
+      <w:r>
+        <w:rPr>
+          <w:rFonts w:ascii="Consolas" w:hAnsi="Consolas" w:hint="cs"/>
+          <w:rtl/>
+        </w:rPr>
+        <w:t xml:space="preserve"> הפרדיקט </w:t>
+      </w:r>
+      <w:r>
+        <w:rPr>
+          <w:rFonts w:ascii="Consolas" w:hAnsi="Consolas"/>
+        </w:rPr>
+        <w:t>t</w:t>
+      </w:r>
+      <w:r>
+        <w:rPr>
+          <w:rFonts w:ascii="Consolas" w:hAnsi="Consolas" w:hint="cs"/>
+          <w:rtl/>
+        </w:rPr>
+        <w:t>,  שמכי</w:t>
+      </w:r>
+      <w:r>
+        <w:rPr>
+          <w:rFonts w:hint="cs"/>
+          <w:rtl/>
+        </w:rPr>
+        <w:t xml:space="preserve">ל </w:t>
+      </w:r>
+      <w:r>
+        <w:t>terms</w:t>
+      </w:r>
+      <w:r>
+        <w:rPr>
+          <w:rFonts w:hint="cs"/>
+          <w:rtl/>
+        </w:rPr>
+        <w:t xml:space="preserve"> שונים</w:t>
+      </w:r>
+      <w:r>
+        <w:rPr>
+          <w:rFonts w:ascii="Consolas" w:hAnsi="Consolas" w:hint="cs"/>
+          <w:rtl/>
+        </w:rPr>
+        <w:t xml:space="preserve">. כמות </w:t>
+      </w:r>
+      <w:r>
+        <w:rPr>
+          <w:rFonts w:hint="cs"/>
+          <w:rtl/>
+        </w:rPr>
+        <w:t>ה-</w:t>
+      </w:r>
+      <w:r>
+        <w:t>terms</w:t>
+      </w:r>
+      <w:r>
+        <w:rPr>
+          <w:rFonts w:hint="cs"/>
+          <w:rtl/>
+        </w:rPr>
+        <w:t xml:space="preserve"> בכל אחד מה-</w:t>
+      </w:r>
+      <w:r>
+        <w:t>atomic formulas</w:t>
+      </w:r>
+      <w:r>
+        <w:rPr>
+          <w:rFonts w:hint="cs"/>
+          <w:rtl/>
+        </w:rPr>
+        <w:t xml:space="preserve"> שווה, לכן נשווה</w:t>
+      </w:r>
+      <w:r>
+        <w:rPr>
+          <w:rFonts w:ascii="Consolas" w:hAnsi="Consolas" w:hint="cs"/>
+          <w:rtl/>
+        </w:rPr>
+        <w:t xml:space="preserve"> </w:t>
+      </w:r>
+      <w:r>
+        <w:rPr>
+          <w:rFonts w:hint="cs"/>
+          <w:rtl/>
+        </w:rPr>
+        <w:t>בין כל ה-</w:t>
+      </w:r>
+      <w:r>
+        <w:t>terms</w:t>
+      </w:r>
+      <w:r>
+        <w:rPr>
+          <w:rFonts w:hint="cs"/>
+          <w:rtl/>
+        </w:rPr>
+        <w:t xml:space="preserve"> שבתוך</w:t>
+      </w:r>
+      <w:r>
+        <w:rPr>
+          <w:rFonts w:ascii="Consolas" w:hAnsi="Consolas" w:hint="cs"/>
+          <w:rtl/>
+        </w:rPr>
+        <w:t xml:space="preserve"> ה-</w:t>
+      </w:r>
+      <w:r>
+        <w:rPr>
+          <w:rFonts w:ascii="Consolas" w:hAnsi="Consolas"/>
+        </w:rPr>
+        <w:t>t</w:t>
+      </w:r>
+      <w:r>
+        <w:rPr>
+          <w:rFonts w:ascii="Consolas" w:hAnsi="Consolas" w:hint="cs"/>
+          <w:rtl/>
+        </w:rPr>
+        <w:t>-ים.</w:t>
+      </w:r>
+    </w:p>
+    <w:p>
+      <w:pPr>
+        <w:rPr>
+          <w:rFonts w:ascii="Consolas" w:hAnsi="Consolas"/>
+          <w:rtl/>
+        </w:rPr>
+      </w:pPr>
+      <w:r>
+        <w:rPr>
+          <w:rFonts w:ascii="Consolas" w:hAnsi="Consolas" w:hint="cs"/>
+          <w:rtl/>
+        </w:rPr>
+        <w:t xml:space="preserve">ניצור את המשוואות: </w:t>
+      </w:r>
+      <w:r>
+        <w:rPr>
+          <w:rFonts w:ascii="Consolas" w:hAnsi="Consolas"/>
+        </w:rPr>
+        <w:t>s(s) = s(H), G = G, H = p, p = p, t(E) = t(E), s = K</w:t>
+      </w:r>
+      <w:r>
+        <w:rPr>
+          <w:rFonts w:ascii="Consolas" w:hAnsi="Consolas" w:cs="Arial" w:hint="cs"/>
+          <w:rtl/>
+        </w:rPr>
+        <w:t>.</w:t>
+      </w:r>
+    </w:p>
+    <w:p>
+      <w:pPr>
+        <w:rPr>
+          <w:rFonts w:ascii="Consolas" w:hAnsi="Consolas"/>
+          <w:rtl/>
+        </w:rPr>
+      </w:pPr>
+      <w:r>
+        <w:rPr>
+          <w:rFonts w:ascii="Consolas" w:hAnsi="Consolas" w:hint="cs"/>
+          <w:rtl/>
+        </w:rPr>
+        <w:t xml:space="preserve">נתבונן במשוואה הראשונה. נבצע </w:t>
+      </w:r>
+      <w:r>
+        <w:t>unification</w:t>
+      </w:r>
+      <w:r>
+        <w:rPr>
+          <w:rFonts w:ascii="Consolas" w:hAnsi="Consolas" w:hint="cs"/>
+          <w:rtl/>
+        </w:rPr>
+        <w:t xml:space="preserve"> בין </w:t>
+      </w:r>
+      <w:r>
+        <w:rPr>
+          <w:rFonts w:ascii="Consolas" w:hAnsi="Consolas"/>
+        </w:rPr>
+        <w:t>s(s</w:t>
+      </w:r>
+      <w:r>
+        <w:rPr>
+          <w:rFonts w:ascii="Consolas" w:hAnsi="Consolas"/>
+        </w:rPr>
+        <w:t>)</w:t>
+      </w:r>
+      <w:r>
+        <w:rPr>
+          <w:rFonts w:ascii="Consolas" w:hAnsi="Consolas" w:hint="cs"/>
+          <w:rtl/>
+        </w:rPr>
+        <w:t xml:space="preserve">  ל- </w:t>
+      </w:r>
+      <w:r>
+        <w:rPr>
+          <w:rFonts w:ascii="Consolas" w:hAnsi="Consolas"/>
+        </w:rPr>
+        <w:t>s(H</w:t>
+      </w:r>
+      <w:r>
+        <w:rPr>
+          <w:rFonts w:ascii="Consolas" w:hAnsi="Consolas"/>
+        </w:rPr>
+        <w:t>)</w:t>
+      </w:r>
+      <w:r>
+        <w:rPr>
+          <w:rFonts w:ascii="Consolas" w:hAnsi="Consolas" w:hint="cs"/>
+          <w:rtl/>
+        </w:rPr>
+        <w:t xml:space="preserve">. גם כאן מדובר בהשוואה של שני </w:t>
+      </w:r>
+      <w:r>
+        <w:t>atomic formulas</w:t>
+      </w:r>
+      <w:r>
+        <w:rPr>
+          <w:rFonts w:hint="cs"/>
+          <w:rtl/>
+        </w:rPr>
+        <w:t>, ה-</w:t>
+      </w:r>
+      <w:r>
+        <w:t>predicate</w:t>
+      </w:r>
+      <w:r>
+        <w:rPr>
+          <w:rFonts w:hint="cs"/>
+          <w:rtl/>
+        </w:rPr>
+        <w:t xml:space="preserve"> שווה וכמות ה-</w:t>
+      </w:r>
+      <w:r>
+        <w:t>terms</w:t>
+      </w:r>
+      <w:r>
+        <w:rPr>
+          <w:rFonts w:hint="cs"/>
+          <w:rtl/>
+        </w:rPr>
+        <w:t xml:space="preserve"> ב-</w:t>
+      </w:r>
+      <w:r>
+        <w:t>atomic formula</w:t>
+      </w:r>
+      <w:r>
+        <w:rPr>
+          <w:rFonts w:hint="cs"/>
+          <w:rtl/>
+        </w:rPr>
+        <w:t xml:space="preserve"> שווה, אז נשווה בין ה-</w:t>
+      </w:r>
+      <w:r>
+        <w:t>terms</w:t>
+      </w:r>
+      <w:r>
+        <w:rPr>
+          <w:rFonts w:ascii="Consolas" w:hAnsi="Consolas" w:hint="cs"/>
+          <w:rtl/>
+        </w:rPr>
+        <w:t xml:space="preserve"> שבתוך ה-</w:t>
+      </w:r>
+      <w:r>
+        <w:rPr>
+          <w:rFonts w:ascii="Consolas" w:hAnsi="Consolas"/>
+        </w:rPr>
+        <w:t>s</w:t>
+      </w:r>
+      <w:r>
+        <w:rPr>
+          <w:rFonts w:ascii="Consolas" w:hAnsi="Consolas" w:hint="cs"/>
+          <w:rtl/>
+        </w:rPr>
+        <w:t xml:space="preserve">-ים. נקבל </w:t>
+      </w:r>
+      <w:r>
+        <w:rPr>
+          <w:rFonts w:ascii="Consolas" w:hAnsi="Consolas"/>
+        </w:rPr>
+        <w:t>H=s</w:t>
+      </w:r>
+      <w:r>
+        <w:rPr>
+          <w:rFonts w:ascii="Consolas" w:hAnsi="Consolas" w:hint="cs"/>
+          <w:rtl/>
+        </w:rPr>
+        <w:t xml:space="preserve">. נוסיף אותו </w:t>
+      </w:r>
+      <w:r>
+        <w:rPr>
+          <w:rFonts w:hint="cs"/>
+          <w:rtl/>
+        </w:rPr>
+        <w:t>ל-</w:t>
+      </w:r>
+      <w:r>
+        <w:t>substitution</w:t>
+      </w:r>
+      <w:r>
+        <w:rPr>
+          <w:rFonts w:hint="cs"/>
+          <w:rtl/>
+        </w:rPr>
+        <w:t xml:space="preserve"> שלנו</w:t>
+      </w:r>
+      <w:r>
+        <w:rPr>
+          <w:rFonts w:ascii="Consolas" w:hAnsi="Consolas" w:hint="cs"/>
+          <w:rtl/>
+        </w:rPr>
+        <w:t xml:space="preserve"> ונקבל: </w:t>
+      </w:r>
+      <w:r>
+        <w:rPr>
+          <w:rFonts w:ascii="Consolas" w:hAnsi="Consolas"/>
+        </w:rPr>
+        <w:t>{H=s}</w:t>
+      </w:r>
+      <w:r>
+        <w:rPr>
+          <w:rFonts w:ascii="Consolas" w:hAnsi="Consolas" w:hint="cs"/>
+          <w:rtl/>
+        </w:rPr>
+        <w:t>.</w:t>
+      </w:r>
+    </w:p>
+    <w:p>
+      <w:pPr>
+        <w:rPr>
+          <w:rFonts w:ascii="Consolas" w:hAnsi="Consolas" w:hint="cs"/>
+          <w:rtl/>
+        </w:rPr>
+      </w:pPr>
+      <w:r>
+        <w:rPr>
+          <w:rFonts w:ascii="Consolas" w:hAnsi="Consolas" w:hint="cs"/>
+          <w:rtl/>
+        </w:rPr>
+        <w:t xml:space="preserve">נשארנו עם המשוואות: </w:t>
+      </w:r>
+      <w:r>
+        <w:rPr>
+          <w:rFonts w:ascii="Consolas" w:hAnsi="Consolas"/>
+        </w:rPr>
+        <w:t>G = G, H = p, p = p, t(E) = t(E), s = K</w:t>
+      </w:r>
+      <w:r>
+        <w:rPr>
+          <w:rFonts w:ascii="Consolas" w:hAnsi="Consolas" w:cs="Arial" w:hint="cs"/>
+          <w:rtl/>
+        </w:rPr>
+        <w:t>.</w:t>
+      </w:r>
+    </w:p>
+    <w:p>
+      <w:pPr>
+        <w:rPr>
+          <w:rFonts w:ascii="Consolas" w:hAnsi="Consolas" w:hint="cs"/>
+          <w:rtl/>
+        </w:rPr>
+      </w:pPr>
+      <w:r>
+        <w:rPr>
+          <w:rFonts w:ascii="Consolas" w:hAnsi="Consolas" w:hint="cs"/>
+          <w:rtl/>
+        </w:rPr>
+        <w:t xml:space="preserve">נפעיל </w:t>
+      </w:r>
+      <w:r>
+        <w:rPr>
+          <w:rFonts w:hint="cs"/>
+          <w:rtl/>
+        </w:rPr>
+        <w:t>את ה-</w:t>
+      </w:r>
+      <w:r>
+        <w:t>substitution</w:t>
+      </w:r>
+      <w:r>
+        <w:rPr>
+          <w:rFonts w:hint="cs"/>
+          <w:rtl/>
+        </w:rPr>
+        <w:t xml:space="preserve"> שלנו</w:t>
+      </w:r>
+      <w:r>
+        <w:rPr>
+          <w:rFonts w:ascii="Consolas" w:hAnsi="Consolas" w:hint="cs"/>
+          <w:rtl/>
+        </w:rPr>
+        <w:t xml:space="preserve"> על </w:t>
+      </w:r>
+      <w:r>
+        <w:rPr>
+          <w:rFonts w:ascii="Consolas" w:hAnsi="Consolas"/>
+        </w:rPr>
+        <w:t>G=G</w:t>
+      </w:r>
+      <w:r>
+        <w:rPr>
+          <w:rFonts w:ascii="Consolas" w:hAnsi="Consolas" w:hint="cs"/>
+          <w:rtl/>
+        </w:rPr>
+        <w:t xml:space="preserve"> </w:t>
+      </w:r>
+      <w:r>
+        <w:rPr>
+          <w:rFonts w:ascii="Consolas" w:hAnsi="Consolas" w:hint="cs"/>
+          <w:rtl/>
+        </w:rPr>
+        <w:t xml:space="preserve">ונוסיף את </w:t>
+      </w:r>
+      <w:r>
+        <w:rPr>
+          <w:rFonts w:hint="cs"/>
+          <w:rtl/>
+        </w:rPr>
+        <w:t>התוצאה ל-</w:t>
+      </w:r>
+      <w:r>
+        <w:t>substitution</w:t>
+      </w:r>
+      <w:r>
+        <w:rPr>
+          <w:rFonts w:hint="cs"/>
+          <w:rtl/>
+        </w:rPr>
+        <w:t xml:space="preserve"> שלנו</w:t>
+      </w:r>
+      <w:r>
+        <w:rPr>
+          <w:rFonts w:ascii="Consolas" w:hAnsi="Consolas" w:hint="cs"/>
+          <w:rtl/>
+        </w:rPr>
+        <w:t>, ונקבל:</w:t>
+      </w:r>
+      <w:r>
+        <w:rPr>
+          <w:rFonts w:ascii="Consolas" w:hAnsi="Consolas"/>
+          <w:rtl/>
+        </w:rPr>
+        <w:br/>
+      </w:r>
+      <w:r>
+        <w:rPr>
+          <w:rFonts w:ascii="Consolas" w:hAnsi="Consolas"/>
+        </w:rPr>
+        <w:t>{H=s, G=G}</w:t>
+      </w:r>
+      <w:r>
+        <w:rPr>
+          <w:rFonts w:ascii="Consolas" w:hAnsi="Consolas" w:hint="cs"/>
+          <w:rtl/>
+        </w:rPr>
+        <w:t>.</w:t>
+      </w:r>
+    </w:p>
+    <w:p>
+      <w:pPr>
+        <w:rPr>
+          <w:rFonts w:ascii="Consolas" w:hAnsi="Consolas" w:cs="Arial"/>
+          <w:rtl/>
+        </w:rPr>
+      </w:pPr>
+      <w:r>
+        <w:rPr>
+          <w:rFonts w:ascii="Consolas" w:hAnsi="Consolas" w:hint="cs"/>
+          <w:rtl/>
+        </w:rPr>
+        <w:t xml:space="preserve">נשארנו עם המשוואות: </w:t>
+      </w:r>
+      <w:r>
+        <w:rPr>
+          <w:rFonts w:ascii="Consolas" w:hAnsi="Consolas"/>
+        </w:rPr>
+        <w:t>H = p, p = p, t(E) = t(E), s = K</w:t>
+      </w:r>
+      <w:r>
+        <w:rPr>
+          <w:rFonts w:ascii="Consolas" w:hAnsi="Consolas" w:cs="Arial" w:hint="cs"/>
+          <w:rtl/>
+        </w:rPr>
+        <w:t>.</w:t>
+      </w:r>
+    </w:p>
+    <w:p>
+      <w:pPr>
+        <w:rPr>
+          <w:rFonts w:ascii="Consolas" w:hAnsi="Consolas" w:hint="cs"/>
+          <w:rtl/>
+        </w:rPr>
+      </w:pPr>
+      <w:r>
+        <w:rPr>
+          <w:rFonts w:ascii="Consolas" w:hAnsi="Consolas" w:hint="cs"/>
+          <w:rtl/>
+        </w:rPr>
+        <w:t>נפעיל את ה-</w:t>
+      </w:r>
+      <w:r>
+        <w:t>substitution</w:t>
+      </w:r>
+      <w:r>
+        <w:rPr>
+          <w:rFonts w:ascii="Consolas" w:hAnsi="Consolas" w:hint="cs"/>
+          <w:rtl/>
+        </w:rPr>
+        <w:t xml:space="preserve"> שלנו על </w:t>
+      </w:r>
+      <w:r>
+        <w:rPr>
+          <w:rFonts w:ascii="Consolas" w:hAnsi="Consolas"/>
+        </w:rPr>
+        <w:t>H=p</w:t>
+      </w:r>
+      <w:r>
+        <w:rPr>
+          <w:rFonts w:ascii="Consolas" w:hAnsi="Consolas" w:hint="cs"/>
+          <w:rtl/>
+        </w:rPr>
+        <w:t xml:space="preserve"> ו</w:t>
+      </w:r>
+      <w:r>
+        <w:rPr>
+          <w:rFonts w:ascii="Consolas" w:hAnsi="Consolas" w:hint="cs"/>
+          <w:rtl/>
+        </w:rPr>
+        <w:t xml:space="preserve">נקבל כישלון, שכן </w:t>
+      </w:r>
+      <w:r>
+        <w:rPr>
+          <w:rFonts w:ascii="Consolas" w:hAnsi="Consolas"/>
+        </w:rPr>
+        <w:t>H=s</w:t>
+      </w:r>
+      <w:r>
+        <w:rPr>
+          <w:rFonts w:ascii="Consolas" w:hAnsi="Consolas" w:hint="cs"/>
+          <w:rtl/>
+        </w:rPr>
+        <w:t xml:space="preserve"> וגם </w:t>
+      </w:r>
+      <w:r>
+        <w:rPr>
+          <w:rFonts w:ascii="Consolas" w:hAnsi="Consolas"/>
+        </w:rPr>
+        <w:t>H=p</w:t>
+      </w:r>
+      <w:r>
+        <w:rPr>
+          <w:rFonts w:ascii="Consolas" w:hAnsi="Consolas" w:hint="cs"/>
+          <w:rtl/>
+        </w:rPr>
+        <w:t>.</w:t>
+      </w:r>
+    </w:p>
+    <w:p>
+      <w:pPr>
+        <w:rPr>
+          <w:rFonts w:ascii="Consolas" w:hAnsi="Consolas" w:hint="cs"/>
+          <w:rtl/>
+        </w:rPr>
+      </w:pPr>
+    </w:p>
+    <w:p>
+      <w:pPr>
+        <w:pStyle w:val="3"/>
+        <w:rPr>
+          <w:rtl/>
+        </w:rPr>
+      </w:pPr>
+      <w:r>
+        <w:rPr>
+          <w:rFonts w:hint="cs"/>
+          <w:rtl/>
+        </w:rPr>
+        <w:t xml:space="preserve">סעיף </w:t>
+      </w:r>
+      <w:r>
+        <w:t>b</w:t>
+      </w:r>
+    </w:p>
+    <w:p>
+      <w:pPr>
+        <w:rPr>
+          <w:rFonts w:ascii="Consolas" w:hAnsi="Consolas"/>
+          <w:rtl/>
+        </w:rPr>
+      </w:pPr>
+      <w:r>
+        <w:rPr>
+          <w:rFonts w:ascii="Consolas" w:hAnsi="Consolas" w:hint="cs"/>
+          <w:rtl/>
+        </w:rPr>
+        <w:t xml:space="preserve">נבצע את שלבי אלגוריתם </w:t>
+      </w:r>
+      <w:r>
+        <w:t>Unify</w:t>
+      </w:r>
+      <w:r>
+        <w:rPr>
+          <w:rFonts w:ascii="Consolas" w:hAnsi="Consolas" w:hint="cs"/>
+          <w:rtl/>
+        </w:rPr>
+        <w:t xml:space="preserve"> על:</w:t>
+      </w:r>
+    </w:p>
+    <w:p>
+      <w:pPr>
+        <w:bidi w:val="0"/>
+        <w:rPr>
+          <w:rFonts w:ascii="Consolas" w:hAnsi="Consolas"/>
+        </w:rPr>
+      </w:pPr>
+      <w:r>
+        <w:rPr>
+          <w:rFonts w:ascii="Consolas" w:hAnsi="Consolas"/>
+        </w:rPr>
+        <w:t>Unify [ g ( c , v ( U ) , g , G , U , E , v ( M ) ) ,</w:t>
+      </w:r>
+    </w:p>
+    <w:p>
+      <w:pPr>
+        <w:bidi w:val="0"/>
+        <w:rPr>
+          <w:rFonts w:ascii="Consolas" w:hAnsi="Consolas"/>
+        </w:rPr>
+      </w:pPr>
+      <w:r>
+        <w:rPr>
+          <w:rFonts w:ascii="Consolas" w:hAnsi="Consolas"/>
+        </w:rPr>
+        <w:t xml:space="preserve">        g ( c , M , g ,v ( M ) , v ( G ) , g , v ( M ) ]</w:t>
+      </w:r>
+    </w:p>
+    <w:p>
+      <w:pPr>
+        <w:rPr>
+          <w:rFonts w:ascii="Consolas" w:hAnsi="Consolas" w:hint="cs"/>
+          <w:rtl/>
+        </w:rPr>
+      </w:pPr>
+      <w:r>
+        <w:rPr>
+          <w:rFonts w:ascii="Consolas" w:hAnsi="Consolas" w:hint="cs"/>
+          <w:rtl/>
+        </w:rPr>
+        <w:t xml:space="preserve">ראשית נגדיר </w:t>
+      </w:r>
+      <w:r>
+        <w:t>substitution</w:t>
+      </w:r>
+      <w:r>
+        <w:rPr>
+          <w:rFonts w:ascii="Consolas" w:hAnsi="Consolas" w:hint="cs"/>
+          <w:rtl/>
+        </w:rPr>
+        <w:t xml:space="preserve"> ריק: </w:t>
+      </w:r>
+      <w:r>
+        <w:rPr>
+          <w:rFonts w:ascii="Consolas" w:hAnsi="Consolas"/>
+        </w:rPr>
+        <w:t>{}</w:t>
+      </w:r>
+      <w:r>
+        <w:rPr>
+          <w:rFonts w:ascii="Consolas" w:hAnsi="Consolas" w:hint="cs"/>
+          <w:rtl/>
+        </w:rPr>
+        <w:t>.</w:t>
+      </w:r>
+    </w:p>
+    <w:p>
+      <w:pPr>
+        <w:rPr>
+          <w:rFonts w:ascii="Consolas" w:hAnsi="Consolas"/>
+          <w:rtl/>
+        </w:rPr>
+      </w:pPr>
+      <w:r>
+        <w:rPr>
+          <w:rFonts w:hint="cs"/>
+          <w:rtl/>
+        </w:rPr>
+        <w:t>שני ה-</w:t>
+      </w:r>
+      <w:r>
+        <w:t>composite terms</w:t>
+      </w:r>
+      <w:r>
+        <w:rPr>
+          <w:rFonts w:hint="cs"/>
+          <w:rtl/>
+        </w:rPr>
+        <w:t xml:space="preserve"> הם </w:t>
+      </w:r>
+      <w:r>
+        <w:t>atomic formula</w:t>
+      </w:r>
+      <w:r>
+        <w:rPr>
+          <w:rFonts w:hint="cs"/>
+          <w:rtl/>
+        </w:rPr>
+        <w:t xml:space="preserve"> עם</w:t>
+      </w:r>
+      <w:r>
+        <w:rPr>
+          <w:rFonts w:ascii="Consolas" w:hAnsi="Consolas" w:hint="cs"/>
+          <w:rtl/>
+        </w:rPr>
+        <w:t xml:space="preserve"> הפרדיקט </w:t>
+      </w:r>
+      <w:r>
+        <w:rPr>
+          <w:rFonts w:ascii="Consolas" w:hAnsi="Consolas"/>
+        </w:rPr>
+        <w:t>g</w:t>
+      </w:r>
+      <w:r>
+        <w:rPr>
+          <w:rFonts w:ascii="Consolas" w:hAnsi="Consolas" w:hint="cs"/>
+          <w:rtl/>
+        </w:rPr>
+        <w:t>,  שמכי</w:t>
+      </w:r>
+      <w:r>
+        <w:rPr>
+          <w:rFonts w:hint="cs"/>
+          <w:rtl/>
+        </w:rPr>
+        <w:t xml:space="preserve">ל </w:t>
+      </w:r>
+      <w:r>
+        <w:t>terms</w:t>
+      </w:r>
+      <w:r>
+        <w:rPr>
+          <w:rFonts w:hint="cs"/>
+          <w:rtl/>
+        </w:rPr>
+        <w:t xml:space="preserve"> שונים</w:t>
+      </w:r>
+      <w:r>
+        <w:rPr>
+          <w:rFonts w:ascii="Consolas" w:hAnsi="Consolas" w:hint="cs"/>
+          <w:rtl/>
+        </w:rPr>
+        <w:t xml:space="preserve">. כמות </w:t>
+      </w:r>
+      <w:r>
+        <w:rPr>
+          <w:rFonts w:hint="cs"/>
+          <w:rtl/>
+        </w:rPr>
+        <w:t>ה-</w:t>
+      </w:r>
+      <w:r>
+        <w:t>terms</w:t>
+      </w:r>
+      <w:r>
+        <w:rPr>
+          <w:rFonts w:hint="cs"/>
+          <w:rtl/>
+        </w:rPr>
+        <w:t xml:space="preserve"> בכל אחד מה-</w:t>
+      </w:r>
+      <w:r>
+        <w:t>atomic formulas</w:t>
+      </w:r>
+      <w:r>
+        <w:rPr>
+          <w:rFonts w:hint="cs"/>
+          <w:rtl/>
+        </w:rPr>
+        <w:t xml:space="preserve"> שווה, לכן נשווה</w:t>
+      </w:r>
+      <w:r>
+        <w:rPr>
+          <w:rFonts w:ascii="Consolas" w:hAnsi="Consolas" w:hint="cs"/>
+          <w:rtl/>
+        </w:rPr>
+        <w:t xml:space="preserve"> </w:t>
+      </w:r>
+      <w:r>
+        <w:rPr>
+          <w:rFonts w:hint="cs"/>
+          <w:rtl/>
+        </w:rPr>
+        <w:t>בין כל ה-</w:t>
+      </w:r>
+      <w:r>
+        <w:t>terms</w:t>
+      </w:r>
+      <w:r>
+        <w:rPr>
+          <w:rFonts w:hint="cs"/>
+          <w:rtl/>
+        </w:rPr>
+        <w:t xml:space="preserve"> שבתוך</w:t>
+      </w:r>
+      <w:r>
+        <w:rPr>
+          <w:rFonts w:ascii="Consolas" w:hAnsi="Consolas" w:hint="cs"/>
+          <w:rtl/>
+        </w:rPr>
+        <w:t xml:space="preserve"> ה-</w:t>
+      </w:r>
+      <w:r>
+        <w:rPr>
+          <w:rFonts w:ascii="Consolas" w:hAnsi="Consolas"/>
+        </w:rPr>
+        <w:t>g</w:t>
+      </w:r>
+      <w:r>
+        <w:rPr>
+          <w:rFonts w:ascii="Consolas" w:hAnsi="Consolas" w:hint="cs"/>
+          <w:rtl/>
+        </w:rPr>
+        <w:t>-ים.</w:t>
+      </w:r>
+    </w:p>
+    <w:p>
+      <w:pPr>
+        <w:rPr>
+          <w:rFonts w:ascii="Consolas" w:hAnsi="Consolas"/>
+          <w:rtl/>
+        </w:rPr>
+      </w:pPr>
+      <w:r>
+        <w:rPr>
+          <w:rFonts w:ascii="Consolas" w:hAnsi="Consolas" w:hint="cs"/>
+          <w:rtl/>
+        </w:rPr>
+        <w:t>ניצור את המשוואות</w:t>
+      </w:r>
+      <w:r>
+        <w:rPr>
+          <w:rFonts w:ascii="Consolas" w:hAnsi="Consolas" w:hint="cs"/>
+          <w:rtl/>
+        </w:rPr>
+        <w:t>:</w:t>
+      </w:r>
+      <w:r>
+        <w:rPr>
+          <w:rFonts w:ascii="Consolas" w:hAnsi="Consolas"/>
+          <w:rtl/>
+        </w:rPr>
+        <w:br/>
+      </w:r>
+      <w:r>
+        <w:rPr>
+          <w:rFonts w:ascii="Consolas" w:hAnsi="Consolas"/>
+        </w:rPr>
+        <w:t>c = c, v(U) = M, g = g, G = v(M), U = v(G), E = g, v(M) = v(M)</w:t>
+      </w:r>
+    </w:p>
+    <w:p>
+      <w:pPr>
+        <w:rPr>
+          <w:rFonts w:ascii="Consolas" w:hAnsi="Consolas"/>
+        </w:rPr>
+      </w:pPr>
+    </w:p>
+    <w:p>
+      <w:pPr>
+        <w:rPr>
+          <w:rFonts w:ascii="Consolas" w:hAnsi="Consolas"/>
+        </w:rPr>
+      </w:pPr>
+      <w:bookmarkStart w:id="0" w:name="_GoBack"/>
+      <w:bookmarkEnd w:id="0"/>
     </w:p>
     <w:sectPr>
       <w:pgSz w:w="11906" w:h="16838"/>
@@ -8783,6 +9808,7 @@
   <w:style w:type="character" w:default="1" w:styleId="a0">
     <w:name w:val="Default Paragraph Font"/>
     <w:uiPriority w:val="1"/>
+    <w:semiHidden/>
     <w:unhideWhenUsed/>
   </w:style>
   <w:style w:type="table" w:default="1" w:styleId="a1">
@@ -9290,7 +10316,7 @@
 </file>
 
 <file path=customXml/itemProps1.xml><?xml version="1.0" encoding="utf-8"?>
-<ds:datastoreItem xmlns:ds="http://schemas.openxmlformats.org/officeDocument/2006/customXml" ds:itemID="{A461AD86-079B-43A9-807A-B0D29F58EBEF}">
+<ds:datastoreItem xmlns:ds="http://schemas.openxmlformats.org/officeDocument/2006/customXml" ds:itemID="{009079EE-76A7-4DD9-92E8-8243E865D4D0}">
   <ds:schemaRefs>
     <ds:schemaRef ds:uri="http://schemas.openxmlformats.org/officeDocument/2006/bibliography"/>
   </ds:schemaRefs>

</xml_diff>

<commit_message>
Change in Q 2a
</commit_message>
<xml_diff>
--- a/ex5.docx
+++ b/ex5.docx
@@ -34,12 +34,27 @@
     </w:p>
     <w:p>
       <w:pPr>
-        <w:pStyle w:val="1"/>
-        <w:rPr>
-          <w:rFonts w:ascii="Consolas" w:hAnsi="Consolas"/>
-          <w:rtl/>
-        </w:rPr>
-      </w:pPr>
+        <w:jc w:val="center"/>
+        <w:rPr>
+          <w:i/>
+          <w:iCs/>
+          <w:color w:val="5B9BD5" w:themeColor="accent1"/>
+          <w:rtl/>
+        </w:rPr>
+      </w:pPr>
+    </w:p>
+    <w:p>
+      <w:pPr>
+        <w:jc w:val="center"/>
+        <w:rPr>
+          <w:i/>
+          <w:iCs/>
+          <w:color w:val="5B9BD5" w:themeColor="accent1"/>
+          <w:rtl/>
+        </w:rPr>
+      </w:pPr>
+      <w:bookmarkStart w:id="0" w:name="_GoBack"/>
+      <w:bookmarkEnd w:id="0"/>
     </w:p>
     <w:p>
       <w:pPr>
@@ -3853,7 +3868,7 @@
         <w:rPr>
           <w:rFonts w:ascii="Consolas" w:hAnsi="Consolas"/>
         </w:rPr>
-        <w:t>2</w:t>
+        <w:t>3</w:t>
       </w:r>
       <w:r>
         <w:rPr>
@@ -3883,7 +3898,7 @@
         <w:rPr>
           <w:rFonts w:ascii="Consolas" w:hAnsi="Consolas"/>
         </w:rPr>
-        <w:t>2</w:t>
+        <w:t>3</w:t>
       </w:r>
       <w:r>
         <w:rPr>
@@ -4492,7 +4507,7 @@
           <w:color w:val="000000"/>
           <w:rtl/>
         </w:rPr>
-        <w:t xml:space="preserve">, אז גם הפעלת </w:t>
+        <w:t xml:space="preserve">, אז הפעלת </w:t>
       </w:r>
       <w:r>
         <w:rPr>
@@ -4507,22 +4522,53 @@
           <w:color w:val="000000"/>
           <w:rtl/>
         </w:rPr>
-        <w:t xml:space="preserve"> מחזירה את אותו הערך (מטיפוס </w:t>
-      </w:r>
-      <w:r>
-        <w:rPr>
-          <w:rFonts w:ascii="Consolas" w:eastAsia="Times New Roman" w:hAnsi="Consolas" w:cs="Helvetica"/>
-          <w:color w:val="000000"/>
-        </w:rPr>
-        <w:t>U2</w:t>
-      </w:r>
-      <w:r>
-        <w:rPr>
-          <w:rFonts w:ascii="Consolas" w:eastAsia="Times New Roman" w:hAnsi="Consolas" w:cs="Helvetica"/>
-          <w:color w:val="000000"/>
-          <w:rtl/>
-        </w:rPr>
-        <w:t xml:space="preserve">) </w:t>
+        <w:t xml:space="preserve"> מחזירה ערך </w:t>
+      </w:r>
+      <w:r>
+        <w:rPr>
+          <w:rFonts w:ascii="Consolas" w:eastAsia="Times New Roman" w:hAnsi="Consolas" w:cs="Helvetica" w:hint="cs"/>
+          <w:color w:val="000000"/>
+          <w:rtl/>
+        </w:rPr>
+        <w:t>(</w:t>
+      </w:r>
+      <w:r>
+        <w:rPr>
+          <w:rFonts w:ascii="Consolas" w:eastAsia="Times New Roman" w:hAnsi="Consolas" w:cs="Helvetica"/>
+          <w:color w:val="000000"/>
+          <w:rtl/>
+        </w:rPr>
+        <w:t xml:space="preserve">מטיפוס </w:t>
+      </w:r>
+      <w:r>
+        <w:rPr>
+          <w:rFonts w:ascii="Consolas" w:eastAsia="Times New Roman" w:hAnsi="Consolas" w:cs="Helvetica"/>
+          <w:color w:val="000000"/>
+        </w:rPr>
+        <w:t>U</w:t>
+      </w:r>
+      <w:r>
+        <w:rPr>
+          <w:rFonts w:ascii="Consolas" w:eastAsia="Times New Roman" w:hAnsi="Consolas" w:cs="Helvetica"/>
+          <w:color w:val="000000"/>
+        </w:rPr>
+        <w:t>3</w:t>
+      </w:r>
+      <w:r>
+        <w:rPr>
+          <w:rFonts w:ascii="Consolas" w:eastAsia="Times New Roman" w:hAnsi="Consolas" w:cs="Helvetica" w:hint="cs"/>
+          <w:color w:val="000000"/>
+          <w:rtl/>
+        </w:rPr>
+        <w:t>)</w:t>
+      </w:r>
+      <w:r>
+        <w:rPr>
+          <w:rFonts w:ascii="Consolas" w:eastAsia="Times New Roman" w:hAnsi="Consolas" w:cs="Helvetica"/>
+          <w:color w:val="000000"/>
+          <w:rtl/>
+        </w:rPr>
+        <w:t xml:space="preserve"> </w:t>
       </w:r>
       <w:r>
         <w:rPr>
@@ -4624,7 +4670,7 @@
           <w:rFonts w:ascii="Consolas" w:eastAsia="Times New Roman" w:hAnsi="Consolas" w:cs="Helvetica"/>
           <w:color w:val="000000"/>
         </w:rPr>
-        <w:t>U2</w:t>
+        <w:t>U3</w:t>
       </w:r>
       <w:r>
         <w:rPr>
@@ -4808,14 +4854,76 @@
           <w:color w:val="000000"/>
           <w:rtl/>
         </w:rPr>
-        <w:t xml:space="preserve"> של שגיאה מיוצג ע"י החזרת ערך מטיפוס </w:t>
+        <w:t xml:space="preserve"> של שגיאה </w:t>
+      </w:r>
+      <w:r>
+        <w:rPr>
+          <w:rFonts w:ascii="Consolas" w:eastAsia="Times New Roman" w:hAnsi="Consolas" w:cs="Helvetica"/>
+          <w:color w:val="000000"/>
+          <w:rtl/>
+        </w:rPr>
+        <w:t xml:space="preserve">בפרוצדורה </w:t>
+      </w:r>
+      <w:r>
+        <w:rPr>
+          <w:rFonts w:ascii="Consolas" w:eastAsia="Times New Roman" w:hAnsi="Consolas" w:cs="Helvetica"/>
+          <w:color w:val="000000"/>
+        </w:rPr>
+        <w:t>f</w:t>
+      </w:r>
+      <w:r>
+        <w:rPr>
+          <w:rFonts w:ascii="Consolas" w:eastAsia="Times New Roman" w:hAnsi="Consolas" w:cs="Helvetica"/>
+          <w:color w:val="000000"/>
+          <w:rtl/>
+        </w:rPr>
+        <w:t xml:space="preserve"> </w:t>
+      </w:r>
+      <w:r>
+        <w:rPr>
+          <w:rFonts w:ascii="Consolas" w:eastAsia="Times New Roman" w:hAnsi="Consolas" w:cs="Helvetica"/>
+          <w:color w:val="000000"/>
+          <w:rtl/>
+        </w:rPr>
+        <w:t>מיוצג</w:t>
+      </w:r>
+      <w:r>
+        <w:rPr>
+          <w:rFonts w:ascii="Helvetica" w:eastAsia="Times New Roman" w:hAnsi="Helvetica" w:cs="Helvetica" w:hint="cs"/>
+          <w:color w:val="000000"/>
+          <w:rtl/>
+        </w:rPr>
+        <w:t xml:space="preserve"> ע"י החזרת ערך </w:t>
+      </w:r>
+      <w:r>
+        <w:rPr>
+          <w:rFonts w:ascii="Consolas" w:eastAsia="Times New Roman" w:hAnsi="Consolas" w:cs="Helvetica"/>
+          <w:color w:val="000000"/>
+          <w:rtl/>
+        </w:rPr>
+        <w:t xml:space="preserve">מטיפוס </w:t>
+      </w:r>
+      <w:r>
+        <w:rPr>
+          <w:rFonts w:ascii="Consolas" w:eastAsia="Times New Roman" w:hAnsi="Consolas" w:cs="Helvetica"/>
+          <w:color w:val="000000"/>
+        </w:rPr>
+        <w:t>U2</w:t>
+      </w:r>
+      <w:r>
+        <w:rPr>
+          <w:rFonts w:ascii="Helvetica" w:eastAsia="Times New Roman" w:hAnsi="Helvetica" w:cs="Helvetica" w:hint="cs"/>
+          <w:color w:val="000000"/>
+          <w:rtl/>
+        </w:rPr>
+        <w:t xml:space="preserve"> ו-</w:t>
       </w:r>
       <w:r>
         <w:rPr>
           <w:rFonts w:ascii="Helvetica" w:eastAsia="Times New Roman" w:hAnsi="Helvetica" w:cs="Helvetica"/>
           <w:color w:val="000000"/>
         </w:rPr>
-        <w:t>U2</w:t>
+        <w:t>flow</w:t>
       </w:r>
       <w:r>
         <w:rPr>
@@ -4823,7 +4931,69 @@
           <w:color w:val="000000"/>
           <w:rtl/>
         </w:rPr>
-        <w:t xml:space="preserve">, בדומה ניתן להגדיר מקרה בו שגיאה מיוצגת ע"י זריקת </w:t>
+        <w:t xml:space="preserve"> של שגיאה </w:t>
+      </w:r>
+      <w:r>
+        <w:rPr>
+          <w:rFonts w:ascii="Consolas" w:eastAsia="Times New Roman" w:hAnsi="Consolas" w:cs="Helvetica"/>
+          <w:color w:val="000000"/>
+          <w:rtl/>
+        </w:rPr>
+        <w:t xml:space="preserve">בפרוצדורה </w:t>
+      </w:r>
+      <w:r>
+        <w:rPr>
+          <w:rFonts w:ascii="Consolas" w:eastAsia="Times New Roman" w:hAnsi="Consolas" w:cs="Helvetica"/>
+          <w:color w:val="000000"/>
+        </w:rPr>
+        <w:t>f$</w:t>
+      </w:r>
+      <w:r>
+        <w:rPr>
+          <w:rFonts w:ascii="Consolas" w:eastAsia="Times New Roman" w:hAnsi="Consolas" w:cs="Helvetica"/>
+          <w:color w:val="000000"/>
+          <w:rtl/>
+        </w:rPr>
+        <w:t xml:space="preserve"> מיוצג</w:t>
+      </w:r>
+      <w:r>
+        <w:rPr>
+          <w:rFonts w:ascii="Helvetica" w:eastAsia="Times New Roman" w:hAnsi="Helvetica" w:cs="Helvetica" w:hint="cs"/>
+          <w:color w:val="000000"/>
+          <w:rtl/>
+        </w:rPr>
+        <w:t xml:space="preserve"> ע"י ערך מטיפוס</w:t>
+      </w:r>
+      <w:r>
+        <w:rPr>
+          <w:rFonts w:ascii="Consolas" w:eastAsia="Times New Roman" w:hAnsi="Consolas" w:cs="Helvetica"/>
+          <w:color w:val="000000"/>
+          <w:rtl/>
+        </w:rPr>
+        <w:t xml:space="preserve"> </w:t>
+      </w:r>
+      <w:r>
+        <w:rPr>
+          <w:rFonts w:ascii="Consolas" w:eastAsia="Times New Roman" w:hAnsi="Consolas" w:cs="Helvetica"/>
+          <w:color w:val="000000"/>
+        </w:rPr>
+        <w:t>U3</w:t>
+      </w:r>
+      <w:r>
+        <w:rPr>
+          <w:rFonts w:ascii="Consolas" w:eastAsia="Times New Roman" w:hAnsi="Consolas" w:cs="Helvetica"/>
+          <w:color w:val="000000"/>
+          <w:rtl/>
+        </w:rPr>
+        <w:t xml:space="preserve">, </w:t>
+      </w:r>
+      <w:r>
+        <w:rPr>
+          <w:rFonts w:ascii="Helvetica" w:eastAsia="Times New Roman" w:hAnsi="Helvetica" w:cs="Helvetica" w:hint="cs"/>
+          <w:color w:val="000000"/>
+          <w:rtl/>
+        </w:rPr>
+        <w:t xml:space="preserve">בדומה ניתן להגדיר מקרה בו שגיאה מיוצגת ע"י זריקת </w:t>
       </w:r>
       <w:r>
         <w:rPr>
@@ -4853,116 +5023,53 @@
           <w:color w:val="000000"/>
           <w:rtl/>
         </w:rPr>
-        <w:t xml:space="preserve"> של כישלון </w:t>
-      </w:r>
-      <w:r>
-        <w:rPr>
-          <w:rFonts w:ascii="Consolas" w:eastAsia="Times New Roman" w:hAnsi="Consolas" w:cs="Helvetica"/>
-          <w:color w:val="000000"/>
-          <w:rtl/>
-        </w:rPr>
-        <w:t>הפעלת</w:t>
-      </w:r>
-      <w:r>
-        <w:rPr>
-          <w:rFonts w:ascii="Consolas" w:eastAsia="Times New Roman" w:hAnsi="Consolas" w:cs="Helvetica"/>
-          <w:color w:val="000000"/>
-          <w:rtl/>
-        </w:rPr>
-        <w:br/>
-      </w:r>
-      <w:r>
-        <w:rPr>
-          <w:rFonts w:ascii="Consolas" w:eastAsia="Times New Roman" w:hAnsi="Consolas" w:cs="Helvetica"/>
-          <w:color w:val="000000"/>
-        </w:rPr>
-        <w:t xml:space="preserve">(f x1 x2 … </w:t>
-      </w:r>
-      <w:proofErr w:type="spellStart"/>
-      <w:r>
-        <w:rPr>
-          <w:rFonts w:ascii="Consolas" w:eastAsia="Times New Roman" w:hAnsi="Consolas" w:cs="Helvetica"/>
-          <w:color w:val="000000"/>
-        </w:rPr>
-        <w:t>xn</w:t>
-      </w:r>
-      <w:proofErr w:type="spellEnd"/>
-      <w:r>
-        <w:rPr>
-          <w:rFonts w:ascii="Consolas" w:eastAsia="Times New Roman" w:hAnsi="Consolas" w:cs="Helvetica"/>
-          <w:color w:val="000000"/>
-        </w:rPr>
-        <w:t>)</w:t>
-      </w:r>
-      <w:r>
-        <w:rPr>
-          <w:rFonts w:ascii="Consolas" w:eastAsia="Times New Roman" w:hAnsi="Consolas" w:cs="Helvetica"/>
-          <w:color w:val="000000"/>
-          <w:rtl/>
-        </w:rPr>
-        <w:t xml:space="preserve">, הפעלת </w:t>
-      </w:r>
-      <w:r>
-        <w:rPr>
-          <w:rFonts w:ascii="Consolas" w:eastAsia="Times New Roman" w:hAnsi="Consolas" w:cs="Helvetica"/>
-          <w:color w:val="000000"/>
-        </w:rPr>
-        <w:t>(fail)</w:t>
-      </w:r>
-      <w:r>
-        <w:rPr>
-          <w:rFonts w:ascii="Consolas" w:eastAsia="Times New Roman" w:hAnsi="Consolas" w:cs="Helvetica"/>
-          <w:color w:val="000000"/>
-          <w:rtl/>
-        </w:rPr>
-        <w:t xml:space="preserve"> והפעלת </w:t>
-      </w:r>
-      <w:r>
-        <w:rPr>
-          <w:rFonts w:ascii="Consolas" w:eastAsia="Times New Roman" w:hAnsi="Consolas" w:cs="Helvetica"/>
-          <w:color w:val="000000"/>
-        </w:rPr>
-        <w:t xml:space="preserve">(f$ x1 x2 … </w:t>
-      </w:r>
-      <w:proofErr w:type="spellStart"/>
-      <w:r>
-        <w:rPr>
-          <w:rFonts w:ascii="Consolas" w:eastAsia="Times New Roman" w:hAnsi="Consolas" w:cs="Helvetica"/>
-          <w:color w:val="000000"/>
-        </w:rPr>
-        <w:t>xn</w:t>
-      </w:r>
-      <w:proofErr w:type="spellEnd"/>
-      <w:r>
-        <w:rPr>
-          <w:rFonts w:ascii="Consolas" w:eastAsia="Times New Roman" w:hAnsi="Consolas" w:cs="Helvetica"/>
-          <w:color w:val="000000"/>
-        </w:rPr>
-        <w:t xml:space="preserve"> </w:t>
-      </w:r>
-      <w:proofErr w:type="spellStart"/>
-      <w:r>
-        <w:rPr>
-          <w:rFonts w:ascii="Consolas" w:eastAsia="Times New Roman" w:hAnsi="Consolas" w:cs="Helvetica"/>
-          <w:color w:val="000000"/>
-        </w:rPr>
-        <w:t>succ</w:t>
-      </w:r>
-      <w:proofErr w:type="spellEnd"/>
-      <w:r>
-        <w:rPr>
-          <w:rFonts w:ascii="Consolas" w:eastAsia="Times New Roman" w:hAnsi="Consolas" w:cs="Helvetica"/>
-          <w:color w:val="000000"/>
-        </w:rPr>
-        <w:t xml:space="preserve"> fail)</w:t>
-      </w:r>
-      <w:r>
-        <w:rPr>
-          <w:rFonts w:ascii="Consolas" w:eastAsia="Times New Roman" w:hAnsi="Consolas" w:cs="Helvetica"/>
-          <w:color w:val="000000"/>
-          <w:rtl/>
-        </w:rPr>
-        <w:t xml:space="preserve"> </w:t>
+        <w:t xml:space="preserve"> של </w:t>
+      </w:r>
+      <w:r>
+        <w:rPr>
+          <w:rFonts w:ascii="Consolas" w:eastAsia="Times New Roman" w:hAnsi="Consolas" w:cs="Helvetica"/>
+          <w:color w:val="000000"/>
+          <w:rtl/>
+        </w:rPr>
+        <w:t>כישלון</w:t>
+      </w:r>
+      <w:r>
+        <w:rPr>
+          <w:rFonts w:ascii="Consolas" w:eastAsia="Times New Roman" w:hAnsi="Consolas" w:cs="Helvetica"/>
+          <w:color w:val="000000"/>
+          <w:rtl/>
+        </w:rPr>
+        <w:t xml:space="preserve"> ב-</w:t>
+      </w:r>
+      <w:r>
+        <w:rPr>
+          <w:rFonts w:ascii="Consolas" w:eastAsia="Times New Roman" w:hAnsi="Consolas" w:cs="Helvetica"/>
+          <w:color w:val="000000"/>
+        </w:rPr>
+        <w:t>f</w:t>
+      </w:r>
+      <w:r>
+        <w:rPr>
+          <w:rFonts w:ascii="Consolas" w:eastAsia="Times New Roman" w:hAnsi="Consolas" w:cs="Helvetica"/>
+          <w:color w:val="000000"/>
+          <w:rtl/>
+        </w:rPr>
+        <w:t xml:space="preserve"> וב-</w:t>
+      </w:r>
+      <w:r>
+        <w:rPr>
+          <w:rFonts w:ascii="Consolas" w:eastAsia="Times New Roman" w:hAnsi="Consolas" w:cs="Helvetica"/>
+          <w:color w:val="000000"/>
+        </w:rPr>
+        <w:t>f$</w:t>
+      </w:r>
+      <w:r>
+        <w:rPr>
+          <w:rFonts w:ascii="Consolas" w:eastAsia="Times New Roman" w:hAnsi="Consolas" w:cs="Helvetica"/>
+          <w:color w:val="000000"/>
+          <w:rtl/>
+        </w:rPr>
+        <w:t xml:space="preserve"> תעניין</w:t>
       </w:r>
       <w:r>
         <w:rPr>
@@ -4970,7 +5077,7 @@
           <w:color w:val="000000"/>
           <w:rtl/>
         </w:rPr>
-        <w:t>תזרוק את אותה השגיאה.</w:t>
+        <w:t xml:space="preserve"> ההתנהגות ולא הערך המוחזר.</w:t>
       </w:r>
     </w:p>
     <w:p>
@@ -5083,8 +5190,6 @@
         </w:rPr>
         <w:t>.</w:t>
       </w:r>
-      <w:bookmarkStart w:id="0" w:name="_GoBack"/>
-      <w:bookmarkEnd w:id="0"/>
     </w:p>
     <w:p>
       <w:pPr>
@@ -8640,16 +8745,9 @@
             <w:rFonts w:ascii="Cambria Math" w:eastAsia="Times New Roman" w:hAnsi="Cambria Math" w:cs="Helvetica"/>
             <w:color w:val="000000"/>
           </w:rPr>
-          <m:t/>
+          <m:t>≠</m:t>
         </m:r>
         <w:proofErr w:type="gramEnd"/>
-        <m:r>
-          <w:rPr>
-            <w:rFonts w:ascii="Cambria Math" w:eastAsia="Times New Roman" w:hAnsi="Cambria Math" w:cs="Helvetica"/>
-            <w:color w:val="000000"/>
-          </w:rPr>
-          <m:t>y≠</m:t>
-        </m:r>
         <m:sSub>
           <m:sSubPr>
             <m:ctrlPr>
@@ -15328,7 +15426,7 @@
 </file>
 
 <file path=customXml/itemProps1.xml><?xml version="1.0" encoding="utf-8"?>
-<ds:datastoreItem xmlns:ds="http://schemas.openxmlformats.org/officeDocument/2006/customXml" ds:itemID="{8F553E02-6CF3-4E49-918D-CE2DC0A017EC}">
+<ds:datastoreItem xmlns:ds="http://schemas.openxmlformats.org/officeDocument/2006/customXml" ds:itemID="{D40BD70E-74E2-4A6C-A83B-8D8068A30734}">
   <ds:schemaRefs>
     <ds:schemaRef ds:uri="http://schemas.openxmlformats.org/officeDocument/2006/bibliography"/>
   </ds:schemaRefs>

</xml_diff>